<commit_message>
Added update for Bentley / Infra
</commit_message>
<xml_diff>
--- a/docs/res/Bryan_Elliott.docx
+++ b/docs/res/Bryan_Elliott.docx
@@ -2,25 +2,23 @@
 <file path=word/document.xml><?xml version="1.0" encoding="utf-8"?>
 <w:document xmlns:w="http://schemas.openxmlformats.org/wordprocessingml/2006/main" xmlns:m="http://schemas.openxmlformats.org/officeDocument/2006/math" xmlns:r="http://schemas.openxmlformats.org/officeDocument/2006/relationships" xmlns:o="urn:schemas-microsoft-com:office:office" xmlns:v="urn:schemas-microsoft-com:vml" xmlns:w10="urn:schemas-microsoft-com:office:word" xmlns:a="http://schemas.openxmlformats.org/drawingml/2006/main" xmlns:pic="http://schemas.openxmlformats.org/drawingml/2006/picture" xmlns:wp="http://schemas.openxmlformats.org/drawingml/2006/wordprocessingDrawing">
   <w:body>
+    <w:bookmarkStart w:id="48" w:name="bryan-elliott"/>
     <w:p>
       <w:pPr>
         <w:pStyle w:val="Heading1"/>
       </w:pPr>
-      <w:bookmarkStart w:id="20" w:name="bryan-elliott"/>
       <w:r>
         <w:t xml:space="preserve">Bryan Elliott</w:t>
       </w:r>
-      <w:bookmarkEnd w:id="20"/>
-    </w:p>
+    </w:p>
+    <w:bookmarkStart w:id="21" w:name="senior-software-engineer"/>
     <w:p>
       <w:pPr>
         <w:pStyle w:val="Heading2"/>
       </w:pPr>
-      <w:bookmarkStart w:id="21" w:name="senior-software-engineer"/>
       <w:r>
         <w:t xml:space="preserve">Senior Software Engineer</w:t>
       </w:r>
-      <w:bookmarkEnd w:id="21"/>
     </w:p>
     <w:p>
       <w:pPr>
@@ -32,7 +30,7 @@
       <w:r>
         <w:t xml:space="preserve"> </w:t>
       </w:r>
-      <w:hyperlink r:id="rId22">
+      <w:hyperlink r:id="rId20">
         <w:r>
           <w:rPr>
             <w:rStyle w:val="Hyperlink"/>
@@ -73,25 +71,24 @@
         <w:t xml:space="preserve">Years of Experience: 11</w:t>
       </w:r>
     </w:p>
+    <w:bookmarkEnd w:id="21"/>
+    <w:bookmarkStart w:id="27" w:name="skills"/>
     <w:p>
       <w:pPr>
         <w:pStyle w:val="Heading2"/>
       </w:pPr>
-      <w:bookmarkStart w:id="23" w:name="skills"/>
       <w:r>
         <w:t xml:space="preserve">SKILLS</w:t>
       </w:r>
-      <w:bookmarkEnd w:id="23"/>
-    </w:p>
+    </w:p>
+    <w:bookmarkStart w:id="22" w:name="general-skills"/>
     <w:p>
       <w:pPr>
         <w:pStyle w:val="Heading3"/>
       </w:pPr>
-      <w:bookmarkStart w:id="24" w:name="general-skills"/>
       <w:r>
         <w:t xml:space="preserve">General skills</w:t>
       </w:r>
-      <w:bookmarkEnd w:id="24"/>
     </w:p>
     <w:p>
       <w:pPr>
@@ -165,25 +162,24 @@
         <w:t xml:space="preserve">Content management system development</w:t>
       </w:r>
     </w:p>
+    <w:bookmarkEnd w:id="22"/>
+    <w:bookmarkStart w:id="25" w:name="languages"/>
     <w:p>
       <w:pPr>
         <w:pStyle w:val="Heading3"/>
       </w:pPr>
-      <w:bookmarkStart w:id="25" w:name="languages"/>
       <w:r>
         <w:t xml:space="preserve">Languages</w:t>
       </w:r>
-      <w:bookmarkEnd w:id="25"/>
-    </w:p>
+    </w:p>
+    <w:bookmarkStart w:id="23" w:name="Xc8673da86ab202d5a6b589b493906a8f14092c4"/>
     <w:p>
       <w:pPr>
         <w:pStyle w:val="Heading4"/>
       </w:pPr>
-      <w:bookmarkStart w:id="26" w:name="Xc8673da86ab202d5a6b589b493906a8f14092c4"/>
       <w:r>
         <w:t xml:space="preserve">Professional - languages in which I have written deliverable code</w:t>
       </w:r>
-      <w:bookmarkEnd w:id="26"/>
     </w:p>
     <w:p>
       <w:pPr>
@@ -365,15 +361,15 @@
         <w:t xml:space="preserve">ECMAScript 6</w:t>
       </w:r>
     </w:p>
+    <w:bookmarkEnd w:id="23"/>
+    <w:bookmarkStart w:id="24" w:name="Xe0d8da835df20aadfd30745083a122ad550ffcd"/>
     <w:p>
       <w:pPr>
         <w:pStyle w:val="Heading4"/>
       </w:pPr>
-      <w:bookmarkStart w:id="27" w:name="Xe0d8da835df20aadfd30745083a122ad550ffcd"/>
       <w:r>
         <w:t xml:space="preserve">Hobby - languages in which I done signifcant personal work</w:t>
       </w:r>
-      <w:bookmarkEnd w:id="27"/>
     </w:p>
     <w:p>
       <w:pPr>
@@ -507,15 +503,16 @@
         <w:t xml:space="preserve">GDScript</w:t>
       </w:r>
     </w:p>
+    <w:bookmarkEnd w:id="24"/>
+    <w:bookmarkEnd w:id="25"/>
+    <w:bookmarkStart w:id="26" w:name="version-control-systems"/>
     <w:p>
       <w:pPr>
         <w:pStyle w:val="Heading3"/>
       </w:pPr>
-      <w:bookmarkStart w:id="28" w:name="version-control-systems"/>
       <w:r>
         <w:t xml:space="preserve">Version control systems</w:t>
       </w:r>
-      <w:bookmarkEnd w:id="28"/>
     </w:p>
     <w:p>
       <w:pPr>
@@ -577,21 +574,103 @@
         <w:t xml:space="preserve">Bazaar</w:t>
       </w:r>
     </w:p>
+    <w:bookmarkEnd w:id="26"/>
+    <w:bookmarkEnd w:id="27"/>
+    <w:bookmarkStart w:id="47" w:name="specific-experience"/>
     <w:p>
       <w:pPr>
         <w:pStyle w:val="Heading2"/>
       </w:pPr>
-      <w:bookmarkStart w:id="29" w:name="specific-experience"/>
       <w:r>
         <w:t xml:space="preserve">Specific Experience</w:t>
       </w:r>
-      <w:bookmarkEnd w:id="29"/>
-    </w:p>
+    </w:p>
+    <w:bookmarkStart w:id="29" w:name="bentley-systems---092024-to-present"/>
     <w:p>
       <w:pPr>
         <w:pStyle w:val="Heading3"/>
       </w:pPr>
-      <w:bookmarkStart w:id="31" w:name="cesium-gs-inc.---082023-to-present"/>
+      <w:hyperlink r:id="rId28">
+        <w:r>
+          <w:rPr>
+            <w:rStyle w:val="Hyperlink"/>
+          </w:rPr>
+          <w:t xml:space="preserve">Bentley Systems</w:t>
+        </w:r>
+      </w:hyperlink>
+      <w:r>
+        <w:t xml:space="preserve"> </w:t>
+      </w:r>
+      <w:r>
+        <w:t xml:space="preserve">- 09/2024 to Present</w:t>
+      </w:r>
+    </w:p>
+    <w:p>
+      <w:pPr>
+        <w:numPr>
+          <w:ilvl w:val="0"/>
+          <w:numId w:val="1006"/>
+        </w:numPr>
+        <w:pStyle w:val="Compact"/>
+      </w:pPr>
+      <w:r>
+        <w:t xml:space="preserve">Part of the Cesium Infrastructure squad</w:t>
+      </w:r>
+    </w:p>
+    <w:p>
+      <w:pPr>
+        <w:numPr>
+          <w:ilvl w:val="0"/>
+          <w:numId w:val="1006"/>
+        </w:numPr>
+        <w:pStyle w:val="Compact"/>
+      </w:pPr>
+      <w:r>
+        <w:t xml:space="preserve">Continuous Integration</w:t>
+      </w:r>
+    </w:p>
+    <w:p>
+      <w:pPr>
+        <w:numPr>
+          <w:ilvl w:val="0"/>
+          <w:numId w:val="1006"/>
+        </w:numPr>
+        <w:pStyle w:val="Compact"/>
+      </w:pPr>
+      <w:r>
+        <w:t xml:space="preserve">Github Actions</w:t>
+      </w:r>
+    </w:p>
+    <w:p>
+      <w:pPr>
+        <w:numPr>
+          <w:ilvl w:val="0"/>
+          <w:numId w:val="1006"/>
+        </w:numPr>
+        <w:pStyle w:val="Compact"/>
+      </w:pPr>
+      <w:r>
+        <w:t xml:space="preserve">Security scanning and static analysis</w:t>
+      </w:r>
+    </w:p>
+    <w:p>
+      <w:pPr>
+        <w:numPr>
+          <w:ilvl w:val="0"/>
+          <w:numId w:val="1006"/>
+        </w:numPr>
+        <w:pStyle w:val="Compact"/>
+      </w:pPr>
+      <w:r>
+        <w:t xml:space="preserve">Deployment automation</w:t>
+      </w:r>
+    </w:p>
+    <w:bookmarkEnd w:id="29"/>
+    <w:bookmarkStart w:id="32" w:name="cesium-gs-inc.---082023-to-082024"/>
+    <w:p>
+      <w:pPr>
+        <w:pStyle w:val="Heading3"/>
+      </w:pPr>
       <w:hyperlink r:id="rId30">
         <w:r>
           <w:rPr>
@@ -604,25 +683,23 @@
         <w:t xml:space="preserve"> </w:t>
       </w:r>
       <w:r>
-        <w:t xml:space="preserve">- 08/2023 to Present</w:t>
-      </w:r>
-      <w:bookmarkEnd w:id="31"/>
-    </w:p>
+        <w:t xml:space="preserve">- 08/2023 to 08/2024</w:t>
+      </w:r>
+    </w:p>
+    <w:bookmarkStart w:id="31" w:name="senior-software-developer"/>
     <w:p>
       <w:pPr>
         <w:pStyle w:val="Heading4"/>
       </w:pPr>
-      <w:bookmarkStart w:id="32" w:name="senior-software-developer"/>
       <w:r>
         <w:t xml:space="preserve">Senior Software Developer</w:t>
       </w:r>
-      <w:bookmarkEnd w:id="32"/>
-    </w:p>
-    <w:p>
-      <w:pPr>
-        <w:numPr>
-          <w:ilvl w:val="0"/>
-          <w:numId w:val="1006"/>
+    </w:p>
+    <w:p>
+      <w:pPr>
+        <w:numPr>
+          <w:ilvl w:val="0"/>
+          <w:numId w:val="1007"/>
         </w:numPr>
         <w:pStyle w:val="Compact"/>
       </w:pPr>
@@ -634,7 +711,7 @@
       <w:pPr>
         <w:numPr>
           <w:ilvl w:val="0"/>
-          <w:numId w:val="1006"/>
+          <w:numId w:val="1007"/>
         </w:numPr>
         <w:pStyle w:val="Compact"/>
       </w:pPr>
@@ -646,7 +723,7 @@
       <w:pPr>
         <w:numPr>
           <w:ilvl w:val="0"/>
-          <w:numId w:val="1006"/>
+          <w:numId w:val="1007"/>
         </w:numPr>
         <w:pStyle w:val="Compact"/>
       </w:pPr>
@@ -658,7 +735,7 @@
       <w:pPr>
         <w:numPr>
           <w:ilvl w:val="0"/>
-          <w:numId w:val="1006"/>
+          <w:numId w:val="1007"/>
         </w:numPr>
         <w:pStyle w:val="Compact"/>
       </w:pPr>
@@ -668,29 +745,41 @@
     </w:p>
     <w:p>
       <w:pPr>
+        <w:numPr>
+          <w:ilvl w:val="0"/>
+          <w:numId w:val="1007"/>
+        </w:numPr>
+        <w:pStyle w:val="Compact"/>
+      </w:pPr>
+      <w:r>
+        <w:t xml:space="preserve">Proud to finally be part of an open-source company</w:t>
+      </w:r>
+    </w:p>
+    <w:bookmarkEnd w:id="31"/>
+    <w:bookmarkEnd w:id="32"/>
+    <w:bookmarkStart w:id="34" w:name="comcast---112017-to-082023"/>
+    <w:p>
+      <w:pPr>
         <w:pStyle w:val="Heading3"/>
       </w:pPr>
-      <w:bookmarkStart w:id="33" w:name="comcast---112017-to-082023"/>
       <w:r>
         <w:t xml:space="preserve">Comcast - 11/2017 to 08/2023</w:t>
       </w:r>
-      <w:bookmarkEnd w:id="33"/>
-    </w:p>
+    </w:p>
+    <w:bookmarkStart w:id="33" w:name="ui-developer"/>
     <w:p>
       <w:pPr>
         <w:pStyle w:val="Heading4"/>
       </w:pPr>
-      <w:bookmarkStart w:id="34" w:name="ui-developer"/>
       <w:r>
         <w:t xml:space="preserve">UI Developer</w:t>
       </w:r>
-      <w:bookmarkEnd w:id="34"/>
-    </w:p>
-    <w:p>
-      <w:pPr>
-        <w:numPr>
-          <w:ilvl w:val="0"/>
-          <w:numId w:val="1007"/>
+    </w:p>
+    <w:p>
+      <w:pPr>
+        <w:numPr>
+          <w:ilvl w:val="0"/>
+          <w:numId w:val="1008"/>
         </w:numPr>
         <w:pStyle w:val="Compact"/>
       </w:pPr>
@@ -702,7 +791,7 @@
       <w:pPr>
         <w:numPr>
           <w:ilvl w:val="0"/>
-          <w:numId w:val="1007"/>
+          <w:numId w:val="1008"/>
         </w:numPr>
         <w:pStyle w:val="Compact"/>
       </w:pPr>
@@ -720,7 +809,7 @@
       <w:pPr>
         <w:numPr>
           <w:ilvl w:val="0"/>
-          <w:numId w:val="1007"/>
+          <w:numId w:val="1008"/>
         </w:numPr>
         <w:pStyle w:val="Compact"/>
       </w:pPr>
@@ -732,7 +821,7 @@
       <w:pPr>
         <w:numPr>
           <w:ilvl w:val="0"/>
-          <w:numId w:val="1007"/>
+          <w:numId w:val="1008"/>
         </w:numPr>
         <w:pStyle w:val="Compact"/>
       </w:pPr>
@@ -744,7 +833,7 @@
       <w:pPr>
         <w:numPr>
           <w:ilvl w:val="0"/>
-          <w:numId w:val="1007"/>
+          <w:numId w:val="1008"/>
         </w:numPr>
         <w:pStyle w:val="Compact"/>
       </w:pPr>
@@ -752,31 +841,31 @@
         <w:t xml:space="preserve">Implemented build/deploy logic atop existing gulp and CRA2 scripts</w:t>
       </w:r>
     </w:p>
+    <w:bookmarkEnd w:id="33"/>
+    <w:bookmarkEnd w:id="34"/>
+    <w:bookmarkStart w:id="36" w:name="Xf270ed4c577be047132042c67ecc2162bb09542"/>
     <w:p>
       <w:pPr>
         <w:pStyle w:val="Heading3"/>
       </w:pPr>
-      <w:bookmarkStart w:id="35" w:name="Xf270ed4c577be047132042c67ecc2162bb09542"/>
       <w:r>
         <w:t xml:space="preserve">Orbis Technologies, Inc. - 09/2011 to 11/2017</w:t>
       </w:r>
-      <w:bookmarkEnd w:id="35"/>
-    </w:p>
+    </w:p>
+    <w:bookmarkStart w:id="35" w:name="ux-architect"/>
     <w:p>
       <w:pPr>
         <w:pStyle w:val="Heading4"/>
       </w:pPr>
-      <w:bookmarkStart w:id="36" w:name="ux-architect"/>
       <w:r>
         <w:t xml:space="preserve">UX Architect</w:t>
       </w:r>
-      <w:bookmarkEnd w:id="36"/>
-    </w:p>
-    <w:p>
-      <w:pPr>
-        <w:numPr>
-          <w:ilvl w:val="0"/>
-          <w:numId w:val="1008"/>
+    </w:p>
+    <w:p>
+      <w:pPr>
+        <w:numPr>
+          <w:ilvl w:val="0"/>
+          <w:numId w:val="1009"/>
         </w:numPr>
         <w:pStyle w:val="Compact"/>
       </w:pPr>
@@ -794,7 +883,7 @@
       <w:pPr>
         <w:numPr>
           <w:ilvl w:val="0"/>
-          <w:numId w:val="1008"/>
+          <w:numId w:val="1009"/>
         </w:numPr>
         <w:pStyle w:val="Compact"/>
       </w:pPr>
@@ -806,7 +895,7 @@
       <w:pPr>
         <w:numPr>
           <w:ilvl w:val="0"/>
-          <w:numId w:val="1008"/>
+          <w:numId w:val="1009"/>
         </w:numPr>
         <w:pStyle w:val="Compact"/>
       </w:pPr>
@@ -818,7 +907,7 @@
       <w:pPr>
         <w:numPr>
           <w:ilvl w:val="0"/>
-          <w:numId w:val="1008"/>
+          <w:numId w:val="1009"/>
         </w:numPr>
         <w:pStyle w:val="Compact"/>
       </w:pPr>
@@ -830,7 +919,7 @@
       <w:pPr>
         <w:numPr>
           <w:ilvl w:val="0"/>
-          <w:numId w:val="1008"/>
+          <w:numId w:val="1009"/>
         </w:numPr>
         <w:pStyle w:val="Compact"/>
       </w:pPr>
@@ -842,7 +931,7 @@
       <w:pPr>
         <w:numPr>
           <w:ilvl w:val="0"/>
-          <w:numId w:val="1008"/>
+          <w:numId w:val="1009"/>
         </w:numPr>
         <w:pStyle w:val="Compact"/>
       </w:pPr>
@@ -850,31 +939,31 @@
         <w:t xml:space="preserve">Extended preexisting server-side plugin framework using Java annotations and reflection</w:t>
       </w:r>
     </w:p>
+    <w:bookmarkEnd w:id="35"/>
+    <w:bookmarkEnd w:id="36"/>
+    <w:bookmarkStart w:id="38" w:name="trueaction-inc.---072009-to-092011"/>
     <w:p>
       <w:pPr>
         <w:pStyle w:val="Heading3"/>
       </w:pPr>
-      <w:bookmarkStart w:id="37" w:name="trueaction-inc.---072009-to-092011"/>
       <w:r>
         <w:t xml:space="preserve">TrueAction, Inc. - 07/2009 to 09/2011</w:t>
       </w:r>
-      <w:bookmarkEnd w:id="37"/>
-    </w:p>
+    </w:p>
+    <w:bookmarkStart w:id="37" w:name="sr.-web-developer"/>
     <w:p>
       <w:pPr>
         <w:pStyle w:val="Heading4"/>
       </w:pPr>
-      <w:bookmarkStart w:id="38" w:name="sr.-web-developer"/>
       <w:r>
         <w:t xml:space="preserve">Sr. Web Developer</w:t>
       </w:r>
-      <w:bookmarkEnd w:id="38"/>
-    </w:p>
-    <w:p>
-      <w:pPr>
-        <w:numPr>
-          <w:ilvl w:val="0"/>
-          <w:numId w:val="1009"/>
+    </w:p>
+    <w:p>
+      <w:pPr>
+        <w:numPr>
+          <w:ilvl w:val="0"/>
+          <w:numId w:val="1010"/>
         </w:numPr>
         <w:pStyle w:val="Compact"/>
       </w:pPr>
@@ -886,7 +975,7 @@
       <w:pPr>
         <w:numPr>
           <w:ilvl w:val="0"/>
-          <w:numId w:val="1009"/>
+          <w:numId w:val="1010"/>
         </w:numPr>
         <w:pStyle w:val="Compact"/>
       </w:pPr>
@@ -898,7 +987,7 @@
       <w:pPr>
         <w:numPr>
           <w:ilvl w:val="0"/>
-          <w:numId w:val="1009"/>
+          <w:numId w:val="1010"/>
         </w:numPr>
         <w:pStyle w:val="Compact"/>
       </w:pPr>
@@ -906,31 +995,31 @@
         <w:t xml:space="preserve">Worked with jQuery, Prototype, Spring, Maven</w:t>
       </w:r>
     </w:p>
+    <w:bookmarkEnd w:id="37"/>
+    <w:bookmarkEnd w:id="38"/>
+    <w:bookmarkStart w:id="40" w:name="sevens-and-sixes---112007-to-072009"/>
     <w:p>
       <w:pPr>
         <w:pStyle w:val="Heading3"/>
       </w:pPr>
-      <w:bookmarkStart w:id="39" w:name="sevens-and-sixes---112007-to-072009"/>
       <w:r>
         <w:t xml:space="preserve">Sevens and Sixes - 11/2007 to 07/2009</w:t>
       </w:r>
-      <w:bookmarkEnd w:id="39"/>
-    </w:p>
+    </w:p>
+    <w:bookmarkStart w:id="39" w:name="web-developer-contract"/>
     <w:p>
       <w:pPr>
         <w:pStyle w:val="Heading4"/>
       </w:pPr>
-      <w:bookmarkStart w:id="40" w:name="web-developer-contract"/>
       <w:r>
         <w:t xml:space="preserve">Web Developer (Contract)</w:t>
       </w:r>
-      <w:bookmarkEnd w:id="40"/>
-    </w:p>
-    <w:p>
-      <w:pPr>
-        <w:numPr>
-          <w:ilvl w:val="0"/>
-          <w:numId w:val="1010"/>
+    </w:p>
+    <w:p>
+      <w:pPr>
+        <w:numPr>
+          <w:ilvl w:val="0"/>
+          <w:numId w:val="1011"/>
         </w:numPr>
         <w:pStyle w:val="Compact"/>
       </w:pPr>
@@ -942,7 +1031,7 @@
       <w:pPr>
         <w:numPr>
           <w:ilvl w:val="0"/>
-          <w:numId w:val="1010"/>
+          <w:numId w:val="1011"/>
         </w:numPr>
         <w:pStyle w:val="Compact"/>
       </w:pPr>
@@ -954,7 +1043,7 @@
       <w:pPr>
         <w:numPr>
           <w:ilvl w:val="0"/>
-          <w:numId w:val="1010"/>
+          <w:numId w:val="1011"/>
         </w:numPr>
         <w:pStyle w:val="Compact"/>
       </w:pPr>
@@ -966,7 +1055,7 @@
       <w:pPr>
         <w:numPr>
           <w:ilvl w:val="0"/>
-          <w:numId w:val="1010"/>
+          <w:numId w:val="1011"/>
         </w:numPr>
         <w:pStyle w:val="Compact"/>
       </w:pPr>
@@ -978,7 +1067,7 @@
       <w:pPr>
         <w:numPr>
           <w:ilvl w:val="0"/>
-          <w:numId w:val="1010"/>
+          <w:numId w:val="1011"/>
         </w:numPr>
         <w:pStyle w:val="Compact"/>
       </w:pPr>
@@ -986,31 +1075,31 @@
         <w:t xml:space="preserve">XHTML 1.0 / CSS2</w:t>
       </w:r>
     </w:p>
+    <w:bookmarkEnd w:id="39"/>
+    <w:bookmarkEnd w:id="40"/>
+    <w:bookmarkStart w:id="42" w:name="i-site-inc.---112008-to-072009"/>
     <w:p>
       <w:pPr>
         <w:pStyle w:val="Heading3"/>
       </w:pPr>
-      <w:bookmarkStart w:id="41" w:name="i-site-inc.---112008-to-072009"/>
       <w:r>
         <w:t xml:space="preserve">I-Site, Inc. - 11/2008 to 07/2009</w:t>
       </w:r>
-      <w:bookmarkEnd w:id="41"/>
-    </w:p>
+    </w:p>
+    <w:bookmarkStart w:id="41" w:name="web-developer"/>
     <w:p>
       <w:pPr>
         <w:pStyle w:val="Heading4"/>
       </w:pPr>
-      <w:bookmarkStart w:id="42" w:name="web-developer-contract-1"/>
-      <w:r>
-        <w:t xml:space="preserve">Web Developer (Contract)</w:t>
-      </w:r>
-      <w:bookmarkEnd w:id="42"/>
-    </w:p>
-    <w:p>
-      <w:pPr>
-        <w:numPr>
-          <w:ilvl w:val="0"/>
-          <w:numId w:val="1011"/>
+      <w:r>
+        <w:t xml:space="preserve">Web Developer</w:t>
+      </w:r>
+    </w:p>
+    <w:p>
+      <w:pPr>
+        <w:numPr>
+          <w:ilvl w:val="0"/>
+          <w:numId w:val="1012"/>
         </w:numPr>
         <w:pStyle w:val="Compact"/>
       </w:pPr>
@@ -1022,19 +1111,19 @@
       <w:pPr>
         <w:numPr>
           <w:ilvl w:val="0"/>
-          <w:numId w:val="1011"/>
-        </w:numPr>
-        <w:pStyle w:val="Compact"/>
-      </w:pPr>
-      <w:r>
-        <w:t xml:space="preserve">Developed the iGorilla app in Object ve C</w:t>
-      </w:r>
-    </w:p>
-    <w:p>
-      <w:pPr>
-        <w:numPr>
-          <w:ilvl w:val="0"/>
-          <w:numId w:val="1011"/>
+          <w:numId w:val="1012"/>
+        </w:numPr>
+        <w:pStyle w:val="Compact"/>
+      </w:pPr>
+      <w:r>
+        <w:t xml:space="preserve">Developed the iGorilla app in Objective C</w:t>
+      </w:r>
+    </w:p>
+    <w:p>
+      <w:pPr>
+        <w:numPr>
+          <w:ilvl w:val="0"/>
+          <w:numId w:val="1012"/>
         </w:numPr>
         <w:pStyle w:val="Compact"/>
       </w:pPr>
@@ -1042,31 +1131,31 @@
         <w:t xml:space="preserve">Learned Google Maps API, Linux server admin, Apache config, jQuery</w:t>
       </w:r>
     </w:p>
+    <w:bookmarkEnd w:id="41"/>
+    <w:bookmarkEnd w:id="42"/>
+    <w:bookmarkStart w:id="44" w:name="abacus-studios-inc.---052006-to-072009"/>
     <w:p>
       <w:pPr>
         <w:pStyle w:val="Heading3"/>
       </w:pPr>
-      <w:bookmarkStart w:id="43" w:name="abacus-studios-inc.---052006-to-072009"/>
       <w:r>
         <w:t xml:space="preserve">Abacus Studios, Inc. - 05/2006 to 07/2009</w:t>
       </w:r>
-      <w:bookmarkEnd w:id="43"/>
-    </w:p>
+    </w:p>
+    <w:bookmarkStart w:id="43" w:name="web-developer-contract-partner"/>
     <w:p>
       <w:pPr>
         <w:pStyle w:val="Heading4"/>
       </w:pPr>
-      <w:bookmarkStart w:id="44" w:name="web-developer-contract-partner"/>
       <w:r>
         <w:t xml:space="preserve">Web developer (Contract partner)</w:t>
       </w:r>
-      <w:bookmarkEnd w:id="44"/>
-    </w:p>
-    <w:p>
-      <w:pPr>
-        <w:numPr>
-          <w:ilvl w:val="0"/>
-          <w:numId w:val="1012"/>
+    </w:p>
+    <w:p>
+      <w:pPr>
+        <w:numPr>
+          <w:ilvl w:val="0"/>
+          <w:numId w:val="1013"/>
         </w:numPr>
         <w:pStyle w:val="Compact"/>
       </w:pPr>
@@ -1078,7 +1167,7 @@
       <w:pPr>
         <w:numPr>
           <w:ilvl w:val="0"/>
-          <w:numId w:val="1012"/>
+          <w:numId w:val="1013"/>
         </w:numPr>
         <w:pStyle w:val="Compact"/>
       </w:pPr>
@@ -1098,31 +1187,31 @@
         <w:t xml:space="preserve">development</w:t>
       </w:r>
     </w:p>
+    <w:bookmarkEnd w:id="43"/>
+    <w:bookmarkEnd w:id="44"/>
+    <w:bookmarkStart w:id="46" w:name="X82ddc6d0625e5c7682b1c753d8424e0d0efa47b"/>
     <w:p>
       <w:pPr>
         <w:pStyle w:val="Heading3"/>
       </w:pPr>
-      <w:bookmarkStart w:id="45" w:name="X82ddc6d0625e5c7682b1c753d8424e0d0efa47b"/>
       <w:r>
         <w:t xml:space="preserve">Wharton Alumni Affairs - 01/2006 to 05/2006</w:t>
       </w:r>
-      <w:bookmarkEnd w:id="45"/>
-    </w:p>
+    </w:p>
+    <w:bookmarkStart w:id="45" w:name="web-developer-project"/>
     <w:p>
       <w:pPr>
         <w:pStyle w:val="Heading4"/>
       </w:pPr>
-      <w:bookmarkStart w:id="46" w:name="web-developer-project"/>
       <w:r>
         <w:t xml:space="preserve">Web developer (Project)</w:t>
       </w:r>
-      <w:bookmarkEnd w:id="46"/>
-    </w:p>
-    <w:p>
-      <w:pPr>
-        <w:numPr>
-          <w:ilvl w:val="0"/>
-          <w:numId w:val="1013"/>
+    </w:p>
+    <w:p>
+      <w:pPr>
+        <w:numPr>
+          <w:ilvl w:val="0"/>
+          <w:numId w:val="1014"/>
         </w:numPr>
         <w:pStyle w:val="Compact"/>
       </w:pPr>
@@ -1134,7 +1223,7 @@
       <w:pPr>
         <w:numPr>
           <w:ilvl w:val="0"/>
-          <w:numId w:val="1013"/>
+          <w:numId w:val="1014"/>
         </w:numPr>
         <w:pStyle w:val="Compact"/>
       </w:pPr>
@@ -1142,6 +1231,10 @@
         <w:t xml:space="preserve">Leaned HTML 4.01 and CSS, as well as basic JavaScript, ColdFusion, and other early web technologies</w:t>
       </w:r>
     </w:p>
+    <w:bookmarkEnd w:id="45"/>
+    <w:bookmarkEnd w:id="46"/>
+    <w:bookmarkEnd w:id="47"/>
+    <w:bookmarkEnd w:id="48"/>
     <w:sectPr/>
   </w:body>
 </w:document>
@@ -1173,17 +1266,14 @@
 <file path=word/numbering.xml><?xml version="1.0" encoding="utf-8"?>
 <w:numbering xmlns:w="http://schemas.openxmlformats.org/wordprocessingml/2006/main">
   <w:abstractNum w:abstractNumId="990">
-    <w:nsid w:val="2c1ae401"/>
+    <w:nsid w:val="A990"/>
     <w:multiLevelType w:val="multilevel"/>
     <w:lvl w:ilvl="0">
       <w:numFmt w:val="bullet"/>
       <w:lvlText w:val=" "/>
       <w:lvlJc w:val="left"/>
       <w:pPr>
-        <w:tabs>
-          <w:tab w:val="num" w:pos="0"/>
-        </w:tabs>
-        <w:ind w:left="480" w:hanging="480"/>
+        <w:ind w:left="720" w:hanging="480"/>
       </w:pPr>
     </w:lvl>
     <w:lvl w:ilvl="1">
@@ -1191,10 +1281,7 @@
       <w:lvlText w:val=" "/>
       <w:lvlJc w:val="left"/>
       <w:pPr>
-        <w:tabs>
-          <w:tab w:val="num" w:pos="720"/>
-        </w:tabs>
-        <w:ind w:left="1200" w:hanging="480"/>
+        <w:ind w:left="1440" w:hanging="480"/>
       </w:pPr>
     </w:lvl>
     <w:lvl w:ilvl="2">
@@ -1202,10 +1289,7 @@
       <w:lvlText w:val=" "/>
       <w:lvlJc w:val="left"/>
       <w:pPr>
-        <w:tabs>
-          <w:tab w:val="num" w:pos="1440"/>
-        </w:tabs>
-        <w:ind w:left="1920" w:hanging="480"/>
+        <w:ind w:left="2160" w:hanging="480"/>
       </w:pPr>
     </w:lvl>
     <w:lvl w:ilvl="3">
@@ -1213,10 +1297,7 @@
       <w:lvlText w:val=" "/>
       <w:lvlJc w:val="left"/>
       <w:pPr>
-        <w:tabs>
-          <w:tab w:val="num" w:pos="2160"/>
-        </w:tabs>
-        <w:ind w:left="2640" w:hanging="480"/>
+        <w:ind w:left="2880" w:hanging="480"/>
       </w:pPr>
     </w:lvl>
     <w:lvl w:ilvl="4">
@@ -1224,10 +1305,7 @@
       <w:lvlText w:val=" "/>
       <w:lvlJc w:val="left"/>
       <w:pPr>
-        <w:tabs>
-          <w:tab w:val="num" w:pos="2880"/>
-        </w:tabs>
-        <w:ind w:left="3360" w:hanging="480"/>
+        <w:ind w:left="3600" w:hanging="480"/>
       </w:pPr>
     </w:lvl>
     <w:lvl w:ilvl="5">
@@ -1235,10 +1313,7 @@
       <w:lvlText w:val=" "/>
       <w:lvlJc w:val="left"/>
       <w:pPr>
-        <w:tabs>
-          <w:tab w:val="num" w:pos="3600"/>
-        </w:tabs>
-        <w:ind w:left="4080" w:hanging="480"/>
+        <w:ind w:left="4320" w:hanging="480"/>
       </w:pPr>
     </w:lvl>
     <w:lvl w:ilvl="6">
@@ -1246,10 +1321,7 @@
       <w:lvlText w:val=" "/>
       <w:lvlJc w:val="left"/>
       <w:pPr>
-        <w:tabs>
-          <w:tab w:val="num" w:pos="4320"/>
-        </w:tabs>
-        <w:ind w:left="4800" w:hanging="480"/>
+        <w:ind w:left="5040" w:hanging="480"/>
       </w:pPr>
     </w:lvl>
     <w:lvl w:ilvl="7">
@@ -1257,10 +1329,7 @@
       <w:lvlText w:val=" "/>
       <w:lvlJc w:val="left"/>
       <w:pPr>
-        <w:tabs>
-          <w:tab w:val="num" w:pos="5040"/>
-        </w:tabs>
-        <w:ind w:left="5520" w:hanging="480"/>
+        <w:ind w:left="5760" w:hanging="480"/>
       </w:pPr>
     </w:lvl>
     <w:lvl w:ilvl="8">
@@ -1268,25 +1337,19 @@
       <w:lvlText w:val=" "/>
       <w:lvlJc w:val="left"/>
       <w:pPr>
-        <w:tabs>
-          <w:tab w:val="num" w:pos="5760"/>
-        </w:tabs>
-        <w:ind w:left="6240" w:hanging="480"/>
+        <w:ind w:left="6480" w:hanging="480"/>
       </w:pPr>
     </w:lvl>
   </w:abstractNum>
   <w:abstractNum w:abstractNumId="991">
-    <w:nsid w:val="ea454b4c"/>
+    <w:nsid w:val="A991"/>
     <w:multiLevelType w:val="multilevel"/>
     <w:lvl w:ilvl="0">
       <w:numFmt w:val="bullet"/>
       <w:lvlText w:val="•"/>
       <w:lvlJc w:val="left"/>
       <w:pPr>
-        <w:tabs>
-          <w:tab w:val="num" w:pos="0"/>
-        </w:tabs>
-        <w:ind w:left="480" w:hanging="480"/>
+        <w:ind w:left="720" w:hanging="480"/>
       </w:pPr>
     </w:lvl>
     <w:lvl w:ilvl="1">
@@ -1294,10 +1357,7 @@
       <w:lvlText w:val="–"/>
       <w:lvlJc w:val="left"/>
       <w:pPr>
-        <w:tabs>
-          <w:tab w:val="num" w:pos="720"/>
-        </w:tabs>
-        <w:ind w:left="1200" w:hanging="480"/>
+        <w:ind w:left="1440" w:hanging="480"/>
       </w:pPr>
     </w:lvl>
     <w:lvl w:ilvl="2">
@@ -1305,10 +1365,7 @@
       <w:lvlText w:val="•"/>
       <w:lvlJc w:val="left"/>
       <w:pPr>
-        <w:tabs>
-          <w:tab w:val="num" w:pos="1440"/>
-        </w:tabs>
-        <w:ind w:left="1920" w:hanging="480"/>
+        <w:ind w:left="2160" w:hanging="480"/>
       </w:pPr>
     </w:lvl>
     <w:lvl w:ilvl="3">
@@ -1316,10 +1373,7 @@
       <w:lvlText w:val="–"/>
       <w:lvlJc w:val="left"/>
       <w:pPr>
-        <w:tabs>
-          <w:tab w:val="num" w:pos="2160"/>
-        </w:tabs>
-        <w:ind w:left="2640" w:hanging="480"/>
+        <w:ind w:left="2880" w:hanging="480"/>
       </w:pPr>
     </w:lvl>
     <w:lvl w:ilvl="4">
@@ -1327,10 +1381,7 @@
       <w:lvlText w:val="•"/>
       <w:lvlJc w:val="left"/>
       <w:pPr>
-        <w:tabs>
-          <w:tab w:val="num" w:pos="2880"/>
-        </w:tabs>
-        <w:ind w:left="3360" w:hanging="480"/>
+        <w:ind w:left="3600" w:hanging="480"/>
       </w:pPr>
     </w:lvl>
     <w:lvl w:ilvl="5">
@@ -1338,10 +1389,7 @@
       <w:lvlText w:val="–"/>
       <w:lvlJc w:val="left"/>
       <w:pPr>
-        <w:tabs>
-          <w:tab w:val="num" w:pos="3600"/>
-        </w:tabs>
-        <w:ind w:left="4080" w:hanging="480"/>
+        <w:ind w:left="4320" w:hanging="480"/>
       </w:pPr>
     </w:lvl>
     <w:lvl w:ilvl="6">
@@ -1349,10 +1397,7 @@
       <w:lvlText w:val="•"/>
       <w:lvlJc w:val="left"/>
       <w:pPr>
-        <w:tabs>
-          <w:tab w:val="num" w:pos="4320"/>
-        </w:tabs>
-        <w:ind w:left="4800" w:hanging="480"/>
+        <w:ind w:left="5040" w:hanging="480"/>
       </w:pPr>
     </w:lvl>
     <w:lvl w:ilvl="7">
@@ -1360,10 +1405,7 @@
       <w:lvlText w:val="–"/>
       <w:lvlJc w:val="left"/>
       <w:pPr>
-        <w:tabs>
-          <w:tab w:val="num" w:pos="5040"/>
-        </w:tabs>
-        <w:ind w:left="5520" w:hanging="480"/>
+        <w:ind w:left="5760" w:hanging="480"/>
       </w:pPr>
     </w:lvl>
     <w:lvl w:ilvl="8">
@@ -1371,10 +1413,7 @@
       <w:lvlText w:val="•"/>
       <w:lvlJc w:val="left"/>
       <w:pPr>
-        <w:tabs>
-          <w:tab w:val="num" w:pos="5760"/>
-        </w:tabs>
-        <w:ind w:left="6240" w:hanging="480"/>
+        <w:ind w:left="6480" w:hanging="480"/>
       </w:pPr>
     </w:lvl>
   </w:abstractNum>
@@ -1420,6 +1459,9 @@
   <w:num w:numId="1013">
     <w:abstractNumId w:val="991"/>
   </w:num>
+  <w:num w:numId="1014">
+    <w:abstractNumId w:val="991"/>
+  </w:num>
 </w:numbering>
 </file>
 
@@ -1428,10 +1470,10 @@
   <w:docDefaults>
     <w:rPrDefault>
       <w:rPr>
-        <w:rFonts w:asciiTheme="minorHAnsi" w:eastAsiaTheme="minorHAnsi" w:hAnsiTheme="minorHAnsi" w:cstheme="minorBidi"/>
+        <w:rFonts w:asciiTheme="minorHAnsi" w:cstheme="minorBidi" w:eastAsiaTheme="minorHAnsi" w:hAnsiTheme="minorHAnsi"/>
         <w:sz w:val="24"/>
         <w:szCs w:val="24"/>
-        <w:lang w:val="en-US" w:eastAsia="en-US" w:bidi="ar-SA"/>
+        <w:lang w:bidi="ar-SA" w:eastAsia="en-US" w:val="en-US"/>
       </w:rPr>
     </w:rPrDefault>
     <w:pPrDefault>
@@ -1440,35 +1482,35 @@
       </w:pPr>
     </w:pPrDefault>
   </w:docDefaults>
-  <w:latentStyles w:defLockedState="0" w:defUIPriority="0" w:defSemiHidden="0" w:defUnhideWhenUsed="0" w:defQFormat="0" w:count="276"/>
-  <w:style w:type="paragraph" w:default="1" w:styleId="Normal">
+  <w:latentStyles w:count="276" w:defLockedState="0" w:defQFormat="0" w:defSemiHidden="0" w:defUIPriority="0" w:defUnhideWhenUsed="0"/>
+  <w:style w:default="1" w:styleId="Normal" w:type="paragraph">
     <w:name w:val="Normal"/>
     <w:qFormat/>
   </w:style>
-  <w:style w:type="paragraph" w:styleId="BodyText">
+  <w:style w:styleId="BodyText" w:type="paragraph">
     <w:name w:val="Body Text"/>
     <w:basedOn w:val="Normal"/>
     <w:link w:val="BodyTextChar"/>
     <w:pPr>
-      <w:spacing w:before="180" w:after="180"/>
+      <w:spacing w:after="180" w:before="180"/>
     </w:pPr>
     <w:qFormat/>
   </w:style>
-  <w:style w:type="paragraph" w:customStyle="1" w:styleId="FirstParagraph">
+  <w:style w:customStyle="1" w:styleId="FirstParagraph" w:type="paragraph">
     <w:name w:val="First Paragraph"/>
     <w:basedOn w:val="BodyText"/>
     <w:next w:val="BodyText"/>
     <w:qFormat/>
   </w:style>
-  <w:style w:type="paragraph" w:customStyle="1" w:styleId="Compact">
+  <w:style w:customStyle="1" w:styleId="Compact" w:type="paragraph">
     <w:name w:val="Compact"/>
     <w:basedOn w:val="BodyText"/>
     <w:qFormat/>
     <w:pPr>
-      <w:spacing w:before="36" w:after="36"/>
+      <w:spacing w:after="36" w:before="36"/>
     </w:pPr>
   </w:style>
-  <w:style w:type="paragraph" w:styleId="Title">
+  <w:style w:styleId="Title" w:type="paragraph">
     <w:name w:val="Title"/>
     <w:basedOn w:val="Normal"/>
     <w:next w:val="BodyText"/>
@@ -1476,19 +1518,19 @@
     <w:pPr>
       <w:keepNext/>
       <w:keepLines/>
-      <w:spacing w:before="480" w:after="240"/>
+      <w:spacing w:after="240" w:before="480"/>
       <w:jc w:val="center"/>
     </w:pPr>
     <w:rPr>
-      <w:rFonts w:asciiTheme="majorHAnsi" w:eastAsiaTheme="majorEastAsia" w:hAnsiTheme="majorHAnsi" w:cstheme="majorBidi"/>
+      <w:rFonts w:asciiTheme="majorHAnsi" w:cstheme="majorBidi" w:eastAsiaTheme="majorEastAsia" w:hAnsiTheme="majorHAnsi"/>
       <w:b/>
       <w:bCs/>
-      <w:color w:val="345A8A" w:themeColor="accent1" w:themeShade="B5"/>
+      <w:color w:themeColor="accent1" w:themeShade="B5" w:val="345A8A"/>
       <w:sz w:val="36"/>
       <w:szCs w:val="36"/>
     </w:rPr>
   </w:style>
-  <w:style w:type="paragraph" w:styleId="Subtitle">
+  <w:style w:styleId="Subtitle" w:type="paragraph">
     <w:name w:val="Subtitle"/>
     <w:basedOn w:val="Title"/>
     <w:next w:val="BodyText"/>
@@ -1496,7 +1538,7 @@
     <w:pPr>
       <w:keepNext/>
       <w:keepLines/>
-      <w:spacing w:before="240" w:after="240"/>
+      <w:spacing w:after="240" w:before="240"/>
       <w:jc w:val="center"/>
     </w:pPr>
     <w:rPr>
@@ -1504,7 +1546,7 @@
       <w:szCs w:val="30"/>
     </w:rPr>
   </w:style>
-  <w:style w:type="paragraph" w:customStyle="1" w:styleId="Author">
+  <w:style w:customStyle="1" w:styleId="Author" w:type="paragraph">
     <w:name w:val="Author"/>
     <w:next w:val="BodyText"/>
     <w:qFormat/>
@@ -1514,7 +1556,7 @@
       <w:jc w:val="center"/>
     </w:pPr>
   </w:style>
-  <w:style w:type="paragraph" w:styleId="Date">
+  <w:style w:styleId="Date" w:type="paragraph">
     <w:name w:val="Date"/>
     <w:next w:val="BodyText"/>
     <w:qFormat/>
@@ -1524,7 +1566,26 @@
       <w:jc w:val="center"/>
     </w:pPr>
   </w:style>
-  <w:style w:type="paragraph" w:customStyle="1" w:styleId="Abstract">
+  <w:style w:customStyle="1" w:styleId="AbstractTitle" w:type="paragraph">
+    <w:name w:val="Abstract Title"/>
+    <w:basedOn w:val="Normal"/>
+    <w:next w:val="Abstract"/>
+    <w:qFormat/>
+    <w:pPr>
+      <w:keepNext/>
+      <w:keepLines/>
+      <w:jc w:val="center"/>
+      <w:spacing w:after="0" w:before="300"/>
+    </w:pPr>
+    <w:rPr>
+      <w:sz w:val="20"/>
+      <w:szCs w:val="20"/>
+      <w:b/>
+      <w:color w:val="345A8A"/>
+      &gt;
+    </w:rPr>
+  </w:style>
+  <w:style w:customStyle="1" w:styleId="Abstract" w:type="paragraph">
     <w:name w:val="Abstract"/>
     <w:basedOn w:val="Normal"/>
     <w:next w:val="BodyText"/>
@@ -1532,14 +1593,14 @@
     <w:pPr>
       <w:keepNext/>
       <w:keepLines/>
-      <w:spacing w:before="300" w:after="300"/>
+      <w:spacing w:after="300" w:before="100"/>
     </w:pPr>
     <w:rPr>
       <w:sz w:val="20"/>
       <w:szCs w:val="20"/>
     </w:rPr>
   </w:style>
-  <w:style w:type="paragraph" w:styleId="Bibliography">
+  <w:style w:styleId="Bibliography" w:type="paragraph">
     <w:name w:val="Bibliography"/>
     <w:basedOn w:val="Normal"/>
     <w:next w:val="Bibliography"/>
@@ -1547,7 +1608,7 @@
     <w:pPr/>
     <w:rPr/>
   </w:style>
-  <w:style w:type="paragraph" w:styleId="Heading1">
+  <w:style w:styleId="Heading1" w:type="paragraph">
     <w:name w:val="Heading 1"/>
     <w:basedOn w:val="Normal"/>
     <w:next w:val="BodyText"/>
@@ -1556,19 +1617,19 @@
     <w:pPr>
       <w:keepNext/>
       <w:keepLines/>
-      <w:spacing w:before="480" w:after="0"/>
+      <w:spacing w:after="0" w:before="480"/>
       <w:outlineLvl w:val="0"/>
     </w:pPr>
     <w:rPr>
-      <w:rFonts w:asciiTheme="majorHAnsi" w:eastAsiaTheme="majorEastAsia" w:hAnsiTheme="majorHAnsi" w:cstheme="majorBidi"/>
+      <w:rFonts w:asciiTheme="majorHAnsi" w:cstheme="majorBidi" w:eastAsiaTheme="majorEastAsia" w:hAnsiTheme="majorHAnsi"/>
       <w:b/>
       <w:bCs/>
-      <w:color w:val="4F81BD" w:themeColor="accent1"/>
+      <w:color w:themeColor="accent1" w:val="4F81BD"/>
       <w:sz w:val="32"/>
       <w:szCs w:val="32"/>
     </w:rPr>
   </w:style>
-  <w:style w:type="paragraph" w:styleId="Heading2">
+  <w:style w:styleId="Heading2" w:type="paragraph">
     <w:name w:val="Heading 2"/>
     <w:basedOn w:val="Normal"/>
     <w:next w:val="BodyText"/>
@@ -1578,19 +1639,19 @@
     <w:pPr>
       <w:keepNext/>
       <w:keepLines/>
-      <w:spacing w:before="200" w:after="0"/>
+      <w:spacing w:after="0" w:before="200"/>
       <w:outlineLvl w:val="1"/>
     </w:pPr>
     <w:rPr>
-      <w:rFonts w:asciiTheme="majorHAnsi" w:eastAsiaTheme="majorEastAsia" w:hAnsiTheme="majorHAnsi" w:cstheme="majorBidi"/>
+      <w:rFonts w:asciiTheme="majorHAnsi" w:cstheme="majorBidi" w:eastAsiaTheme="majorEastAsia" w:hAnsiTheme="majorHAnsi"/>
       <w:b/>
       <w:bCs/>
-      <w:color w:val="4F81BD" w:themeColor="accent1"/>
+      <w:color w:themeColor="accent1" w:val="4F81BD"/>
       <w:sz w:val="28"/>
       <w:szCs w:val="28"/>
     </w:rPr>
   </w:style>
-  <w:style w:type="paragraph" w:styleId="Heading3">
+  <w:style w:styleId="Heading3" w:type="paragraph">
     <w:name w:val="Heading 3"/>
     <w:basedOn w:val="Normal"/>
     <w:next w:val="BodyText"/>
@@ -1600,19 +1661,19 @@
     <w:pPr>
       <w:keepNext/>
       <w:keepLines/>
-      <w:spacing w:before="200" w:after="0"/>
+      <w:spacing w:after="0" w:before="200"/>
       <w:outlineLvl w:val="2"/>
     </w:pPr>
     <w:rPr>
-      <w:rFonts w:asciiTheme="majorHAnsi" w:eastAsiaTheme="majorEastAsia" w:hAnsiTheme="majorHAnsi" w:cstheme="majorBidi"/>
+      <w:rFonts w:asciiTheme="majorHAnsi" w:cstheme="majorBidi" w:eastAsiaTheme="majorEastAsia" w:hAnsiTheme="majorHAnsi"/>
       <w:b/>
       <w:bCs/>
-      <w:color w:val="4F81BD" w:themeColor="accent1"/>
+      <w:color w:themeColor="accent1" w:val="4F81BD"/>
       <w:sz w:val="24"/>
       <w:szCs w:val="24"/>
     </w:rPr>
   </w:style>
-  <w:style w:type="paragraph" w:styleId="Heading4">
+  <w:style w:styleId="Heading4" w:type="paragraph">
     <w:name w:val="Heading 4"/>
     <w:basedOn w:val="Normal"/>
     <w:next w:val="BodyText"/>
@@ -1622,19 +1683,19 @@
     <w:pPr>
       <w:keepNext/>
       <w:keepLines/>
-      <w:spacing w:before="200" w:after="0"/>
+      <w:spacing w:after="0" w:before="200"/>
       <w:outlineLvl w:val="3"/>
     </w:pPr>
     <w:rPr>
-      <w:rFonts w:asciiTheme="majorHAnsi" w:eastAsiaTheme="majorEastAsia" w:hAnsiTheme="majorHAnsi" w:cstheme="majorBidi"/>
+      <w:rFonts w:asciiTheme="majorHAnsi" w:cstheme="majorBidi" w:eastAsiaTheme="majorEastAsia" w:hAnsiTheme="majorHAnsi"/>
       <w:i/>
       <w:bCs/>
-      <w:color w:val="4F81BD" w:themeColor="accent1"/>
+      <w:color w:themeColor="accent1" w:val="4F81BD"/>
       <w:sz w:val="24"/>
       <w:szCs w:val="24"/>
     </w:rPr>
   </w:style>
-  <w:style w:type="paragraph" w:styleId="Heading5">
+  <w:style w:styleId="Heading5" w:type="paragraph">
     <w:name w:val="Heading 5"/>
     <w:basedOn w:val="Normal"/>
     <w:next w:val="BodyText"/>
@@ -1644,18 +1705,18 @@
     <w:pPr>
       <w:keepNext/>
       <w:keepLines/>
-      <w:spacing w:before="200" w:after="0"/>
+      <w:spacing w:after="0" w:before="200"/>
       <w:outlineLvl w:val="4"/>
     </w:pPr>
     <w:rPr>
-      <w:rFonts w:asciiTheme="majorHAnsi" w:eastAsiaTheme="majorEastAsia" w:hAnsiTheme="majorHAnsi" w:cstheme="majorBidi"/>
+      <w:rFonts w:asciiTheme="majorHAnsi" w:cstheme="majorBidi" w:eastAsiaTheme="majorEastAsia" w:hAnsiTheme="majorHAnsi"/>
       <w:iCs/>
-      <w:color w:val="4F81BD" w:themeColor="accent1"/>
+      <w:color w:themeColor="accent1" w:val="4F81BD"/>
       <w:sz w:val="24"/>
       <w:szCs w:val="24"/>
     </w:rPr>
   </w:style>
-  <w:style w:type="paragraph" w:styleId="Heading6">
+  <w:style w:styleId="Heading6" w:type="paragraph">
     <w:name w:val="Heading 6"/>
     <w:basedOn w:val="Normal"/>
     <w:next w:val="BodyText"/>
@@ -1665,17 +1726,17 @@
     <w:pPr>
       <w:keepNext/>
       <w:keepLines/>
-      <w:spacing w:before="200" w:after="0"/>
+      <w:spacing w:after="0" w:before="200"/>
       <w:outlineLvl w:val="5"/>
     </w:pPr>
     <w:rPr>
-      <w:rFonts w:asciiTheme="majorHAnsi" w:eastAsiaTheme="majorEastAsia" w:hAnsiTheme="majorHAnsi" w:cstheme="majorBidi"/>
-      <w:color w:val="4F81BD" w:themeColor="accent1"/>
+      <w:rFonts w:asciiTheme="majorHAnsi" w:cstheme="majorBidi" w:eastAsiaTheme="majorEastAsia" w:hAnsiTheme="majorHAnsi"/>
+      <w:color w:themeColor="accent1" w:val="4F81BD"/>
       <w:sz w:val="24"/>
       <w:szCs w:val="24"/>
     </w:rPr>
   </w:style>
-  <w:style w:type="paragraph" w:styleId="Heading7">
+  <w:style w:styleId="Heading7" w:type="paragraph">
     <w:name w:val="Heading 7"/>
     <w:basedOn w:val="Normal"/>
     <w:next w:val="BodyText"/>
@@ -1685,17 +1746,17 @@
     <w:pPr>
       <w:keepNext/>
       <w:keepLines/>
-      <w:spacing w:before="200" w:after="0"/>
+      <w:spacing w:after="0" w:before="200"/>
       <w:outlineLvl w:val="6"/>
     </w:pPr>
     <w:rPr>
-      <w:rFonts w:asciiTheme="majorHAnsi" w:eastAsiaTheme="majorEastAsia" w:hAnsiTheme="majorHAnsi" w:cstheme="majorBidi"/>
-      <w:color w:val="4F81BD" w:themeColor="accent1"/>
+      <w:rFonts w:asciiTheme="majorHAnsi" w:cstheme="majorBidi" w:eastAsiaTheme="majorEastAsia" w:hAnsiTheme="majorHAnsi"/>
+      <w:color w:themeColor="accent1" w:val="4F81BD"/>
       <w:sz w:val="24"/>
       <w:szCs w:val="24"/>
     </w:rPr>
   </w:style>
-  <w:style w:type="paragraph" w:styleId="Heading8">
+  <w:style w:styleId="Heading8" w:type="paragraph">
     <w:name w:val="Heading 8"/>
     <w:basedOn w:val="Normal"/>
     <w:next w:val="BodyText"/>
@@ -1705,17 +1766,17 @@
     <w:pPr>
       <w:keepNext/>
       <w:keepLines/>
-      <w:spacing w:before="200" w:after="0"/>
+      <w:spacing w:after="0" w:before="200"/>
       <w:outlineLvl w:val="7"/>
     </w:pPr>
     <w:rPr>
-      <w:rFonts w:asciiTheme="majorHAnsi" w:eastAsiaTheme="majorEastAsia" w:hAnsiTheme="majorHAnsi" w:cstheme="majorBidi"/>
-      <w:color w:val="4F81BD" w:themeColor="accent1"/>
+      <w:rFonts w:asciiTheme="majorHAnsi" w:cstheme="majorBidi" w:eastAsiaTheme="majorEastAsia" w:hAnsiTheme="majorHAnsi"/>
+      <w:color w:themeColor="accent1" w:val="4F81BD"/>
       <w:sz w:val="24"/>
       <w:szCs w:val="24"/>
     </w:rPr>
   </w:style>
-  <w:style w:type="paragraph" w:styleId="Heading9">
+  <w:style w:styleId="Heading9" w:type="paragraph">
     <w:name w:val="Heading 9"/>
     <w:basedOn w:val="Normal"/>
     <w:next w:val="BodyText"/>
@@ -1725,17 +1786,17 @@
     <w:pPr>
       <w:keepNext/>
       <w:keepLines/>
-      <w:spacing w:before="200" w:after="0"/>
+      <w:spacing w:after="0" w:before="200"/>
       <w:outlineLvl w:val="8"/>
     </w:pPr>
     <w:rPr>
-      <w:rFonts w:asciiTheme="majorHAnsi" w:eastAsiaTheme="majorEastAsia" w:hAnsiTheme="majorHAnsi" w:cstheme="majorBidi"/>
-      <w:color w:val="4F81BD" w:themeColor="accent1"/>
+      <w:rFonts w:asciiTheme="majorHAnsi" w:cstheme="majorBidi" w:eastAsiaTheme="majorEastAsia" w:hAnsiTheme="majorHAnsi"/>
+      <w:color w:themeColor="accent1" w:val="4F81BD"/>
       <w:sz w:val="24"/>
       <w:szCs w:val="24"/>
     </w:rPr>
   </w:style>
-  <w:style w:type="paragraph" w:styleId="BlockText">
+  <w:style w:styleId="BlockText" w:type="paragraph">
     <w:name w:val="Block Text"/>
     <w:basedOn w:val="BodyText"/>
     <w:next w:val="BodyText"/>
@@ -1743,11 +1804,11 @@
     <w:unhideWhenUsed/>
     <w:qFormat/>
     <w:pPr>
-      <w:spacing w:before="100" w:after="100"/>
+      <w:spacing w:after="100" w:before="100"/>
       <w:ind w:firstLine="0" w:left="480" w:right="480"/>
     </w:pPr>
   </w:style>
-  <w:style w:type="paragraph" w:styleId="FootnoteText">
+  <w:style w:styleId="FootnoteText" w:type="paragraph">
     <w:name w:val="Footnote Text"/>
     <w:basedOn w:val="Normal"/>
     <w:next w:val="FootnoteText"/>
@@ -1755,28 +1816,43 @@
     <w:unhideWhenUsed/>
     <w:qFormat/>
   </w:style>
-  <w:style w:type="character" w:default="1" w:styleId="DefaultParagraphFont">
+  <w:style w:default="1" w:styleId="DefaultParagraphFont" w:type="character">
     <w:name w:val="Default Paragraph Font"/>
     <w:semiHidden/>
     <w:unhideWhenUsed/>
   </w:style>
-  <w:style w:type="table" w:default="1" w:styleId="Table">
+  <w:style w:default="1" w:styleId="Table" w:type="table">
     <w:name w:val="Table"/>
     <w:basedOn w:val="TableNormal"/>
     <w:semiHidden/>
     <w:unhideWhenUsed/>
     <w:qFormat/>
     <w:tblPr>
-      <w:tblInd w:w="0" w:type="dxa"/>
+      <w:tblInd w:type="dxa" w:w="0"/>
       <w:tblCellMar>
-        <w:top w:w="0" w:type="dxa"/>
-        <w:left w:w="108" w:type="dxa"/>
-        <w:bottom w:w="0" w:type="dxa"/>
-        <w:right w:w="108" w:type="dxa"/>
+        <w:top w:type="dxa" w:w="0"/>
+        <w:left w:type="dxa" w:w="108"/>
+        <w:bottom w:type="dxa" w:w="0"/>
+        <w:right w:type="dxa" w:w="108"/>
       </w:tblCellMar>
     </w:tblPr>
-  </w:style>
-  <w:style w:type="paragraph" w:customStyle="1" w:styleId="DefinitionTerm">
+    <w:tblStylePr w:type="firstRow">
+      <w:tblPr>
+        <w:jc w:val="left"/>
+        <w:tblInd w:type="dxa" w:w="0"/>
+      </w:tblPr>
+      <w:trPr>
+        <w:jc w:val="left"/>
+      </w:trPr>
+      <w:tcPr>
+        <w:vAlign w:val="bottom"/>
+        <w:tcBorders>
+          <w:bottom w:val="single"/>
+        </w:tcBorders>
+      </w:tcPr>
+    </w:tblStylePr>
+  </w:style>
+  <w:style w:customStyle="1" w:styleId="DefinitionTerm" w:type="paragraph">
     <w:name w:val="Definition Term"/>
     <w:basedOn w:val="Normal"/>
     <w:next w:val="Definition"/>
@@ -1789,49 +1865,49 @@
       <w:b/>
     </w:rPr>
   </w:style>
-  <w:style w:type="paragraph" w:customStyle="1" w:styleId="Definition">
+  <w:style w:customStyle="1" w:styleId="Definition" w:type="paragraph">
     <w:name w:val="Definition"/>
     <w:basedOn w:val="Normal"/>
   </w:style>
-  <w:style w:type="paragraph" w:styleId="Caption">
+  <w:style w:styleId="Caption" w:type="paragraph">
     <w:name w:val="Caption"/>
     <w:basedOn w:val="Normal"/>
     <w:link w:val="BodyTextChar"/>
     <w:pPr>
-      <w:spacing w:before="0" w:after="120"/>
+      <w:spacing w:after="120" w:before="0"/>
     </w:pPr>
     <w:rPr>
       <w:i/>
     </w:rPr>
   </w:style>
-  <w:style w:type="paragraph" w:customStyle="1" w:styleId="TableCaption">
+  <w:style w:customStyle="1" w:styleId="TableCaption" w:type="paragraph">
     <w:name w:val="Table Caption"/>
     <w:basedOn w:val="Caption"/>
     <w:pPr>
       <w:keepNext/>
     </w:pPr>
   </w:style>
-  <w:style w:type="paragraph" w:customStyle="1" w:styleId="ImageCaption">
+  <w:style w:customStyle="1" w:styleId="ImageCaption" w:type="paragraph">
     <w:name w:val="Image Caption"/>
     <w:basedOn w:val="Caption"/>
   </w:style>
-  <w:style w:type="paragraph" w:customStyle="1" w:styleId="Figure">
+  <w:style w:customStyle="1" w:styleId="Figure" w:type="paragraph">
     <w:name w:val="Figure"/>
     <w:basedOn w:val="Normal"/>
   </w:style>
-  <w:style w:type="paragraph" w:customStyle="1" w:styleId="CaptionedFigure">
+  <w:style w:customStyle="1" w:styleId="CaptionedFigure" w:type="paragraph">
     <w:name w:val="Captioned Figure"/>
     <w:basedOn w:val="Figure"/>
     <w:pPr>
       <w:keepNext/>
     </w:pPr>
   </w:style>
-  <w:style w:type="character" w:customStyle="1" w:styleId="BodyTextChar">
+  <w:style w:customStyle="1" w:styleId="BodyTextChar" w:type="character">
     <w:name w:val="Body Text Char"/>
     <w:basedOn w:val="DefaultParagraphFont"/>
     <w:link w:val="BodyText"/>
   </w:style>
-  <w:style w:type="character" w:customStyle="1" w:styleId="VerbatimChar">
+  <w:style w:customStyle="1" w:styleId="VerbatimChar" w:type="character">
     <w:name w:val="Verbatim Char"/>
     <w:basedOn w:val="BodyTextChar"/>
     <w:rPr>
@@ -1839,21 +1915,25 @@
       <w:sz w:val="22"/>
     </w:rPr>
   </w:style>
-  <w:style w:type="character" w:styleId="FootnoteReference">
+  <w:style w:customStyle="1" w:styleId="SectionNumber" w:type="character">
+    <w:name w:val="Section Number"/>
+    <w:basedOn w:val="BodyTextChar"/>
+  </w:style>
+  <w:style w:styleId="FootnoteReference" w:type="character">
     <w:name w:val="Footnote Reference"/>
     <w:basedOn w:val="BodyTextChar"/>
     <w:rPr>
       <w:vertAlign w:val="superscript"/>
     </w:rPr>
   </w:style>
-  <w:style w:type="character" w:styleId="Hyperlink">
+  <w:style w:styleId="Hyperlink" w:type="character">
     <w:name w:val="Hyperlink"/>
     <w:basedOn w:val="BodyTextChar"/>
     <w:rPr>
-      <w:color w:val="4F81BD" w:themeColor="accent1"/>
-    </w:rPr>
-  </w:style>
-  <w:style w:type="paragraph" w:styleId="TOCHeading">
+      <w:color w:themeColor="accent1" w:val="4F81BD"/>
+    </w:rPr>
+  </w:style>
+  <w:style w:styleId="TOCHeading" w:type="paragraph">
     <w:name w:val="TOC Heading"/>
     <w:basedOn w:val="Heading1"/>
     <w:next w:val="BodyText"/>
@@ -1865,10 +1945,10 @@
       <w:outlineLvl w:val="9"/>
     </w:pPr>
     <w:rPr>
-      <w:rFonts w:asciiTheme="majorHAnsi" w:eastAsiaTheme="majorEastAsia" w:hAnsiTheme="majorHAnsi" w:cstheme="majorBidi"/>
+      <w:rFonts w:asciiTheme="majorHAnsi" w:cstheme="majorBidi" w:eastAsiaTheme="majorEastAsia" w:hAnsiTheme="majorHAnsi"/>
       <w:b w:val="0"/>
       <w:bCs w:val="0"/>
-      <w:color w:val="365F91" w:themeColor="accent1" w:themeShade="BF"/>
+      <w:color w:themeColor="accent1" w:themeShade="BF" w:val="365F91"/>
     </w:rPr>
   </w:style>
   <w:style w:type="paragraph" w:customStyle="1" w:styleId="SourceCode">
@@ -1960,7 +2040,10 @@
   <w:style w:type="character" w:customStyle="1" w:styleId="ImportTok">
     <w:name w:val="ImportTok"/>
     <w:basedOn w:val="VerbatimChar"/>
-    <w:rPr/>
+    <w:rPr>
+      <w:color w:val="008000"/>
+      <w:b/>
+    </w:rPr>
   </w:style>
   <w:style w:type="character" w:customStyle="1" w:styleId="CommentTok">
     <w:name w:val="CommentTok"/>
@@ -2035,7 +2118,9 @@
   <w:style w:type="character" w:customStyle="1" w:styleId="BuiltInTok">
     <w:name w:val="BuiltInTok"/>
     <w:basedOn w:val="VerbatimChar"/>
-    <w:rPr/>
+    <w:rPr>
+      <w:color w:val="008000"/>
+    </w:rPr>
   </w:style>
   <w:style w:type="character" w:customStyle="1" w:styleId="ExtensionTok">
     <w:name w:val="ExtensionTok"/>

</xml_diff>

<commit_message>
Added update for Bentley / Infra (#19)
</commit_message>
<xml_diff>
--- a/docs/res/Bryan_Elliott.docx
+++ b/docs/res/Bryan_Elliott.docx
@@ -2,25 +2,23 @@
 <file path=word/document.xml><?xml version="1.0" encoding="utf-8"?>
 <w:document xmlns:w="http://schemas.openxmlformats.org/wordprocessingml/2006/main" xmlns:m="http://schemas.openxmlformats.org/officeDocument/2006/math" xmlns:r="http://schemas.openxmlformats.org/officeDocument/2006/relationships" xmlns:o="urn:schemas-microsoft-com:office:office" xmlns:v="urn:schemas-microsoft-com:vml" xmlns:w10="urn:schemas-microsoft-com:office:word" xmlns:a="http://schemas.openxmlformats.org/drawingml/2006/main" xmlns:pic="http://schemas.openxmlformats.org/drawingml/2006/picture" xmlns:wp="http://schemas.openxmlformats.org/drawingml/2006/wordprocessingDrawing">
   <w:body>
+    <w:bookmarkStart w:id="48" w:name="bryan-elliott"/>
     <w:p>
       <w:pPr>
         <w:pStyle w:val="Heading1"/>
       </w:pPr>
-      <w:bookmarkStart w:id="20" w:name="bryan-elliott"/>
       <w:r>
         <w:t xml:space="preserve">Bryan Elliott</w:t>
       </w:r>
-      <w:bookmarkEnd w:id="20"/>
-    </w:p>
+    </w:p>
+    <w:bookmarkStart w:id="21" w:name="senior-software-engineer"/>
     <w:p>
       <w:pPr>
         <w:pStyle w:val="Heading2"/>
       </w:pPr>
-      <w:bookmarkStart w:id="21" w:name="senior-software-engineer"/>
       <w:r>
         <w:t xml:space="preserve">Senior Software Engineer</w:t>
       </w:r>
-      <w:bookmarkEnd w:id="21"/>
     </w:p>
     <w:p>
       <w:pPr>
@@ -32,7 +30,7 @@
       <w:r>
         <w:t xml:space="preserve"> </w:t>
       </w:r>
-      <w:hyperlink r:id="rId22">
+      <w:hyperlink r:id="rId20">
         <w:r>
           <w:rPr>
             <w:rStyle w:val="Hyperlink"/>
@@ -73,25 +71,24 @@
         <w:t xml:space="preserve">Years of Experience: 11</w:t>
       </w:r>
     </w:p>
+    <w:bookmarkEnd w:id="21"/>
+    <w:bookmarkStart w:id="27" w:name="skills"/>
     <w:p>
       <w:pPr>
         <w:pStyle w:val="Heading2"/>
       </w:pPr>
-      <w:bookmarkStart w:id="23" w:name="skills"/>
       <w:r>
         <w:t xml:space="preserve">SKILLS</w:t>
       </w:r>
-      <w:bookmarkEnd w:id="23"/>
-    </w:p>
+    </w:p>
+    <w:bookmarkStart w:id="22" w:name="general-skills"/>
     <w:p>
       <w:pPr>
         <w:pStyle w:val="Heading3"/>
       </w:pPr>
-      <w:bookmarkStart w:id="24" w:name="general-skills"/>
       <w:r>
         <w:t xml:space="preserve">General skills</w:t>
       </w:r>
-      <w:bookmarkEnd w:id="24"/>
     </w:p>
     <w:p>
       <w:pPr>
@@ -165,25 +162,24 @@
         <w:t xml:space="preserve">Content management system development</w:t>
       </w:r>
     </w:p>
+    <w:bookmarkEnd w:id="22"/>
+    <w:bookmarkStart w:id="25" w:name="languages"/>
     <w:p>
       <w:pPr>
         <w:pStyle w:val="Heading3"/>
       </w:pPr>
-      <w:bookmarkStart w:id="25" w:name="languages"/>
       <w:r>
         <w:t xml:space="preserve">Languages</w:t>
       </w:r>
-      <w:bookmarkEnd w:id="25"/>
-    </w:p>
+    </w:p>
+    <w:bookmarkStart w:id="23" w:name="Xc8673da86ab202d5a6b589b493906a8f14092c4"/>
     <w:p>
       <w:pPr>
         <w:pStyle w:val="Heading4"/>
       </w:pPr>
-      <w:bookmarkStart w:id="26" w:name="Xc8673da86ab202d5a6b589b493906a8f14092c4"/>
       <w:r>
         <w:t xml:space="preserve">Professional - languages in which I have written deliverable code</w:t>
       </w:r>
-      <w:bookmarkEnd w:id="26"/>
     </w:p>
     <w:p>
       <w:pPr>
@@ -365,15 +361,15 @@
         <w:t xml:space="preserve">ECMAScript 6</w:t>
       </w:r>
     </w:p>
+    <w:bookmarkEnd w:id="23"/>
+    <w:bookmarkStart w:id="24" w:name="Xe0d8da835df20aadfd30745083a122ad550ffcd"/>
     <w:p>
       <w:pPr>
         <w:pStyle w:val="Heading4"/>
       </w:pPr>
-      <w:bookmarkStart w:id="27" w:name="Xe0d8da835df20aadfd30745083a122ad550ffcd"/>
       <w:r>
         <w:t xml:space="preserve">Hobby - languages in which I done signifcant personal work</w:t>
       </w:r>
-      <w:bookmarkEnd w:id="27"/>
     </w:p>
     <w:p>
       <w:pPr>
@@ -507,15 +503,16 @@
         <w:t xml:space="preserve">GDScript</w:t>
       </w:r>
     </w:p>
+    <w:bookmarkEnd w:id="24"/>
+    <w:bookmarkEnd w:id="25"/>
+    <w:bookmarkStart w:id="26" w:name="version-control-systems"/>
     <w:p>
       <w:pPr>
         <w:pStyle w:val="Heading3"/>
       </w:pPr>
-      <w:bookmarkStart w:id="28" w:name="version-control-systems"/>
       <w:r>
         <w:t xml:space="preserve">Version control systems</w:t>
       </w:r>
-      <w:bookmarkEnd w:id="28"/>
     </w:p>
     <w:p>
       <w:pPr>
@@ -577,21 +574,103 @@
         <w:t xml:space="preserve">Bazaar</w:t>
       </w:r>
     </w:p>
+    <w:bookmarkEnd w:id="26"/>
+    <w:bookmarkEnd w:id="27"/>
+    <w:bookmarkStart w:id="47" w:name="specific-experience"/>
     <w:p>
       <w:pPr>
         <w:pStyle w:val="Heading2"/>
       </w:pPr>
-      <w:bookmarkStart w:id="29" w:name="specific-experience"/>
       <w:r>
         <w:t xml:space="preserve">Specific Experience</w:t>
       </w:r>
-      <w:bookmarkEnd w:id="29"/>
-    </w:p>
+    </w:p>
+    <w:bookmarkStart w:id="29" w:name="bentley-systems---092024-to-present"/>
     <w:p>
       <w:pPr>
         <w:pStyle w:val="Heading3"/>
       </w:pPr>
-      <w:bookmarkStart w:id="31" w:name="cesium-gs-inc.---082023-to-present"/>
+      <w:hyperlink r:id="rId28">
+        <w:r>
+          <w:rPr>
+            <w:rStyle w:val="Hyperlink"/>
+          </w:rPr>
+          <w:t xml:space="preserve">Bentley Systems</w:t>
+        </w:r>
+      </w:hyperlink>
+      <w:r>
+        <w:t xml:space="preserve"> </w:t>
+      </w:r>
+      <w:r>
+        <w:t xml:space="preserve">- 09/2024 to Present</w:t>
+      </w:r>
+    </w:p>
+    <w:p>
+      <w:pPr>
+        <w:numPr>
+          <w:ilvl w:val="0"/>
+          <w:numId w:val="1006"/>
+        </w:numPr>
+        <w:pStyle w:val="Compact"/>
+      </w:pPr>
+      <w:r>
+        <w:t xml:space="preserve">Part of the Cesium Infrastructure squad</w:t>
+      </w:r>
+    </w:p>
+    <w:p>
+      <w:pPr>
+        <w:numPr>
+          <w:ilvl w:val="0"/>
+          <w:numId w:val="1006"/>
+        </w:numPr>
+        <w:pStyle w:val="Compact"/>
+      </w:pPr>
+      <w:r>
+        <w:t xml:space="preserve">Continuous Integration</w:t>
+      </w:r>
+    </w:p>
+    <w:p>
+      <w:pPr>
+        <w:numPr>
+          <w:ilvl w:val="0"/>
+          <w:numId w:val="1006"/>
+        </w:numPr>
+        <w:pStyle w:val="Compact"/>
+      </w:pPr>
+      <w:r>
+        <w:t xml:space="preserve">Github Actions</w:t>
+      </w:r>
+    </w:p>
+    <w:p>
+      <w:pPr>
+        <w:numPr>
+          <w:ilvl w:val="0"/>
+          <w:numId w:val="1006"/>
+        </w:numPr>
+        <w:pStyle w:val="Compact"/>
+      </w:pPr>
+      <w:r>
+        <w:t xml:space="preserve">Security scanning and static analysis</w:t>
+      </w:r>
+    </w:p>
+    <w:p>
+      <w:pPr>
+        <w:numPr>
+          <w:ilvl w:val="0"/>
+          <w:numId w:val="1006"/>
+        </w:numPr>
+        <w:pStyle w:val="Compact"/>
+      </w:pPr>
+      <w:r>
+        <w:t xml:space="preserve">Deployment automation</w:t>
+      </w:r>
+    </w:p>
+    <w:bookmarkEnd w:id="29"/>
+    <w:bookmarkStart w:id="32" w:name="cesium-gs-inc.---082023-to-082024"/>
+    <w:p>
+      <w:pPr>
+        <w:pStyle w:val="Heading3"/>
+      </w:pPr>
       <w:hyperlink r:id="rId30">
         <w:r>
           <w:rPr>
@@ -604,25 +683,23 @@
         <w:t xml:space="preserve"> </w:t>
       </w:r>
       <w:r>
-        <w:t xml:space="preserve">- 08/2023 to Present</w:t>
-      </w:r>
-      <w:bookmarkEnd w:id="31"/>
-    </w:p>
+        <w:t xml:space="preserve">- 08/2023 to 08/2024</w:t>
+      </w:r>
+    </w:p>
+    <w:bookmarkStart w:id="31" w:name="senior-software-developer"/>
     <w:p>
       <w:pPr>
         <w:pStyle w:val="Heading4"/>
       </w:pPr>
-      <w:bookmarkStart w:id="32" w:name="senior-software-developer"/>
       <w:r>
         <w:t xml:space="preserve">Senior Software Developer</w:t>
       </w:r>
-      <w:bookmarkEnd w:id="32"/>
-    </w:p>
-    <w:p>
-      <w:pPr>
-        <w:numPr>
-          <w:ilvl w:val="0"/>
-          <w:numId w:val="1006"/>
+    </w:p>
+    <w:p>
+      <w:pPr>
+        <w:numPr>
+          <w:ilvl w:val="0"/>
+          <w:numId w:val="1007"/>
         </w:numPr>
         <w:pStyle w:val="Compact"/>
       </w:pPr>
@@ -634,7 +711,7 @@
       <w:pPr>
         <w:numPr>
           <w:ilvl w:val="0"/>
-          <w:numId w:val="1006"/>
+          <w:numId w:val="1007"/>
         </w:numPr>
         <w:pStyle w:val="Compact"/>
       </w:pPr>
@@ -646,7 +723,7 @@
       <w:pPr>
         <w:numPr>
           <w:ilvl w:val="0"/>
-          <w:numId w:val="1006"/>
+          <w:numId w:val="1007"/>
         </w:numPr>
         <w:pStyle w:val="Compact"/>
       </w:pPr>
@@ -658,7 +735,7 @@
       <w:pPr>
         <w:numPr>
           <w:ilvl w:val="0"/>
-          <w:numId w:val="1006"/>
+          <w:numId w:val="1007"/>
         </w:numPr>
         <w:pStyle w:val="Compact"/>
       </w:pPr>
@@ -668,29 +745,41 @@
     </w:p>
     <w:p>
       <w:pPr>
+        <w:numPr>
+          <w:ilvl w:val="0"/>
+          <w:numId w:val="1007"/>
+        </w:numPr>
+        <w:pStyle w:val="Compact"/>
+      </w:pPr>
+      <w:r>
+        <w:t xml:space="preserve">Proud to finally be part of an open-source company</w:t>
+      </w:r>
+    </w:p>
+    <w:bookmarkEnd w:id="31"/>
+    <w:bookmarkEnd w:id="32"/>
+    <w:bookmarkStart w:id="34" w:name="comcast---112017-to-082023"/>
+    <w:p>
+      <w:pPr>
         <w:pStyle w:val="Heading3"/>
       </w:pPr>
-      <w:bookmarkStart w:id="33" w:name="comcast---112017-to-082023"/>
       <w:r>
         <w:t xml:space="preserve">Comcast - 11/2017 to 08/2023</w:t>
       </w:r>
-      <w:bookmarkEnd w:id="33"/>
-    </w:p>
+    </w:p>
+    <w:bookmarkStart w:id="33" w:name="ui-developer"/>
     <w:p>
       <w:pPr>
         <w:pStyle w:val="Heading4"/>
       </w:pPr>
-      <w:bookmarkStart w:id="34" w:name="ui-developer"/>
       <w:r>
         <w:t xml:space="preserve">UI Developer</w:t>
       </w:r>
-      <w:bookmarkEnd w:id="34"/>
-    </w:p>
-    <w:p>
-      <w:pPr>
-        <w:numPr>
-          <w:ilvl w:val="0"/>
-          <w:numId w:val="1007"/>
+    </w:p>
+    <w:p>
+      <w:pPr>
+        <w:numPr>
+          <w:ilvl w:val="0"/>
+          <w:numId w:val="1008"/>
         </w:numPr>
         <w:pStyle w:val="Compact"/>
       </w:pPr>
@@ -702,7 +791,7 @@
       <w:pPr>
         <w:numPr>
           <w:ilvl w:val="0"/>
-          <w:numId w:val="1007"/>
+          <w:numId w:val="1008"/>
         </w:numPr>
         <w:pStyle w:val="Compact"/>
       </w:pPr>
@@ -720,7 +809,7 @@
       <w:pPr>
         <w:numPr>
           <w:ilvl w:val="0"/>
-          <w:numId w:val="1007"/>
+          <w:numId w:val="1008"/>
         </w:numPr>
         <w:pStyle w:val="Compact"/>
       </w:pPr>
@@ -732,7 +821,7 @@
       <w:pPr>
         <w:numPr>
           <w:ilvl w:val="0"/>
-          <w:numId w:val="1007"/>
+          <w:numId w:val="1008"/>
         </w:numPr>
         <w:pStyle w:val="Compact"/>
       </w:pPr>
@@ -744,7 +833,7 @@
       <w:pPr>
         <w:numPr>
           <w:ilvl w:val="0"/>
-          <w:numId w:val="1007"/>
+          <w:numId w:val="1008"/>
         </w:numPr>
         <w:pStyle w:val="Compact"/>
       </w:pPr>
@@ -752,31 +841,31 @@
         <w:t xml:space="preserve">Implemented build/deploy logic atop existing gulp and CRA2 scripts</w:t>
       </w:r>
     </w:p>
+    <w:bookmarkEnd w:id="33"/>
+    <w:bookmarkEnd w:id="34"/>
+    <w:bookmarkStart w:id="36" w:name="Xf270ed4c577be047132042c67ecc2162bb09542"/>
     <w:p>
       <w:pPr>
         <w:pStyle w:val="Heading3"/>
       </w:pPr>
-      <w:bookmarkStart w:id="35" w:name="Xf270ed4c577be047132042c67ecc2162bb09542"/>
       <w:r>
         <w:t xml:space="preserve">Orbis Technologies, Inc. - 09/2011 to 11/2017</w:t>
       </w:r>
-      <w:bookmarkEnd w:id="35"/>
-    </w:p>
+    </w:p>
+    <w:bookmarkStart w:id="35" w:name="ux-architect"/>
     <w:p>
       <w:pPr>
         <w:pStyle w:val="Heading4"/>
       </w:pPr>
-      <w:bookmarkStart w:id="36" w:name="ux-architect"/>
       <w:r>
         <w:t xml:space="preserve">UX Architect</w:t>
       </w:r>
-      <w:bookmarkEnd w:id="36"/>
-    </w:p>
-    <w:p>
-      <w:pPr>
-        <w:numPr>
-          <w:ilvl w:val="0"/>
-          <w:numId w:val="1008"/>
+    </w:p>
+    <w:p>
+      <w:pPr>
+        <w:numPr>
+          <w:ilvl w:val="0"/>
+          <w:numId w:val="1009"/>
         </w:numPr>
         <w:pStyle w:val="Compact"/>
       </w:pPr>
@@ -794,7 +883,7 @@
       <w:pPr>
         <w:numPr>
           <w:ilvl w:val="0"/>
-          <w:numId w:val="1008"/>
+          <w:numId w:val="1009"/>
         </w:numPr>
         <w:pStyle w:val="Compact"/>
       </w:pPr>
@@ -806,7 +895,7 @@
       <w:pPr>
         <w:numPr>
           <w:ilvl w:val="0"/>
-          <w:numId w:val="1008"/>
+          <w:numId w:val="1009"/>
         </w:numPr>
         <w:pStyle w:val="Compact"/>
       </w:pPr>
@@ -818,7 +907,7 @@
       <w:pPr>
         <w:numPr>
           <w:ilvl w:val="0"/>
-          <w:numId w:val="1008"/>
+          <w:numId w:val="1009"/>
         </w:numPr>
         <w:pStyle w:val="Compact"/>
       </w:pPr>
@@ -830,7 +919,7 @@
       <w:pPr>
         <w:numPr>
           <w:ilvl w:val="0"/>
-          <w:numId w:val="1008"/>
+          <w:numId w:val="1009"/>
         </w:numPr>
         <w:pStyle w:val="Compact"/>
       </w:pPr>
@@ -842,7 +931,7 @@
       <w:pPr>
         <w:numPr>
           <w:ilvl w:val="0"/>
-          <w:numId w:val="1008"/>
+          <w:numId w:val="1009"/>
         </w:numPr>
         <w:pStyle w:val="Compact"/>
       </w:pPr>
@@ -850,31 +939,31 @@
         <w:t xml:space="preserve">Extended preexisting server-side plugin framework using Java annotations and reflection</w:t>
       </w:r>
     </w:p>
+    <w:bookmarkEnd w:id="35"/>
+    <w:bookmarkEnd w:id="36"/>
+    <w:bookmarkStart w:id="38" w:name="trueaction-inc.---072009-to-092011"/>
     <w:p>
       <w:pPr>
         <w:pStyle w:val="Heading3"/>
       </w:pPr>
-      <w:bookmarkStart w:id="37" w:name="trueaction-inc.---072009-to-092011"/>
       <w:r>
         <w:t xml:space="preserve">TrueAction, Inc. - 07/2009 to 09/2011</w:t>
       </w:r>
-      <w:bookmarkEnd w:id="37"/>
-    </w:p>
+    </w:p>
+    <w:bookmarkStart w:id="37" w:name="sr.-web-developer"/>
     <w:p>
       <w:pPr>
         <w:pStyle w:val="Heading4"/>
       </w:pPr>
-      <w:bookmarkStart w:id="38" w:name="sr.-web-developer"/>
       <w:r>
         <w:t xml:space="preserve">Sr. Web Developer</w:t>
       </w:r>
-      <w:bookmarkEnd w:id="38"/>
-    </w:p>
-    <w:p>
-      <w:pPr>
-        <w:numPr>
-          <w:ilvl w:val="0"/>
-          <w:numId w:val="1009"/>
+    </w:p>
+    <w:p>
+      <w:pPr>
+        <w:numPr>
+          <w:ilvl w:val="0"/>
+          <w:numId w:val="1010"/>
         </w:numPr>
         <w:pStyle w:val="Compact"/>
       </w:pPr>
@@ -886,7 +975,7 @@
       <w:pPr>
         <w:numPr>
           <w:ilvl w:val="0"/>
-          <w:numId w:val="1009"/>
+          <w:numId w:val="1010"/>
         </w:numPr>
         <w:pStyle w:val="Compact"/>
       </w:pPr>
@@ -898,7 +987,7 @@
       <w:pPr>
         <w:numPr>
           <w:ilvl w:val="0"/>
-          <w:numId w:val="1009"/>
+          <w:numId w:val="1010"/>
         </w:numPr>
         <w:pStyle w:val="Compact"/>
       </w:pPr>
@@ -906,31 +995,31 @@
         <w:t xml:space="preserve">Worked with jQuery, Prototype, Spring, Maven</w:t>
       </w:r>
     </w:p>
+    <w:bookmarkEnd w:id="37"/>
+    <w:bookmarkEnd w:id="38"/>
+    <w:bookmarkStart w:id="40" w:name="sevens-and-sixes---112007-to-072009"/>
     <w:p>
       <w:pPr>
         <w:pStyle w:val="Heading3"/>
       </w:pPr>
-      <w:bookmarkStart w:id="39" w:name="sevens-and-sixes---112007-to-072009"/>
       <w:r>
         <w:t xml:space="preserve">Sevens and Sixes - 11/2007 to 07/2009</w:t>
       </w:r>
-      <w:bookmarkEnd w:id="39"/>
-    </w:p>
+    </w:p>
+    <w:bookmarkStart w:id="39" w:name="web-developer-contract"/>
     <w:p>
       <w:pPr>
         <w:pStyle w:val="Heading4"/>
       </w:pPr>
-      <w:bookmarkStart w:id="40" w:name="web-developer-contract"/>
       <w:r>
         <w:t xml:space="preserve">Web Developer (Contract)</w:t>
       </w:r>
-      <w:bookmarkEnd w:id="40"/>
-    </w:p>
-    <w:p>
-      <w:pPr>
-        <w:numPr>
-          <w:ilvl w:val="0"/>
-          <w:numId w:val="1010"/>
+    </w:p>
+    <w:p>
+      <w:pPr>
+        <w:numPr>
+          <w:ilvl w:val="0"/>
+          <w:numId w:val="1011"/>
         </w:numPr>
         <w:pStyle w:val="Compact"/>
       </w:pPr>
@@ -942,7 +1031,7 @@
       <w:pPr>
         <w:numPr>
           <w:ilvl w:val="0"/>
-          <w:numId w:val="1010"/>
+          <w:numId w:val="1011"/>
         </w:numPr>
         <w:pStyle w:val="Compact"/>
       </w:pPr>
@@ -954,7 +1043,7 @@
       <w:pPr>
         <w:numPr>
           <w:ilvl w:val="0"/>
-          <w:numId w:val="1010"/>
+          <w:numId w:val="1011"/>
         </w:numPr>
         <w:pStyle w:val="Compact"/>
       </w:pPr>
@@ -966,7 +1055,7 @@
       <w:pPr>
         <w:numPr>
           <w:ilvl w:val="0"/>
-          <w:numId w:val="1010"/>
+          <w:numId w:val="1011"/>
         </w:numPr>
         <w:pStyle w:val="Compact"/>
       </w:pPr>
@@ -978,7 +1067,7 @@
       <w:pPr>
         <w:numPr>
           <w:ilvl w:val="0"/>
-          <w:numId w:val="1010"/>
+          <w:numId w:val="1011"/>
         </w:numPr>
         <w:pStyle w:val="Compact"/>
       </w:pPr>
@@ -986,31 +1075,31 @@
         <w:t xml:space="preserve">XHTML 1.0 / CSS2</w:t>
       </w:r>
     </w:p>
+    <w:bookmarkEnd w:id="39"/>
+    <w:bookmarkEnd w:id="40"/>
+    <w:bookmarkStart w:id="42" w:name="i-site-inc.---112008-to-072009"/>
     <w:p>
       <w:pPr>
         <w:pStyle w:val="Heading3"/>
       </w:pPr>
-      <w:bookmarkStart w:id="41" w:name="i-site-inc.---112008-to-072009"/>
       <w:r>
         <w:t xml:space="preserve">I-Site, Inc. - 11/2008 to 07/2009</w:t>
       </w:r>
-      <w:bookmarkEnd w:id="41"/>
-    </w:p>
+    </w:p>
+    <w:bookmarkStart w:id="41" w:name="web-developer"/>
     <w:p>
       <w:pPr>
         <w:pStyle w:val="Heading4"/>
       </w:pPr>
-      <w:bookmarkStart w:id="42" w:name="web-developer-contract-1"/>
-      <w:r>
-        <w:t xml:space="preserve">Web Developer (Contract)</w:t>
-      </w:r>
-      <w:bookmarkEnd w:id="42"/>
-    </w:p>
-    <w:p>
-      <w:pPr>
-        <w:numPr>
-          <w:ilvl w:val="0"/>
-          <w:numId w:val="1011"/>
+      <w:r>
+        <w:t xml:space="preserve">Web Developer</w:t>
+      </w:r>
+    </w:p>
+    <w:p>
+      <w:pPr>
+        <w:numPr>
+          <w:ilvl w:val="0"/>
+          <w:numId w:val="1012"/>
         </w:numPr>
         <w:pStyle w:val="Compact"/>
       </w:pPr>
@@ -1022,19 +1111,19 @@
       <w:pPr>
         <w:numPr>
           <w:ilvl w:val="0"/>
-          <w:numId w:val="1011"/>
-        </w:numPr>
-        <w:pStyle w:val="Compact"/>
-      </w:pPr>
-      <w:r>
-        <w:t xml:space="preserve">Developed the iGorilla app in Object ve C</w:t>
-      </w:r>
-    </w:p>
-    <w:p>
-      <w:pPr>
-        <w:numPr>
-          <w:ilvl w:val="0"/>
-          <w:numId w:val="1011"/>
+          <w:numId w:val="1012"/>
+        </w:numPr>
+        <w:pStyle w:val="Compact"/>
+      </w:pPr>
+      <w:r>
+        <w:t xml:space="preserve">Developed the iGorilla app in Objective C</w:t>
+      </w:r>
+    </w:p>
+    <w:p>
+      <w:pPr>
+        <w:numPr>
+          <w:ilvl w:val="0"/>
+          <w:numId w:val="1012"/>
         </w:numPr>
         <w:pStyle w:val="Compact"/>
       </w:pPr>
@@ -1042,31 +1131,31 @@
         <w:t xml:space="preserve">Learned Google Maps API, Linux server admin, Apache config, jQuery</w:t>
       </w:r>
     </w:p>
+    <w:bookmarkEnd w:id="41"/>
+    <w:bookmarkEnd w:id="42"/>
+    <w:bookmarkStart w:id="44" w:name="abacus-studios-inc.---052006-to-072009"/>
     <w:p>
       <w:pPr>
         <w:pStyle w:val="Heading3"/>
       </w:pPr>
-      <w:bookmarkStart w:id="43" w:name="abacus-studios-inc.---052006-to-072009"/>
       <w:r>
         <w:t xml:space="preserve">Abacus Studios, Inc. - 05/2006 to 07/2009</w:t>
       </w:r>
-      <w:bookmarkEnd w:id="43"/>
-    </w:p>
+    </w:p>
+    <w:bookmarkStart w:id="43" w:name="web-developer-contract-partner"/>
     <w:p>
       <w:pPr>
         <w:pStyle w:val="Heading4"/>
       </w:pPr>
-      <w:bookmarkStart w:id="44" w:name="web-developer-contract-partner"/>
       <w:r>
         <w:t xml:space="preserve">Web developer (Contract partner)</w:t>
       </w:r>
-      <w:bookmarkEnd w:id="44"/>
-    </w:p>
-    <w:p>
-      <w:pPr>
-        <w:numPr>
-          <w:ilvl w:val="0"/>
-          <w:numId w:val="1012"/>
+    </w:p>
+    <w:p>
+      <w:pPr>
+        <w:numPr>
+          <w:ilvl w:val="0"/>
+          <w:numId w:val="1013"/>
         </w:numPr>
         <w:pStyle w:val="Compact"/>
       </w:pPr>
@@ -1078,7 +1167,7 @@
       <w:pPr>
         <w:numPr>
           <w:ilvl w:val="0"/>
-          <w:numId w:val="1012"/>
+          <w:numId w:val="1013"/>
         </w:numPr>
         <w:pStyle w:val="Compact"/>
       </w:pPr>
@@ -1098,31 +1187,31 @@
         <w:t xml:space="preserve">development</w:t>
       </w:r>
     </w:p>
+    <w:bookmarkEnd w:id="43"/>
+    <w:bookmarkEnd w:id="44"/>
+    <w:bookmarkStart w:id="46" w:name="X82ddc6d0625e5c7682b1c753d8424e0d0efa47b"/>
     <w:p>
       <w:pPr>
         <w:pStyle w:val="Heading3"/>
       </w:pPr>
-      <w:bookmarkStart w:id="45" w:name="X82ddc6d0625e5c7682b1c753d8424e0d0efa47b"/>
       <w:r>
         <w:t xml:space="preserve">Wharton Alumni Affairs - 01/2006 to 05/2006</w:t>
       </w:r>
-      <w:bookmarkEnd w:id="45"/>
-    </w:p>
+    </w:p>
+    <w:bookmarkStart w:id="45" w:name="web-developer-project"/>
     <w:p>
       <w:pPr>
         <w:pStyle w:val="Heading4"/>
       </w:pPr>
-      <w:bookmarkStart w:id="46" w:name="web-developer-project"/>
       <w:r>
         <w:t xml:space="preserve">Web developer (Project)</w:t>
       </w:r>
-      <w:bookmarkEnd w:id="46"/>
-    </w:p>
-    <w:p>
-      <w:pPr>
-        <w:numPr>
-          <w:ilvl w:val="0"/>
-          <w:numId w:val="1013"/>
+    </w:p>
+    <w:p>
+      <w:pPr>
+        <w:numPr>
+          <w:ilvl w:val="0"/>
+          <w:numId w:val="1014"/>
         </w:numPr>
         <w:pStyle w:val="Compact"/>
       </w:pPr>
@@ -1134,7 +1223,7 @@
       <w:pPr>
         <w:numPr>
           <w:ilvl w:val="0"/>
-          <w:numId w:val="1013"/>
+          <w:numId w:val="1014"/>
         </w:numPr>
         <w:pStyle w:val="Compact"/>
       </w:pPr>
@@ -1142,6 +1231,10 @@
         <w:t xml:space="preserve">Leaned HTML 4.01 and CSS, as well as basic JavaScript, ColdFusion, and other early web technologies</w:t>
       </w:r>
     </w:p>
+    <w:bookmarkEnd w:id="45"/>
+    <w:bookmarkEnd w:id="46"/>
+    <w:bookmarkEnd w:id="47"/>
+    <w:bookmarkEnd w:id="48"/>
     <w:sectPr/>
   </w:body>
 </w:document>
@@ -1173,17 +1266,14 @@
 <file path=word/numbering.xml><?xml version="1.0" encoding="utf-8"?>
 <w:numbering xmlns:w="http://schemas.openxmlformats.org/wordprocessingml/2006/main">
   <w:abstractNum w:abstractNumId="990">
-    <w:nsid w:val="2c1ae401"/>
+    <w:nsid w:val="A990"/>
     <w:multiLevelType w:val="multilevel"/>
     <w:lvl w:ilvl="0">
       <w:numFmt w:val="bullet"/>
       <w:lvlText w:val=" "/>
       <w:lvlJc w:val="left"/>
       <w:pPr>
-        <w:tabs>
-          <w:tab w:val="num" w:pos="0"/>
-        </w:tabs>
-        <w:ind w:left="480" w:hanging="480"/>
+        <w:ind w:left="720" w:hanging="480"/>
       </w:pPr>
     </w:lvl>
     <w:lvl w:ilvl="1">
@@ -1191,10 +1281,7 @@
       <w:lvlText w:val=" "/>
       <w:lvlJc w:val="left"/>
       <w:pPr>
-        <w:tabs>
-          <w:tab w:val="num" w:pos="720"/>
-        </w:tabs>
-        <w:ind w:left="1200" w:hanging="480"/>
+        <w:ind w:left="1440" w:hanging="480"/>
       </w:pPr>
     </w:lvl>
     <w:lvl w:ilvl="2">
@@ -1202,10 +1289,7 @@
       <w:lvlText w:val=" "/>
       <w:lvlJc w:val="left"/>
       <w:pPr>
-        <w:tabs>
-          <w:tab w:val="num" w:pos="1440"/>
-        </w:tabs>
-        <w:ind w:left="1920" w:hanging="480"/>
+        <w:ind w:left="2160" w:hanging="480"/>
       </w:pPr>
     </w:lvl>
     <w:lvl w:ilvl="3">
@@ -1213,10 +1297,7 @@
       <w:lvlText w:val=" "/>
       <w:lvlJc w:val="left"/>
       <w:pPr>
-        <w:tabs>
-          <w:tab w:val="num" w:pos="2160"/>
-        </w:tabs>
-        <w:ind w:left="2640" w:hanging="480"/>
+        <w:ind w:left="2880" w:hanging="480"/>
       </w:pPr>
     </w:lvl>
     <w:lvl w:ilvl="4">
@@ -1224,10 +1305,7 @@
       <w:lvlText w:val=" "/>
       <w:lvlJc w:val="left"/>
       <w:pPr>
-        <w:tabs>
-          <w:tab w:val="num" w:pos="2880"/>
-        </w:tabs>
-        <w:ind w:left="3360" w:hanging="480"/>
+        <w:ind w:left="3600" w:hanging="480"/>
       </w:pPr>
     </w:lvl>
     <w:lvl w:ilvl="5">
@@ -1235,10 +1313,7 @@
       <w:lvlText w:val=" "/>
       <w:lvlJc w:val="left"/>
       <w:pPr>
-        <w:tabs>
-          <w:tab w:val="num" w:pos="3600"/>
-        </w:tabs>
-        <w:ind w:left="4080" w:hanging="480"/>
+        <w:ind w:left="4320" w:hanging="480"/>
       </w:pPr>
     </w:lvl>
     <w:lvl w:ilvl="6">
@@ -1246,10 +1321,7 @@
       <w:lvlText w:val=" "/>
       <w:lvlJc w:val="left"/>
       <w:pPr>
-        <w:tabs>
-          <w:tab w:val="num" w:pos="4320"/>
-        </w:tabs>
-        <w:ind w:left="4800" w:hanging="480"/>
+        <w:ind w:left="5040" w:hanging="480"/>
       </w:pPr>
     </w:lvl>
     <w:lvl w:ilvl="7">
@@ -1257,10 +1329,7 @@
       <w:lvlText w:val=" "/>
       <w:lvlJc w:val="left"/>
       <w:pPr>
-        <w:tabs>
-          <w:tab w:val="num" w:pos="5040"/>
-        </w:tabs>
-        <w:ind w:left="5520" w:hanging="480"/>
+        <w:ind w:left="5760" w:hanging="480"/>
       </w:pPr>
     </w:lvl>
     <w:lvl w:ilvl="8">
@@ -1268,25 +1337,19 @@
       <w:lvlText w:val=" "/>
       <w:lvlJc w:val="left"/>
       <w:pPr>
-        <w:tabs>
-          <w:tab w:val="num" w:pos="5760"/>
-        </w:tabs>
-        <w:ind w:left="6240" w:hanging="480"/>
+        <w:ind w:left="6480" w:hanging="480"/>
       </w:pPr>
     </w:lvl>
   </w:abstractNum>
   <w:abstractNum w:abstractNumId="991">
-    <w:nsid w:val="ea454b4c"/>
+    <w:nsid w:val="A991"/>
     <w:multiLevelType w:val="multilevel"/>
     <w:lvl w:ilvl="0">
       <w:numFmt w:val="bullet"/>
       <w:lvlText w:val="•"/>
       <w:lvlJc w:val="left"/>
       <w:pPr>
-        <w:tabs>
-          <w:tab w:val="num" w:pos="0"/>
-        </w:tabs>
-        <w:ind w:left="480" w:hanging="480"/>
+        <w:ind w:left="720" w:hanging="480"/>
       </w:pPr>
     </w:lvl>
     <w:lvl w:ilvl="1">
@@ -1294,10 +1357,7 @@
       <w:lvlText w:val="–"/>
       <w:lvlJc w:val="left"/>
       <w:pPr>
-        <w:tabs>
-          <w:tab w:val="num" w:pos="720"/>
-        </w:tabs>
-        <w:ind w:left="1200" w:hanging="480"/>
+        <w:ind w:left="1440" w:hanging="480"/>
       </w:pPr>
     </w:lvl>
     <w:lvl w:ilvl="2">
@@ -1305,10 +1365,7 @@
       <w:lvlText w:val="•"/>
       <w:lvlJc w:val="left"/>
       <w:pPr>
-        <w:tabs>
-          <w:tab w:val="num" w:pos="1440"/>
-        </w:tabs>
-        <w:ind w:left="1920" w:hanging="480"/>
+        <w:ind w:left="2160" w:hanging="480"/>
       </w:pPr>
     </w:lvl>
     <w:lvl w:ilvl="3">
@@ -1316,10 +1373,7 @@
       <w:lvlText w:val="–"/>
       <w:lvlJc w:val="left"/>
       <w:pPr>
-        <w:tabs>
-          <w:tab w:val="num" w:pos="2160"/>
-        </w:tabs>
-        <w:ind w:left="2640" w:hanging="480"/>
+        <w:ind w:left="2880" w:hanging="480"/>
       </w:pPr>
     </w:lvl>
     <w:lvl w:ilvl="4">
@@ -1327,10 +1381,7 @@
       <w:lvlText w:val="•"/>
       <w:lvlJc w:val="left"/>
       <w:pPr>
-        <w:tabs>
-          <w:tab w:val="num" w:pos="2880"/>
-        </w:tabs>
-        <w:ind w:left="3360" w:hanging="480"/>
+        <w:ind w:left="3600" w:hanging="480"/>
       </w:pPr>
     </w:lvl>
     <w:lvl w:ilvl="5">
@@ -1338,10 +1389,7 @@
       <w:lvlText w:val="–"/>
       <w:lvlJc w:val="left"/>
       <w:pPr>
-        <w:tabs>
-          <w:tab w:val="num" w:pos="3600"/>
-        </w:tabs>
-        <w:ind w:left="4080" w:hanging="480"/>
+        <w:ind w:left="4320" w:hanging="480"/>
       </w:pPr>
     </w:lvl>
     <w:lvl w:ilvl="6">
@@ -1349,10 +1397,7 @@
       <w:lvlText w:val="•"/>
       <w:lvlJc w:val="left"/>
       <w:pPr>
-        <w:tabs>
-          <w:tab w:val="num" w:pos="4320"/>
-        </w:tabs>
-        <w:ind w:left="4800" w:hanging="480"/>
+        <w:ind w:left="5040" w:hanging="480"/>
       </w:pPr>
     </w:lvl>
     <w:lvl w:ilvl="7">
@@ -1360,10 +1405,7 @@
       <w:lvlText w:val="–"/>
       <w:lvlJc w:val="left"/>
       <w:pPr>
-        <w:tabs>
-          <w:tab w:val="num" w:pos="5040"/>
-        </w:tabs>
-        <w:ind w:left="5520" w:hanging="480"/>
+        <w:ind w:left="5760" w:hanging="480"/>
       </w:pPr>
     </w:lvl>
     <w:lvl w:ilvl="8">
@@ -1371,10 +1413,7 @@
       <w:lvlText w:val="•"/>
       <w:lvlJc w:val="left"/>
       <w:pPr>
-        <w:tabs>
-          <w:tab w:val="num" w:pos="5760"/>
-        </w:tabs>
-        <w:ind w:left="6240" w:hanging="480"/>
+        <w:ind w:left="6480" w:hanging="480"/>
       </w:pPr>
     </w:lvl>
   </w:abstractNum>
@@ -1420,6 +1459,9 @@
   <w:num w:numId="1013">
     <w:abstractNumId w:val="991"/>
   </w:num>
+  <w:num w:numId="1014">
+    <w:abstractNumId w:val="991"/>
+  </w:num>
 </w:numbering>
 </file>
 
@@ -1428,10 +1470,10 @@
   <w:docDefaults>
     <w:rPrDefault>
       <w:rPr>
-        <w:rFonts w:asciiTheme="minorHAnsi" w:eastAsiaTheme="minorHAnsi" w:hAnsiTheme="minorHAnsi" w:cstheme="minorBidi"/>
+        <w:rFonts w:asciiTheme="minorHAnsi" w:cstheme="minorBidi" w:eastAsiaTheme="minorHAnsi" w:hAnsiTheme="minorHAnsi"/>
         <w:sz w:val="24"/>
         <w:szCs w:val="24"/>
-        <w:lang w:val="en-US" w:eastAsia="en-US" w:bidi="ar-SA"/>
+        <w:lang w:bidi="ar-SA" w:eastAsia="en-US" w:val="en-US"/>
       </w:rPr>
     </w:rPrDefault>
     <w:pPrDefault>
@@ -1440,35 +1482,35 @@
       </w:pPr>
     </w:pPrDefault>
   </w:docDefaults>
-  <w:latentStyles w:defLockedState="0" w:defUIPriority="0" w:defSemiHidden="0" w:defUnhideWhenUsed="0" w:defQFormat="0" w:count="276"/>
-  <w:style w:type="paragraph" w:default="1" w:styleId="Normal">
+  <w:latentStyles w:count="276" w:defLockedState="0" w:defQFormat="0" w:defSemiHidden="0" w:defUIPriority="0" w:defUnhideWhenUsed="0"/>
+  <w:style w:default="1" w:styleId="Normal" w:type="paragraph">
     <w:name w:val="Normal"/>
     <w:qFormat/>
   </w:style>
-  <w:style w:type="paragraph" w:styleId="BodyText">
+  <w:style w:styleId="BodyText" w:type="paragraph">
     <w:name w:val="Body Text"/>
     <w:basedOn w:val="Normal"/>
     <w:link w:val="BodyTextChar"/>
     <w:pPr>
-      <w:spacing w:before="180" w:after="180"/>
+      <w:spacing w:after="180" w:before="180"/>
     </w:pPr>
     <w:qFormat/>
   </w:style>
-  <w:style w:type="paragraph" w:customStyle="1" w:styleId="FirstParagraph">
+  <w:style w:customStyle="1" w:styleId="FirstParagraph" w:type="paragraph">
     <w:name w:val="First Paragraph"/>
     <w:basedOn w:val="BodyText"/>
     <w:next w:val="BodyText"/>
     <w:qFormat/>
   </w:style>
-  <w:style w:type="paragraph" w:customStyle="1" w:styleId="Compact">
+  <w:style w:customStyle="1" w:styleId="Compact" w:type="paragraph">
     <w:name w:val="Compact"/>
     <w:basedOn w:val="BodyText"/>
     <w:qFormat/>
     <w:pPr>
-      <w:spacing w:before="36" w:after="36"/>
+      <w:spacing w:after="36" w:before="36"/>
     </w:pPr>
   </w:style>
-  <w:style w:type="paragraph" w:styleId="Title">
+  <w:style w:styleId="Title" w:type="paragraph">
     <w:name w:val="Title"/>
     <w:basedOn w:val="Normal"/>
     <w:next w:val="BodyText"/>
@@ -1476,19 +1518,19 @@
     <w:pPr>
       <w:keepNext/>
       <w:keepLines/>
-      <w:spacing w:before="480" w:after="240"/>
+      <w:spacing w:after="240" w:before="480"/>
       <w:jc w:val="center"/>
     </w:pPr>
     <w:rPr>
-      <w:rFonts w:asciiTheme="majorHAnsi" w:eastAsiaTheme="majorEastAsia" w:hAnsiTheme="majorHAnsi" w:cstheme="majorBidi"/>
+      <w:rFonts w:asciiTheme="majorHAnsi" w:cstheme="majorBidi" w:eastAsiaTheme="majorEastAsia" w:hAnsiTheme="majorHAnsi"/>
       <w:b/>
       <w:bCs/>
-      <w:color w:val="345A8A" w:themeColor="accent1" w:themeShade="B5"/>
+      <w:color w:themeColor="accent1" w:themeShade="B5" w:val="345A8A"/>
       <w:sz w:val="36"/>
       <w:szCs w:val="36"/>
     </w:rPr>
   </w:style>
-  <w:style w:type="paragraph" w:styleId="Subtitle">
+  <w:style w:styleId="Subtitle" w:type="paragraph">
     <w:name w:val="Subtitle"/>
     <w:basedOn w:val="Title"/>
     <w:next w:val="BodyText"/>
@@ -1496,7 +1538,7 @@
     <w:pPr>
       <w:keepNext/>
       <w:keepLines/>
-      <w:spacing w:before="240" w:after="240"/>
+      <w:spacing w:after="240" w:before="240"/>
       <w:jc w:val="center"/>
     </w:pPr>
     <w:rPr>
@@ -1504,7 +1546,7 @@
       <w:szCs w:val="30"/>
     </w:rPr>
   </w:style>
-  <w:style w:type="paragraph" w:customStyle="1" w:styleId="Author">
+  <w:style w:customStyle="1" w:styleId="Author" w:type="paragraph">
     <w:name w:val="Author"/>
     <w:next w:val="BodyText"/>
     <w:qFormat/>
@@ -1514,7 +1556,7 @@
       <w:jc w:val="center"/>
     </w:pPr>
   </w:style>
-  <w:style w:type="paragraph" w:styleId="Date">
+  <w:style w:styleId="Date" w:type="paragraph">
     <w:name w:val="Date"/>
     <w:next w:val="BodyText"/>
     <w:qFormat/>
@@ -1524,7 +1566,26 @@
       <w:jc w:val="center"/>
     </w:pPr>
   </w:style>
-  <w:style w:type="paragraph" w:customStyle="1" w:styleId="Abstract">
+  <w:style w:customStyle="1" w:styleId="AbstractTitle" w:type="paragraph">
+    <w:name w:val="Abstract Title"/>
+    <w:basedOn w:val="Normal"/>
+    <w:next w:val="Abstract"/>
+    <w:qFormat/>
+    <w:pPr>
+      <w:keepNext/>
+      <w:keepLines/>
+      <w:jc w:val="center"/>
+      <w:spacing w:after="0" w:before="300"/>
+    </w:pPr>
+    <w:rPr>
+      <w:sz w:val="20"/>
+      <w:szCs w:val="20"/>
+      <w:b/>
+      <w:color w:val="345A8A"/>
+      &gt;
+    </w:rPr>
+  </w:style>
+  <w:style w:customStyle="1" w:styleId="Abstract" w:type="paragraph">
     <w:name w:val="Abstract"/>
     <w:basedOn w:val="Normal"/>
     <w:next w:val="BodyText"/>
@@ -1532,14 +1593,14 @@
     <w:pPr>
       <w:keepNext/>
       <w:keepLines/>
-      <w:spacing w:before="300" w:after="300"/>
+      <w:spacing w:after="300" w:before="100"/>
     </w:pPr>
     <w:rPr>
       <w:sz w:val="20"/>
       <w:szCs w:val="20"/>
     </w:rPr>
   </w:style>
-  <w:style w:type="paragraph" w:styleId="Bibliography">
+  <w:style w:styleId="Bibliography" w:type="paragraph">
     <w:name w:val="Bibliography"/>
     <w:basedOn w:val="Normal"/>
     <w:next w:val="Bibliography"/>
@@ -1547,7 +1608,7 @@
     <w:pPr/>
     <w:rPr/>
   </w:style>
-  <w:style w:type="paragraph" w:styleId="Heading1">
+  <w:style w:styleId="Heading1" w:type="paragraph">
     <w:name w:val="Heading 1"/>
     <w:basedOn w:val="Normal"/>
     <w:next w:val="BodyText"/>
@@ -1556,19 +1617,19 @@
     <w:pPr>
       <w:keepNext/>
       <w:keepLines/>
-      <w:spacing w:before="480" w:after="0"/>
+      <w:spacing w:after="0" w:before="480"/>
       <w:outlineLvl w:val="0"/>
     </w:pPr>
     <w:rPr>
-      <w:rFonts w:asciiTheme="majorHAnsi" w:eastAsiaTheme="majorEastAsia" w:hAnsiTheme="majorHAnsi" w:cstheme="majorBidi"/>
+      <w:rFonts w:asciiTheme="majorHAnsi" w:cstheme="majorBidi" w:eastAsiaTheme="majorEastAsia" w:hAnsiTheme="majorHAnsi"/>
       <w:b/>
       <w:bCs/>
-      <w:color w:val="4F81BD" w:themeColor="accent1"/>
+      <w:color w:themeColor="accent1" w:val="4F81BD"/>
       <w:sz w:val="32"/>
       <w:szCs w:val="32"/>
     </w:rPr>
   </w:style>
-  <w:style w:type="paragraph" w:styleId="Heading2">
+  <w:style w:styleId="Heading2" w:type="paragraph">
     <w:name w:val="Heading 2"/>
     <w:basedOn w:val="Normal"/>
     <w:next w:val="BodyText"/>
@@ -1578,19 +1639,19 @@
     <w:pPr>
       <w:keepNext/>
       <w:keepLines/>
-      <w:spacing w:before="200" w:after="0"/>
+      <w:spacing w:after="0" w:before="200"/>
       <w:outlineLvl w:val="1"/>
     </w:pPr>
     <w:rPr>
-      <w:rFonts w:asciiTheme="majorHAnsi" w:eastAsiaTheme="majorEastAsia" w:hAnsiTheme="majorHAnsi" w:cstheme="majorBidi"/>
+      <w:rFonts w:asciiTheme="majorHAnsi" w:cstheme="majorBidi" w:eastAsiaTheme="majorEastAsia" w:hAnsiTheme="majorHAnsi"/>
       <w:b/>
       <w:bCs/>
-      <w:color w:val="4F81BD" w:themeColor="accent1"/>
+      <w:color w:themeColor="accent1" w:val="4F81BD"/>
       <w:sz w:val="28"/>
       <w:szCs w:val="28"/>
     </w:rPr>
   </w:style>
-  <w:style w:type="paragraph" w:styleId="Heading3">
+  <w:style w:styleId="Heading3" w:type="paragraph">
     <w:name w:val="Heading 3"/>
     <w:basedOn w:val="Normal"/>
     <w:next w:val="BodyText"/>
@@ -1600,19 +1661,19 @@
     <w:pPr>
       <w:keepNext/>
       <w:keepLines/>
-      <w:spacing w:before="200" w:after="0"/>
+      <w:spacing w:after="0" w:before="200"/>
       <w:outlineLvl w:val="2"/>
     </w:pPr>
     <w:rPr>
-      <w:rFonts w:asciiTheme="majorHAnsi" w:eastAsiaTheme="majorEastAsia" w:hAnsiTheme="majorHAnsi" w:cstheme="majorBidi"/>
+      <w:rFonts w:asciiTheme="majorHAnsi" w:cstheme="majorBidi" w:eastAsiaTheme="majorEastAsia" w:hAnsiTheme="majorHAnsi"/>
       <w:b/>
       <w:bCs/>
-      <w:color w:val="4F81BD" w:themeColor="accent1"/>
+      <w:color w:themeColor="accent1" w:val="4F81BD"/>
       <w:sz w:val="24"/>
       <w:szCs w:val="24"/>
     </w:rPr>
   </w:style>
-  <w:style w:type="paragraph" w:styleId="Heading4">
+  <w:style w:styleId="Heading4" w:type="paragraph">
     <w:name w:val="Heading 4"/>
     <w:basedOn w:val="Normal"/>
     <w:next w:val="BodyText"/>
@@ -1622,19 +1683,19 @@
     <w:pPr>
       <w:keepNext/>
       <w:keepLines/>
-      <w:spacing w:before="200" w:after="0"/>
+      <w:spacing w:after="0" w:before="200"/>
       <w:outlineLvl w:val="3"/>
     </w:pPr>
     <w:rPr>
-      <w:rFonts w:asciiTheme="majorHAnsi" w:eastAsiaTheme="majorEastAsia" w:hAnsiTheme="majorHAnsi" w:cstheme="majorBidi"/>
+      <w:rFonts w:asciiTheme="majorHAnsi" w:cstheme="majorBidi" w:eastAsiaTheme="majorEastAsia" w:hAnsiTheme="majorHAnsi"/>
       <w:i/>
       <w:bCs/>
-      <w:color w:val="4F81BD" w:themeColor="accent1"/>
+      <w:color w:themeColor="accent1" w:val="4F81BD"/>
       <w:sz w:val="24"/>
       <w:szCs w:val="24"/>
     </w:rPr>
   </w:style>
-  <w:style w:type="paragraph" w:styleId="Heading5">
+  <w:style w:styleId="Heading5" w:type="paragraph">
     <w:name w:val="Heading 5"/>
     <w:basedOn w:val="Normal"/>
     <w:next w:val="BodyText"/>
@@ -1644,18 +1705,18 @@
     <w:pPr>
       <w:keepNext/>
       <w:keepLines/>
-      <w:spacing w:before="200" w:after="0"/>
+      <w:spacing w:after="0" w:before="200"/>
       <w:outlineLvl w:val="4"/>
     </w:pPr>
     <w:rPr>
-      <w:rFonts w:asciiTheme="majorHAnsi" w:eastAsiaTheme="majorEastAsia" w:hAnsiTheme="majorHAnsi" w:cstheme="majorBidi"/>
+      <w:rFonts w:asciiTheme="majorHAnsi" w:cstheme="majorBidi" w:eastAsiaTheme="majorEastAsia" w:hAnsiTheme="majorHAnsi"/>
       <w:iCs/>
-      <w:color w:val="4F81BD" w:themeColor="accent1"/>
+      <w:color w:themeColor="accent1" w:val="4F81BD"/>
       <w:sz w:val="24"/>
       <w:szCs w:val="24"/>
     </w:rPr>
   </w:style>
-  <w:style w:type="paragraph" w:styleId="Heading6">
+  <w:style w:styleId="Heading6" w:type="paragraph">
     <w:name w:val="Heading 6"/>
     <w:basedOn w:val="Normal"/>
     <w:next w:val="BodyText"/>
@@ -1665,17 +1726,17 @@
     <w:pPr>
       <w:keepNext/>
       <w:keepLines/>
-      <w:spacing w:before="200" w:after="0"/>
+      <w:spacing w:after="0" w:before="200"/>
       <w:outlineLvl w:val="5"/>
     </w:pPr>
     <w:rPr>
-      <w:rFonts w:asciiTheme="majorHAnsi" w:eastAsiaTheme="majorEastAsia" w:hAnsiTheme="majorHAnsi" w:cstheme="majorBidi"/>
-      <w:color w:val="4F81BD" w:themeColor="accent1"/>
+      <w:rFonts w:asciiTheme="majorHAnsi" w:cstheme="majorBidi" w:eastAsiaTheme="majorEastAsia" w:hAnsiTheme="majorHAnsi"/>
+      <w:color w:themeColor="accent1" w:val="4F81BD"/>
       <w:sz w:val="24"/>
       <w:szCs w:val="24"/>
     </w:rPr>
   </w:style>
-  <w:style w:type="paragraph" w:styleId="Heading7">
+  <w:style w:styleId="Heading7" w:type="paragraph">
     <w:name w:val="Heading 7"/>
     <w:basedOn w:val="Normal"/>
     <w:next w:val="BodyText"/>
@@ -1685,17 +1746,17 @@
     <w:pPr>
       <w:keepNext/>
       <w:keepLines/>
-      <w:spacing w:before="200" w:after="0"/>
+      <w:spacing w:after="0" w:before="200"/>
       <w:outlineLvl w:val="6"/>
     </w:pPr>
     <w:rPr>
-      <w:rFonts w:asciiTheme="majorHAnsi" w:eastAsiaTheme="majorEastAsia" w:hAnsiTheme="majorHAnsi" w:cstheme="majorBidi"/>
-      <w:color w:val="4F81BD" w:themeColor="accent1"/>
+      <w:rFonts w:asciiTheme="majorHAnsi" w:cstheme="majorBidi" w:eastAsiaTheme="majorEastAsia" w:hAnsiTheme="majorHAnsi"/>
+      <w:color w:themeColor="accent1" w:val="4F81BD"/>
       <w:sz w:val="24"/>
       <w:szCs w:val="24"/>
     </w:rPr>
   </w:style>
-  <w:style w:type="paragraph" w:styleId="Heading8">
+  <w:style w:styleId="Heading8" w:type="paragraph">
     <w:name w:val="Heading 8"/>
     <w:basedOn w:val="Normal"/>
     <w:next w:val="BodyText"/>
@@ -1705,17 +1766,17 @@
     <w:pPr>
       <w:keepNext/>
       <w:keepLines/>
-      <w:spacing w:before="200" w:after="0"/>
+      <w:spacing w:after="0" w:before="200"/>
       <w:outlineLvl w:val="7"/>
     </w:pPr>
     <w:rPr>
-      <w:rFonts w:asciiTheme="majorHAnsi" w:eastAsiaTheme="majorEastAsia" w:hAnsiTheme="majorHAnsi" w:cstheme="majorBidi"/>
-      <w:color w:val="4F81BD" w:themeColor="accent1"/>
+      <w:rFonts w:asciiTheme="majorHAnsi" w:cstheme="majorBidi" w:eastAsiaTheme="majorEastAsia" w:hAnsiTheme="majorHAnsi"/>
+      <w:color w:themeColor="accent1" w:val="4F81BD"/>
       <w:sz w:val="24"/>
       <w:szCs w:val="24"/>
     </w:rPr>
   </w:style>
-  <w:style w:type="paragraph" w:styleId="Heading9">
+  <w:style w:styleId="Heading9" w:type="paragraph">
     <w:name w:val="Heading 9"/>
     <w:basedOn w:val="Normal"/>
     <w:next w:val="BodyText"/>
@@ -1725,17 +1786,17 @@
     <w:pPr>
       <w:keepNext/>
       <w:keepLines/>
-      <w:spacing w:before="200" w:after="0"/>
+      <w:spacing w:after="0" w:before="200"/>
       <w:outlineLvl w:val="8"/>
     </w:pPr>
     <w:rPr>
-      <w:rFonts w:asciiTheme="majorHAnsi" w:eastAsiaTheme="majorEastAsia" w:hAnsiTheme="majorHAnsi" w:cstheme="majorBidi"/>
-      <w:color w:val="4F81BD" w:themeColor="accent1"/>
+      <w:rFonts w:asciiTheme="majorHAnsi" w:cstheme="majorBidi" w:eastAsiaTheme="majorEastAsia" w:hAnsiTheme="majorHAnsi"/>
+      <w:color w:themeColor="accent1" w:val="4F81BD"/>
       <w:sz w:val="24"/>
       <w:szCs w:val="24"/>
     </w:rPr>
   </w:style>
-  <w:style w:type="paragraph" w:styleId="BlockText">
+  <w:style w:styleId="BlockText" w:type="paragraph">
     <w:name w:val="Block Text"/>
     <w:basedOn w:val="BodyText"/>
     <w:next w:val="BodyText"/>
@@ -1743,11 +1804,11 @@
     <w:unhideWhenUsed/>
     <w:qFormat/>
     <w:pPr>
-      <w:spacing w:before="100" w:after="100"/>
+      <w:spacing w:after="100" w:before="100"/>
       <w:ind w:firstLine="0" w:left="480" w:right="480"/>
     </w:pPr>
   </w:style>
-  <w:style w:type="paragraph" w:styleId="FootnoteText">
+  <w:style w:styleId="FootnoteText" w:type="paragraph">
     <w:name w:val="Footnote Text"/>
     <w:basedOn w:val="Normal"/>
     <w:next w:val="FootnoteText"/>
@@ -1755,28 +1816,43 @@
     <w:unhideWhenUsed/>
     <w:qFormat/>
   </w:style>
-  <w:style w:type="character" w:default="1" w:styleId="DefaultParagraphFont">
+  <w:style w:default="1" w:styleId="DefaultParagraphFont" w:type="character">
     <w:name w:val="Default Paragraph Font"/>
     <w:semiHidden/>
     <w:unhideWhenUsed/>
   </w:style>
-  <w:style w:type="table" w:default="1" w:styleId="Table">
+  <w:style w:default="1" w:styleId="Table" w:type="table">
     <w:name w:val="Table"/>
     <w:basedOn w:val="TableNormal"/>
     <w:semiHidden/>
     <w:unhideWhenUsed/>
     <w:qFormat/>
     <w:tblPr>
-      <w:tblInd w:w="0" w:type="dxa"/>
+      <w:tblInd w:type="dxa" w:w="0"/>
       <w:tblCellMar>
-        <w:top w:w="0" w:type="dxa"/>
-        <w:left w:w="108" w:type="dxa"/>
-        <w:bottom w:w="0" w:type="dxa"/>
-        <w:right w:w="108" w:type="dxa"/>
+        <w:top w:type="dxa" w:w="0"/>
+        <w:left w:type="dxa" w:w="108"/>
+        <w:bottom w:type="dxa" w:w="0"/>
+        <w:right w:type="dxa" w:w="108"/>
       </w:tblCellMar>
     </w:tblPr>
-  </w:style>
-  <w:style w:type="paragraph" w:customStyle="1" w:styleId="DefinitionTerm">
+    <w:tblStylePr w:type="firstRow">
+      <w:tblPr>
+        <w:jc w:val="left"/>
+        <w:tblInd w:type="dxa" w:w="0"/>
+      </w:tblPr>
+      <w:trPr>
+        <w:jc w:val="left"/>
+      </w:trPr>
+      <w:tcPr>
+        <w:vAlign w:val="bottom"/>
+        <w:tcBorders>
+          <w:bottom w:val="single"/>
+        </w:tcBorders>
+      </w:tcPr>
+    </w:tblStylePr>
+  </w:style>
+  <w:style w:customStyle="1" w:styleId="DefinitionTerm" w:type="paragraph">
     <w:name w:val="Definition Term"/>
     <w:basedOn w:val="Normal"/>
     <w:next w:val="Definition"/>
@@ -1789,49 +1865,49 @@
       <w:b/>
     </w:rPr>
   </w:style>
-  <w:style w:type="paragraph" w:customStyle="1" w:styleId="Definition">
+  <w:style w:customStyle="1" w:styleId="Definition" w:type="paragraph">
     <w:name w:val="Definition"/>
     <w:basedOn w:val="Normal"/>
   </w:style>
-  <w:style w:type="paragraph" w:styleId="Caption">
+  <w:style w:styleId="Caption" w:type="paragraph">
     <w:name w:val="Caption"/>
     <w:basedOn w:val="Normal"/>
     <w:link w:val="BodyTextChar"/>
     <w:pPr>
-      <w:spacing w:before="0" w:after="120"/>
+      <w:spacing w:after="120" w:before="0"/>
     </w:pPr>
     <w:rPr>
       <w:i/>
     </w:rPr>
   </w:style>
-  <w:style w:type="paragraph" w:customStyle="1" w:styleId="TableCaption">
+  <w:style w:customStyle="1" w:styleId="TableCaption" w:type="paragraph">
     <w:name w:val="Table Caption"/>
     <w:basedOn w:val="Caption"/>
     <w:pPr>
       <w:keepNext/>
     </w:pPr>
   </w:style>
-  <w:style w:type="paragraph" w:customStyle="1" w:styleId="ImageCaption">
+  <w:style w:customStyle="1" w:styleId="ImageCaption" w:type="paragraph">
     <w:name w:val="Image Caption"/>
     <w:basedOn w:val="Caption"/>
   </w:style>
-  <w:style w:type="paragraph" w:customStyle="1" w:styleId="Figure">
+  <w:style w:customStyle="1" w:styleId="Figure" w:type="paragraph">
     <w:name w:val="Figure"/>
     <w:basedOn w:val="Normal"/>
   </w:style>
-  <w:style w:type="paragraph" w:customStyle="1" w:styleId="CaptionedFigure">
+  <w:style w:customStyle="1" w:styleId="CaptionedFigure" w:type="paragraph">
     <w:name w:val="Captioned Figure"/>
     <w:basedOn w:val="Figure"/>
     <w:pPr>
       <w:keepNext/>
     </w:pPr>
   </w:style>
-  <w:style w:type="character" w:customStyle="1" w:styleId="BodyTextChar">
+  <w:style w:customStyle="1" w:styleId="BodyTextChar" w:type="character">
     <w:name w:val="Body Text Char"/>
     <w:basedOn w:val="DefaultParagraphFont"/>
     <w:link w:val="BodyText"/>
   </w:style>
-  <w:style w:type="character" w:customStyle="1" w:styleId="VerbatimChar">
+  <w:style w:customStyle="1" w:styleId="VerbatimChar" w:type="character">
     <w:name w:val="Verbatim Char"/>
     <w:basedOn w:val="BodyTextChar"/>
     <w:rPr>
@@ -1839,21 +1915,25 @@
       <w:sz w:val="22"/>
     </w:rPr>
   </w:style>
-  <w:style w:type="character" w:styleId="FootnoteReference">
+  <w:style w:customStyle="1" w:styleId="SectionNumber" w:type="character">
+    <w:name w:val="Section Number"/>
+    <w:basedOn w:val="BodyTextChar"/>
+  </w:style>
+  <w:style w:styleId="FootnoteReference" w:type="character">
     <w:name w:val="Footnote Reference"/>
     <w:basedOn w:val="BodyTextChar"/>
     <w:rPr>
       <w:vertAlign w:val="superscript"/>
     </w:rPr>
   </w:style>
-  <w:style w:type="character" w:styleId="Hyperlink">
+  <w:style w:styleId="Hyperlink" w:type="character">
     <w:name w:val="Hyperlink"/>
     <w:basedOn w:val="BodyTextChar"/>
     <w:rPr>
-      <w:color w:val="4F81BD" w:themeColor="accent1"/>
-    </w:rPr>
-  </w:style>
-  <w:style w:type="paragraph" w:styleId="TOCHeading">
+      <w:color w:themeColor="accent1" w:val="4F81BD"/>
+    </w:rPr>
+  </w:style>
+  <w:style w:styleId="TOCHeading" w:type="paragraph">
     <w:name w:val="TOC Heading"/>
     <w:basedOn w:val="Heading1"/>
     <w:next w:val="BodyText"/>
@@ -1865,10 +1945,10 @@
       <w:outlineLvl w:val="9"/>
     </w:pPr>
     <w:rPr>
-      <w:rFonts w:asciiTheme="majorHAnsi" w:eastAsiaTheme="majorEastAsia" w:hAnsiTheme="majorHAnsi" w:cstheme="majorBidi"/>
+      <w:rFonts w:asciiTheme="majorHAnsi" w:cstheme="majorBidi" w:eastAsiaTheme="majorEastAsia" w:hAnsiTheme="majorHAnsi"/>
       <w:b w:val="0"/>
       <w:bCs w:val="0"/>
-      <w:color w:val="365F91" w:themeColor="accent1" w:themeShade="BF"/>
+      <w:color w:themeColor="accent1" w:themeShade="BF" w:val="365F91"/>
     </w:rPr>
   </w:style>
   <w:style w:type="paragraph" w:customStyle="1" w:styleId="SourceCode">
@@ -1960,7 +2040,10 @@
   <w:style w:type="character" w:customStyle="1" w:styleId="ImportTok">
     <w:name w:val="ImportTok"/>
     <w:basedOn w:val="VerbatimChar"/>
-    <w:rPr/>
+    <w:rPr>
+      <w:color w:val="008000"/>
+      <w:b/>
+    </w:rPr>
   </w:style>
   <w:style w:type="character" w:customStyle="1" w:styleId="CommentTok">
     <w:name w:val="CommentTok"/>
@@ -2035,7 +2118,9 @@
   <w:style w:type="character" w:customStyle="1" w:styleId="BuiltInTok">
     <w:name w:val="BuiltInTok"/>
     <w:basedOn w:val="VerbatimChar"/>
-    <w:rPr/>
+    <w:rPr>
+      <w:color w:val="008000"/>
+    </w:rPr>
   </w:style>
   <w:style w:type="character" w:customStyle="1" w:styleId="ExtensionTok">
     <w:name w:val="ExtensionTok"/>

</xml_diff>

<commit_message>
update node to lts stable, update deps, add dock build workflow
workflow changes

Use pandoc/core

here's hoping it doesn't loop!

Using artifact storage

Man I'm dumb.

help...

attribute the commit to the last committer

The hard way

Not sure...

Need to pull

Forgot what an amend commit does...

Automatic Word resume update

Don't run if update not needed.

wat

Oh.  It's because I'm stupid.

*sigh*

don't need bc

Test change to resume

what's going on?

Got it.  I think.

Automatic Word resume update

Removed self from branches.

Update workflow name
</commit_message>
<xml_diff>
--- a/docs/res/Bryan_Elliott.docx
+++ b/docs/res/Bryan_Elliott.docx
@@ -49,11 +49,11 @@
     </w:p>
     <w:p>
       <w:pPr>
+        <w:pStyle w:val="Compact"/>
         <w:numPr>
           <w:ilvl w:val="0"/>
           <w:numId w:val="1001"/>
         </w:numPr>
-        <w:pStyle w:val="Compact"/>
       </w:pPr>
       <w:r>
         <w:t xml:space="preserve">Web and Java development, user experience design, project architecture</w:t>
@@ -61,11 +61,11 @@
     </w:p>
     <w:p>
       <w:pPr>
+        <w:pStyle w:val="Compact"/>
         <w:numPr>
           <w:ilvl w:val="0"/>
           <w:numId w:val="1001"/>
         </w:numPr>
-        <w:pStyle w:val="Compact"/>
       </w:pPr>
       <w:r>
         <w:t xml:space="preserve">Years of Experience: 11</w:t>
@@ -92,11 +92,11 @@
     </w:p>
     <w:p>
       <w:pPr>
+        <w:pStyle w:val="Compact"/>
         <w:numPr>
           <w:ilvl w:val="0"/>
           <w:numId w:val="1002"/>
         </w:numPr>
-        <w:pStyle w:val="Compact"/>
       </w:pPr>
       <w:r>
         <w:t xml:space="preserve">Front-end web development</w:t>
@@ -104,11 +104,11 @@
     </w:p>
     <w:p>
       <w:pPr>
+        <w:pStyle w:val="Compact"/>
         <w:numPr>
           <w:ilvl w:val="0"/>
           <w:numId w:val="1002"/>
         </w:numPr>
-        <w:pStyle w:val="Compact"/>
       </w:pPr>
       <w:r>
         <w:t xml:space="preserve">Server-side / Java development</w:t>
@@ -116,11 +116,11 @@
     </w:p>
     <w:p>
       <w:pPr>
+        <w:pStyle w:val="Compact"/>
         <w:numPr>
           <w:ilvl w:val="0"/>
           <w:numId w:val="1002"/>
         </w:numPr>
-        <w:pStyle w:val="Compact"/>
       </w:pPr>
       <w:r>
         <w:t xml:space="preserve">User interacton and experience</w:t>
@@ -128,11 +128,11 @@
     </w:p>
     <w:p>
       <w:pPr>
+        <w:pStyle w:val="Compact"/>
         <w:numPr>
           <w:ilvl w:val="0"/>
           <w:numId w:val="1002"/>
         </w:numPr>
-        <w:pStyle w:val="Compact"/>
       </w:pPr>
       <w:r>
         <w:t xml:space="preserve">Informaton architecture</w:t>
@@ -140,11 +140,11 @@
     </w:p>
     <w:p>
       <w:pPr>
+        <w:pStyle w:val="Compact"/>
         <w:numPr>
           <w:ilvl w:val="0"/>
           <w:numId w:val="1002"/>
         </w:numPr>
-        <w:pStyle w:val="Compact"/>
       </w:pPr>
       <w:r>
         <w:t xml:space="preserve">Sofware and systems development</w:t>
@@ -152,14 +152,26 @@
     </w:p>
     <w:p>
       <w:pPr>
+        <w:pStyle w:val="Compact"/>
         <w:numPr>
           <w:ilvl w:val="0"/>
           <w:numId w:val="1002"/>
         </w:numPr>
-        <w:pStyle w:val="Compact"/>
       </w:pPr>
       <w:r>
         <w:t xml:space="preserve">Content management system development</w:t>
+      </w:r>
+    </w:p>
+    <w:p>
+      <w:pPr>
+        <w:pStyle w:val="Compact"/>
+        <w:numPr>
+          <w:ilvl w:val="0"/>
+          <w:numId w:val="1002"/>
+        </w:numPr>
+      </w:pPr>
+      <w:r>
+        <w:t xml:space="preserve">Continuous integration</w:t>
       </w:r>
     </w:p>
     <w:bookmarkEnd w:id="22"/>
@@ -183,11 +195,11 @@
     </w:p>
     <w:p>
       <w:pPr>
+        <w:pStyle w:val="Compact"/>
         <w:numPr>
           <w:ilvl w:val="0"/>
           <w:numId w:val="1003"/>
         </w:numPr>
-        <w:pStyle w:val="Compact"/>
       </w:pPr>
       <w:r>
         <w:t xml:space="preserve">JavaScript</w:t>
@@ -195,11 +207,11 @@
     </w:p>
     <w:p>
       <w:pPr>
+        <w:pStyle w:val="Compact"/>
         <w:numPr>
           <w:ilvl w:val="0"/>
           <w:numId w:val="1003"/>
         </w:numPr>
-        <w:pStyle w:val="Compact"/>
       </w:pPr>
       <w:r>
         <w:t xml:space="preserve">Java</w:t>
@@ -207,11 +219,11 @@
     </w:p>
     <w:p>
       <w:pPr>
+        <w:pStyle w:val="Compact"/>
         <w:numPr>
           <w:ilvl w:val="0"/>
           <w:numId w:val="1003"/>
         </w:numPr>
-        <w:pStyle w:val="Compact"/>
       </w:pPr>
       <w:r>
         <w:t xml:space="preserve">HTML5</w:t>
@@ -219,11 +231,11 @@
     </w:p>
     <w:p>
       <w:pPr>
+        <w:pStyle w:val="Compact"/>
         <w:numPr>
           <w:ilvl w:val="0"/>
           <w:numId w:val="1003"/>
         </w:numPr>
-        <w:pStyle w:val="Compact"/>
       </w:pPr>
       <w:r>
         <w:t xml:space="preserve">XML</w:t>
@@ -231,11 +243,11 @@
     </w:p>
     <w:p>
       <w:pPr>
+        <w:pStyle w:val="Compact"/>
         <w:numPr>
           <w:ilvl w:val="0"/>
           <w:numId w:val="1003"/>
         </w:numPr>
-        <w:pStyle w:val="Compact"/>
       </w:pPr>
       <w:r>
         <w:t xml:space="preserve">Handlebars</w:t>
@@ -243,11 +255,11 @@
     </w:p>
     <w:p>
       <w:pPr>
+        <w:pStyle w:val="Compact"/>
         <w:numPr>
           <w:ilvl w:val="0"/>
           <w:numId w:val="1003"/>
         </w:numPr>
-        <w:pStyle w:val="Compact"/>
       </w:pPr>
       <w:r>
         <w:t xml:space="preserve">CSS</w:t>
@@ -255,11 +267,11 @@
     </w:p>
     <w:p>
       <w:pPr>
+        <w:pStyle w:val="Compact"/>
         <w:numPr>
           <w:ilvl w:val="0"/>
           <w:numId w:val="1003"/>
         </w:numPr>
-        <w:pStyle w:val="Compact"/>
       </w:pPr>
       <w:r>
         <w:t xml:space="preserve">LESS</w:t>
@@ -267,11 +279,11 @@
     </w:p>
     <w:p>
       <w:pPr>
+        <w:pStyle w:val="Compact"/>
         <w:numPr>
           <w:ilvl w:val="0"/>
           <w:numId w:val="1003"/>
         </w:numPr>
-        <w:pStyle w:val="Compact"/>
       </w:pPr>
       <w:r>
         <w:t xml:space="preserve">Objective C</w:t>
@@ -279,11 +291,11 @@
     </w:p>
     <w:p>
       <w:pPr>
+        <w:pStyle w:val="Compact"/>
         <w:numPr>
           <w:ilvl w:val="0"/>
           <w:numId w:val="1003"/>
         </w:numPr>
-        <w:pStyle w:val="Compact"/>
       </w:pPr>
       <w:r>
         <w:t xml:space="preserve">ANTLR</w:t>
@@ -291,11 +303,11 @@
     </w:p>
     <w:p>
       <w:pPr>
+        <w:pStyle w:val="Compact"/>
         <w:numPr>
           <w:ilvl w:val="0"/>
           <w:numId w:val="1003"/>
         </w:numPr>
-        <w:pStyle w:val="Compact"/>
       </w:pPr>
       <w:r>
         <w:t xml:space="preserve">PEG</w:t>
@@ -303,11 +315,11 @@
     </w:p>
     <w:p>
       <w:pPr>
+        <w:pStyle w:val="Compact"/>
         <w:numPr>
           <w:ilvl w:val="0"/>
           <w:numId w:val="1003"/>
         </w:numPr>
-        <w:pStyle w:val="Compact"/>
       </w:pPr>
       <w:r>
         <w:t xml:space="preserve">Groovy</w:t>
@@ -315,11 +327,11 @@
     </w:p>
     <w:p>
       <w:pPr>
+        <w:pStyle w:val="Compact"/>
         <w:numPr>
           <w:ilvl w:val="0"/>
           <w:numId w:val="1003"/>
         </w:numPr>
-        <w:pStyle w:val="Compact"/>
       </w:pPr>
       <w:r>
         <w:t xml:space="preserve">Ruby</w:t>
@@ -327,11 +339,11 @@
     </w:p>
     <w:p>
       <w:pPr>
+        <w:pStyle w:val="Compact"/>
         <w:numPr>
           <w:ilvl w:val="0"/>
           <w:numId w:val="1003"/>
         </w:numPr>
-        <w:pStyle w:val="Compact"/>
       </w:pPr>
       <w:r>
         <w:t xml:space="preserve">SASS</w:t>
@@ -339,11 +351,11 @@
     </w:p>
     <w:p>
       <w:pPr>
+        <w:pStyle w:val="Compact"/>
         <w:numPr>
           <w:ilvl w:val="0"/>
           <w:numId w:val="1003"/>
         </w:numPr>
-        <w:pStyle w:val="Compact"/>
       </w:pPr>
       <w:r>
         <w:t xml:space="preserve">SCSS</w:t>
@@ -351,11 +363,11 @@
     </w:p>
     <w:p>
       <w:pPr>
+        <w:pStyle w:val="Compact"/>
         <w:numPr>
           <w:ilvl w:val="0"/>
           <w:numId w:val="1003"/>
         </w:numPr>
-        <w:pStyle w:val="Compact"/>
       </w:pPr>
       <w:r>
         <w:t xml:space="preserve">ECMAScript 6</w:t>
@@ -373,11 +385,11 @@
     </w:p>
     <w:p>
       <w:pPr>
+        <w:pStyle w:val="Compact"/>
         <w:numPr>
           <w:ilvl w:val="0"/>
           <w:numId w:val="1004"/>
         </w:numPr>
-        <w:pStyle w:val="Compact"/>
       </w:pPr>
       <w:r>
         <w:t xml:space="preserve">C#</w:t>
@@ -385,11 +397,11 @@
     </w:p>
     <w:p>
       <w:pPr>
+        <w:pStyle w:val="Compact"/>
         <w:numPr>
           <w:ilvl w:val="0"/>
           <w:numId w:val="1004"/>
         </w:numPr>
-        <w:pStyle w:val="Compact"/>
       </w:pPr>
       <w:r>
         <w:t xml:space="preserve">C++</w:t>
@@ -397,11 +409,11 @@
     </w:p>
     <w:p>
       <w:pPr>
+        <w:pStyle w:val="Compact"/>
         <w:numPr>
           <w:ilvl w:val="0"/>
           <w:numId w:val="1004"/>
         </w:numPr>
-        <w:pStyle w:val="Compact"/>
       </w:pPr>
       <w:r>
         <w:t xml:space="preserve">C</w:t>
@@ -409,11 +421,11 @@
     </w:p>
     <w:p>
       <w:pPr>
+        <w:pStyle w:val="Compact"/>
         <w:numPr>
           <w:ilvl w:val="0"/>
           <w:numId w:val="1004"/>
         </w:numPr>
-        <w:pStyle w:val="Compact"/>
       </w:pPr>
       <w:r>
         <w:t xml:space="preserve">Arduino</w:t>
@@ -421,11 +433,11 @@
     </w:p>
     <w:p>
       <w:pPr>
+        <w:pStyle w:val="Compact"/>
         <w:numPr>
           <w:ilvl w:val="0"/>
           <w:numId w:val="1004"/>
         </w:numPr>
-        <w:pStyle w:val="Compact"/>
       </w:pPr>
       <w:r>
         <w:t xml:space="preserve">TypeScript</w:t>
@@ -433,11 +445,11 @@
     </w:p>
     <w:p>
       <w:pPr>
+        <w:pStyle w:val="Compact"/>
         <w:numPr>
           <w:ilvl w:val="0"/>
           <w:numId w:val="1004"/>
         </w:numPr>
-        <w:pStyle w:val="Compact"/>
       </w:pPr>
       <w:r>
         <w:t xml:space="preserve">Lua</w:t>
@@ -445,11 +457,11 @@
     </w:p>
     <w:p>
       <w:pPr>
+        <w:pStyle w:val="Compact"/>
         <w:numPr>
           <w:ilvl w:val="0"/>
           <w:numId w:val="1004"/>
         </w:numPr>
-        <w:pStyle w:val="Compact"/>
       </w:pPr>
       <w:r>
         <w:t xml:space="preserve">Waxeye</w:t>
@@ -457,11 +469,11 @@
     </w:p>
     <w:p>
       <w:pPr>
+        <w:pStyle w:val="Compact"/>
         <w:numPr>
           <w:ilvl w:val="0"/>
           <w:numId w:val="1004"/>
         </w:numPr>
-        <w:pStyle w:val="Compact"/>
       </w:pPr>
       <w:r>
         <w:t xml:space="preserve">Python</w:t>
@@ -469,11 +481,11 @@
     </w:p>
     <w:p>
       <w:pPr>
+        <w:pStyle w:val="Compact"/>
         <w:numPr>
           <w:ilvl w:val="0"/>
           <w:numId w:val="1004"/>
         </w:numPr>
-        <w:pStyle w:val="Compact"/>
       </w:pPr>
       <w:r>
         <w:t xml:space="preserve">Go</w:t>
@@ -481,11 +493,11 @@
     </w:p>
     <w:p>
       <w:pPr>
+        <w:pStyle w:val="Compact"/>
         <w:numPr>
           <w:ilvl w:val="0"/>
           <w:numId w:val="1004"/>
         </w:numPr>
-        <w:pStyle w:val="Compact"/>
       </w:pPr>
       <w:r>
         <w:t xml:space="preserve">Haxe</w:t>
@@ -493,11 +505,11 @@
     </w:p>
     <w:p>
       <w:pPr>
+        <w:pStyle w:val="Compact"/>
         <w:numPr>
           <w:ilvl w:val="0"/>
           <w:numId w:val="1004"/>
         </w:numPr>
-        <w:pStyle w:val="Compact"/>
       </w:pPr>
       <w:r>
         <w:t xml:space="preserve">GDScript</w:t>
@@ -516,11 +528,11 @@
     </w:p>
     <w:p>
       <w:pPr>
+        <w:pStyle w:val="Compact"/>
         <w:numPr>
           <w:ilvl w:val="0"/>
           <w:numId w:val="1005"/>
         </w:numPr>
-        <w:pStyle w:val="Compact"/>
       </w:pPr>
       <w:r>
         <w:t xml:space="preserve">SVN</w:t>
@@ -528,11 +540,11 @@
     </w:p>
     <w:p>
       <w:pPr>
+        <w:pStyle w:val="Compact"/>
         <w:numPr>
           <w:ilvl w:val="0"/>
           <w:numId w:val="1005"/>
         </w:numPr>
-        <w:pStyle w:val="Compact"/>
       </w:pPr>
       <w:r>
         <w:t xml:space="preserve">Git</w:t>
@@ -540,11 +552,11 @@
     </w:p>
     <w:p>
       <w:pPr>
+        <w:pStyle w:val="Compact"/>
         <w:numPr>
           <w:ilvl w:val="0"/>
           <w:numId w:val="1005"/>
         </w:numPr>
-        <w:pStyle w:val="Compact"/>
       </w:pPr>
       <w:r>
         <w:t xml:space="preserve">CVS</w:t>
@@ -552,11 +564,11 @@
     </w:p>
     <w:p>
       <w:pPr>
+        <w:pStyle w:val="Compact"/>
         <w:numPr>
           <w:ilvl w:val="0"/>
           <w:numId w:val="1005"/>
         </w:numPr>
-        <w:pStyle w:val="Compact"/>
       </w:pPr>
       <w:r>
         <w:t xml:space="preserve">Hg</w:t>
@@ -564,11 +576,11 @@
     </w:p>
     <w:p>
       <w:pPr>
+        <w:pStyle w:val="Compact"/>
         <w:numPr>
           <w:ilvl w:val="0"/>
           <w:numId w:val="1005"/>
         </w:numPr>
-        <w:pStyle w:val="Compact"/>
       </w:pPr>
       <w:r>
         <w:t xml:space="preserve">Bazaar</w:t>
@@ -607,11 +619,11 @@
     </w:p>
     <w:p>
       <w:pPr>
+        <w:pStyle w:val="Compact"/>
         <w:numPr>
           <w:ilvl w:val="0"/>
           <w:numId w:val="1006"/>
         </w:numPr>
-        <w:pStyle w:val="Compact"/>
       </w:pPr>
       <w:r>
         <w:t xml:space="preserve">Part of the Cesium Infrastructure squad</w:t>
@@ -619,11 +631,11 @@
     </w:p>
     <w:p>
       <w:pPr>
+        <w:pStyle w:val="Compact"/>
         <w:numPr>
           <w:ilvl w:val="0"/>
           <w:numId w:val="1006"/>
         </w:numPr>
-        <w:pStyle w:val="Compact"/>
       </w:pPr>
       <w:r>
         <w:t xml:space="preserve">Continuous Integration</w:t>
@@ -631,11 +643,11 @@
     </w:p>
     <w:p>
       <w:pPr>
+        <w:pStyle w:val="Compact"/>
         <w:numPr>
           <w:ilvl w:val="0"/>
           <w:numId w:val="1006"/>
         </w:numPr>
-        <w:pStyle w:val="Compact"/>
       </w:pPr>
       <w:r>
         <w:t xml:space="preserve">Github Actions</w:t>
@@ -643,11 +655,11 @@
     </w:p>
     <w:p>
       <w:pPr>
+        <w:pStyle w:val="Compact"/>
         <w:numPr>
           <w:ilvl w:val="0"/>
           <w:numId w:val="1006"/>
         </w:numPr>
-        <w:pStyle w:val="Compact"/>
       </w:pPr>
       <w:r>
         <w:t xml:space="preserve">Security scanning and static analysis</w:t>
@@ -655,11 +667,11 @@
     </w:p>
     <w:p>
       <w:pPr>
+        <w:pStyle w:val="Compact"/>
         <w:numPr>
           <w:ilvl w:val="0"/>
           <w:numId w:val="1006"/>
         </w:numPr>
-        <w:pStyle w:val="Compact"/>
       </w:pPr>
       <w:r>
         <w:t xml:space="preserve">Deployment automation</w:t>
@@ -697,11 +709,11 @@
     </w:p>
     <w:p>
       <w:pPr>
+        <w:pStyle w:val="Compact"/>
         <w:numPr>
           <w:ilvl w:val="0"/>
           <w:numId w:val="1007"/>
         </w:numPr>
-        <w:pStyle w:val="Compact"/>
       </w:pPr>
       <w:r>
         <w:t xml:space="preserve">Part of the Smart Construction squad at Cesium, working in coordination with EARTHBRAIN and Komatsu</w:t>
@@ -709,11 +721,11 @@
     </w:p>
     <w:p>
       <w:pPr>
+        <w:pStyle w:val="Compact"/>
         <w:numPr>
           <w:ilvl w:val="0"/>
           <w:numId w:val="1007"/>
         </w:numPr>
-        <w:pStyle w:val="Compact"/>
       </w:pPr>
       <w:r>
         <w:t xml:space="preserve">Worked with 3D geospatial data, transforms, formats, and experiences</w:t>
@@ -721,11 +733,11 @@
     </w:p>
     <w:p>
       <w:pPr>
+        <w:pStyle w:val="Compact"/>
         <w:numPr>
           <w:ilvl w:val="0"/>
           <w:numId w:val="1007"/>
         </w:numPr>
-        <w:pStyle w:val="Compact"/>
       </w:pPr>
       <w:r>
         <w:t xml:space="preserve">Primary work in Javascript - client and server-side</w:t>
@@ -733,11 +745,11 @@
     </w:p>
     <w:p>
       <w:pPr>
+        <w:pStyle w:val="Compact"/>
         <w:numPr>
           <w:ilvl w:val="0"/>
           <w:numId w:val="1007"/>
         </w:numPr>
-        <w:pStyle w:val="Compact"/>
       </w:pPr>
       <w:r>
         <w:t xml:space="preserve">Occasional secondary work in Unity / C++ for Smart Construction VR</w:t>
@@ -745,11 +757,11 @@
     </w:p>
     <w:p>
       <w:pPr>
+        <w:pStyle w:val="Compact"/>
         <w:numPr>
           <w:ilvl w:val="0"/>
           <w:numId w:val="1007"/>
         </w:numPr>
-        <w:pStyle w:val="Compact"/>
       </w:pPr>
       <w:r>
         <w:t xml:space="preserve">Proud to finally be part of an open-source company</w:t>
@@ -777,11 +789,11 @@
     </w:p>
     <w:p>
       <w:pPr>
+        <w:pStyle w:val="Compact"/>
         <w:numPr>
           <w:ilvl w:val="0"/>
           <w:numId w:val="1008"/>
         </w:numPr>
-        <w:pStyle w:val="Compact"/>
       </w:pPr>
       <w:r>
         <w:t xml:space="preserve">Responsible for maintaining existing Angular 1.x MyAccount application</w:t>
@@ -789,11 +801,11 @@
     </w:p>
     <w:p>
       <w:pPr>
+        <w:pStyle w:val="Compact"/>
         <w:numPr>
           <w:ilvl w:val="0"/>
           <w:numId w:val="1008"/>
         </w:numPr>
-        <w:pStyle w:val="Compact"/>
       </w:pPr>
       <w:r>
         <w:t xml:space="preserve">Disassembled MyAccount into micro-apps, porting functionality from</w:t>
@@ -807,11 +819,11 @@
     </w:p>
     <w:p>
       <w:pPr>
+        <w:pStyle w:val="Compact"/>
         <w:numPr>
           <w:ilvl w:val="0"/>
           <w:numId w:val="1008"/>
         </w:numPr>
-        <w:pStyle w:val="Compact"/>
       </w:pPr>
       <w:r>
         <w:t xml:space="preserve">Implemented OAuth2 client SSO for various user flows</w:t>
@@ -819,11 +831,11 @@
     </w:p>
     <w:p>
       <w:pPr>
+        <w:pStyle w:val="Compact"/>
         <w:numPr>
           <w:ilvl w:val="0"/>
           <w:numId w:val="1008"/>
         </w:numPr>
-        <w:pStyle w:val="Compact"/>
       </w:pPr>
       <w:r>
         <w:t xml:space="preserve">Implemented client-side payment encryption</w:t>
@@ -831,11 +843,11 @@
     </w:p>
     <w:p>
       <w:pPr>
+        <w:pStyle w:val="Compact"/>
         <w:numPr>
           <w:ilvl w:val="0"/>
           <w:numId w:val="1008"/>
         </w:numPr>
-        <w:pStyle w:val="Compact"/>
       </w:pPr>
       <w:r>
         <w:t xml:space="preserve">Implemented build/deploy logic atop existing gulp and CRA2 scripts</w:t>
@@ -863,11 +875,11 @@
     </w:p>
     <w:p>
       <w:pPr>
+        <w:pStyle w:val="Compact"/>
         <w:numPr>
           <w:ilvl w:val="0"/>
           <w:numId w:val="1009"/>
         </w:numPr>
-        <w:pStyle w:val="Compact"/>
       </w:pPr>
       <w:r>
         <w:t xml:space="preserve">Responsible for development of the user interface of RSuite 5 and RSuite 4,</w:t>
@@ -881,11 +893,11 @@
     </w:p>
     <w:p>
       <w:pPr>
+        <w:pStyle w:val="Compact"/>
         <w:numPr>
           <w:ilvl w:val="0"/>
           <w:numId w:val="1009"/>
         </w:numPr>
-        <w:pStyle w:val="Compact"/>
       </w:pPr>
       <w:r>
         <w:t xml:space="preserve">Rebuilt RSuite from scratch using Ember.js, Handlebars, and LESS</w:t>
@@ -893,11 +905,11 @@
     </w:p>
     <w:p>
       <w:pPr>
+        <w:pStyle w:val="Compact"/>
         <w:numPr>
           <w:ilvl w:val="0"/>
           <w:numId w:val="1009"/>
         </w:numPr>
-        <w:pStyle w:val="Compact"/>
       </w:pPr>
       <w:r>
         <w:t xml:space="preserve">Built Java-based minification/concatenation for Javascript and LESS/CSS resources</w:t>
@@ -905,11 +917,11 @@
     </w:p>
     <w:p>
       <w:pPr>
+        <w:pStyle w:val="Compact"/>
         <w:numPr>
           <w:ilvl w:val="0"/>
           <w:numId w:val="1009"/>
         </w:numPr>
-        <w:pStyle w:val="Compact"/>
       </w:pPr>
       <w:r>
         <w:t xml:space="preserve">Refactored RSuite 3.6 to RSuite 3.7 to solve a large number of performance and usability issues.</w:t>
@@ -917,11 +929,11 @@
     </w:p>
     <w:p>
       <w:pPr>
+        <w:pStyle w:val="Compact"/>
         <w:numPr>
           <w:ilvl w:val="0"/>
           <w:numId w:val="1009"/>
         </w:numPr>
-        <w:pStyle w:val="Compact"/>
       </w:pPr>
       <w:r>
         <w:t xml:space="preserve">Developed client-side plugin framework and implemented many plugins for RSuite</w:t>
@@ -929,11 +941,11 @@
     </w:p>
     <w:p>
       <w:pPr>
+        <w:pStyle w:val="Compact"/>
         <w:numPr>
           <w:ilvl w:val="0"/>
           <w:numId w:val="1009"/>
         </w:numPr>
-        <w:pStyle w:val="Compact"/>
       </w:pPr>
       <w:r>
         <w:t xml:space="preserve">Extended preexisting server-side plugin framework using Java annotations and reflection</w:t>
@@ -961,11 +973,11 @@
     </w:p>
     <w:p>
       <w:pPr>
+        <w:pStyle w:val="Compact"/>
         <w:numPr>
           <w:ilvl w:val="0"/>
           <w:numId w:val="1010"/>
         </w:numPr>
-        <w:pStyle w:val="Compact"/>
       </w:pPr>
       <w:r>
         <w:t xml:space="preserve">Collaborated on large, tight-deadline e-commerce projects</w:t>
@@ -973,11 +985,11 @@
     </w:p>
     <w:p>
       <w:pPr>
+        <w:pStyle w:val="Compact"/>
         <w:numPr>
           <w:ilvl w:val="0"/>
           <w:numId w:val="1010"/>
         </w:numPr>
-        <w:pStyle w:val="Compact"/>
       </w:pPr>
       <w:r>
         <w:t xml:space="preserve">Learned Java, SVN, Git, and formal sofware architecture</w:t>
@@ -985,11 +997,11 @@
     </w:p>
     <w:p>
       <w:pPr>
+        <w:pStyle w:val="Compact"/>
         <w:numPr>
           <w:ilvl w:val="0"/>
           <w:numId w:val="1010"/>
         </w:numPr>
-        <w:pStyle w:val="Compact"/>
       </w:pPr>
       <w:r>
         <w:t xml:space="preserve">Worked with jQuery, Prototype, Spring, Maven</w:t>
@@ -1017,11 +1029,11 @@
     </w:p>
     <w:p>
       <w:pPr>
+        <w:pStyle w:val="Compact"/>
         <w:numPr>
           <w:ilvl w:val="0"/>
           <w:numId w:val="1011"/>
         </w:numPr>
-        <w:pStyle w:val="Compact"/>
       </w:pPr>
       <w:r>
         <w:t xml:space="preserve">Interacted with clients</w:t>
@@ -1029,11 +1041,11 @@
     </w:p>
     <w:p>
       <w:pPr>
+        <w:pStyle w:val="Compact"/>
         <w:numPr>
           <w:ilvl w:val="0"/>
           <w:numId w:val="1011"/>
         </w:numPr>
-        <w:pStyle w:val="Compact"/>
       </w:pPr>
       <w:r>
         <w:t xml:space="preserve">Estmated projects</w:t>
@@ -1041,11 +1053,11 @@
     </w:p>
     <w:p>
       <w:pPr>
+        <w:pStyle w:val="Compact"/>
         <w:numPr>
           <w:ilvl w:val="0"/>
           <w:numId w:val="1011"/>
         </w:numPr>
-        <w:pStyle w:val="Compact"/>
       </w:pPr>
       <w:r>
         <w:t xml:space="preserve">Mobile web development</w:t>
@@ -1053,11 +1065,11 @@
     </w:p>
     <w:p>
       <w:pPr>
+        <w:pStyle w:val="Compact"/>
         <w:numPr>
           <w:ilvl w:val="0"/>
           <w:numId w:val="1011"/>
         </w:numPr>
-        <w:pStyle w:val="Compact"/>
       </w:pPr>
       <w:r>
         <w:t xml:space="preserve">MVC architecture (via CakePHP)</w:t>
@@ -1065,11 +1077,11 @@
     </w:p>
     <w:p>
       <w:pPr>
+        <w:pStyle w:val="Compact"/>
         <w:numPr>
           <w:ilvl w:val="0"/>
           <w:numId w:val="1011"/>
         </w:numPr>
-        <w:pStyle w:val="Compact"/>
       </w:pPr>
       <w:r>
         <w:t xml:space="preserve">XHTML 1.0 / CSS2</w:t>
@@ -1097,11 +1109,11 @@
     </w:p>
     <w:p>
       <w:pPr>
+        <w:pStyle w:val="Compact"/>
         <w:numPr>
           <w:ilvl w:val="0"/>
           <w:numId w:val="1012"/>
         </w:numPr>
-        <w:pStyle w:val="Compact"/>
       </w:pPr>
       <w:r>
         <w:t xml:space="preserve">Developed advert sing sites for a number of clients using PHP (v5, OOP), Drupal, Flash</w:t>
@@ -1109,11 +1121,11 @@
     </w:p>
     <w:p>
       <w:pPr>
+        <w:pStyle w:val="Compact"/>
         <w:numPr>
           <w:ilvl w:val="0"/>
           <w:numId w:val="1012"/>
         </w:numPr>
-        <w:pStyle w:val="Compact"/>
       </w:pPr>
       <w:r>
         <w:t xml:space="preserve">Developed the iGorilla app in Objective C</w:t>
@@ -1121,11 +1133,11 @@
     </w:p>
     <w:p>
       <w:pPr>
+        <w:pStyle w:val="Compact"/>
         <w:numPr>
           <w:ilvl w:val="0"/>
           <w:numId w:val="1012"/>
         </w:numPr>
-        <w:pStyle w:val="Compact"/>
       </w:pPr>
       <w:r>
         <w:t xml:space="preserve">Learned Google Maps API, Linux server admin, Apache config, jQuery</w:t>
@@ -1153,11 +1165,11 @@
     </w:p>
     <w:p>
       <w:pPr>
+        <w:pStyle w:val="Compact"/>
         <w:numPr>
           <w:ilvl w:val="0"/>
           <w:numId w:val="1013"/>
         </w:numPr>
-        <w:pStyle w:val="Compact"/>
       </w:pPr>
       <w:r>
         <w:t xml:space="preserve">Developed websites and shops to clients’ specifcatons and partner’s design</w:t>
@@ -1165,11 +1177,11 @@
     </w:p>
     <w:p>
       <w:pPr>
+        <w:pStyle w:val="Compact"/>
         <w:numPr>
           <w:ilvl w:val="0"/>
           <w:numId w:val="1013"/>
         </w:numPr>
-        <w:pStyle w:val="Compact"/>
       </w:pPr>
       <w:r>
         <w:t xml:space="preserve">Learned Javascript, Prototype, PHP (v4, functional), Paypal API,</w:t>
@@ -1209,11 +1221,11 @@
     </w:p>
     <w:p>
       <w:pPr>
+        <w:pStyle w:val="Compact"/>
         <w:numPr>
           <w:ilvl w:val="0"/>
           <w:numId w:val="1014"/>
         </w:numPr>
-        <w:pStyle w:val="Compact"/>
       </w:pPr>
       <w:r>
         <w:t xml:space="preserve">Reallocated from my job as Administratve Assistant to build the Wharton Alumni Affairs website</w:t>
@@ -1221,11 +1233,11 @@
     </w:p>
     <w:p>
       <w:pPr>
+        <w:pStyle w:val="Compact"/>
         <w:numPr>
           <w:ilvl w:val="0"/>
           <w:numId w:val="1014"/>
         </w:numPr>
-        <w:pStyle w:val="Compact"/>
       </w:pPr>
       <w:r>
         <w:t xml:space="preserve">Leaned HTML 4.01 and CSS, as well as basic JavaScript, ColdFusion, and other early web technologies</w:t>
@@ -1266,14 +1278,14 @@
 <file path=word/numbering.xml><?xml version="1.0" encoding="utf-8"?>
 <w:numbering xmlns:w="http://schemas.openxmlformats.org/wordprocessingml/2006/main">
   <w:abstractNum w:abstractNumId="990">
-    <w:nsid w:val="A990"/>
+    <w:nsid w:val="0000A990"/>
     <w:multiLevelType w:val="multilevel"/>
     <w:lvl w:ilvl="0">
       <w:numFmt w:val="bullet"/>
       <w:lvlText w:val=" "/>
       <w:lvlJc w:val="left"/>
       <w:pPr>
-        <w:ind w:left="720" w:hanging="480"/>
+        <w:ind w:left="720" w:hanging="360"/>
       </w:pPr>
     </w:lvl>
     <w:lvl w:ilvl="1">
@@ -1281,7 +1293,7 @@
       <w:lvlText w:val=" "/>
       <w:lvlJc w:val="left"/>
       <w:pPr>
-        <w:ind w:left="1440" w:hanging="480"/>
+        <w:ind w:left="1440" w:hanging="360"/>
       </w:pPr>
     </w:lvl>
     <w:lvl w:ilvl="2">
@@ -1289,7 +1301,7 @@
       <w:lvlText w:val=" "/>
       <w:lvlJc w:val="left"/>
       <w:pPr>
-        <w:ind w:left="2160" w:hanging="480"/>
+        <w:ind w:left="2160" w:hanging="360"/>
       </w:pPr>
     </w:lvl>
     <w:lvl w:ilvl="3">
@@ -1297,7 +1309,7 @@
       <w:lvlText w:val=" "/>
       <w:lvlJc w:val="left"/>
       <w:pPr>
-        <w:ind w:left="2880" w:hanging="480"/>
+        <w:ind w:left="2880" w:hanging="360"/>
       </w:pPr>
     </w:lvl>
     <w:lvl w:ilvl="4">
@@ -1305,7 +1317,7 @@
       <w:lvlText w:val=" "/>
       <w:lvlJc w:val="left"/>
       <w:pPr>
-        <w:ind w:left="3600" w:hanging="480"/>
+        <w:ind w:left="3600" w:hanging="360"/>
       </w:pPr>
     </w:lvl>
     <w:lvl w:ilvl="5">
@@ -1313,7 +1325,7 @@
       <w:lvlText w:val=" "/>
       <w:lvlJc w:val="left"/>
       <w:pPr>
-        <w:ind w:left="4320" w:hanging="480"/>
+        <w:ind w:left="4320" w:hanging="360"/>
       </w:pPr>
     </w:lvl>
     <w:lvl w:ilvl="6">
@@ -1321,7 +1333,7 @@
       <w:lvlText w:val=" "/>
       <w:lvlJc w:val="left"/>
       <w:pPr>
-        <w:ind w:left="5040" w:hanging="480"/>
+        <w:ind w:left="5040" w:hanging="360"/>
       </w:pPr>
     </w:lvl>
     <w:lvl w:ilvl="7">
@@ -1329,7 +1341,7 @@
       <w:lvlText w:val=" "/>
       <w:lvlJc w:val="left"/>
       <w:pPr>
-        <w:ind w:left="5760" w:hanging="480"/>
+        <w:ind w:left="5760" w:hanging="360"/>
       </w:pPr>
     </w:lvl>
     <w:lvl w:ilvl="8">
@@ -1337,84 +1349,111 @@
       <w:lvlText w:val=" "/>
       <w:lvlJc w:val="left"/>
       <w:pPr>
-        <w:ind w:left="6480" w:hanging="480"/>
+        <w:ind w:left="6480" w:hanging="360"/>
       </w:pPr>
     </w:lvl>
   </w:abstractNum>
   <w:abstractNum w:abstractNumId="991">
-    <w:nsid w:val="A991"/>
+    <w:nsid w:val="0000A991"/>
     <w:multiLevelType w:val="multilevel"/>
     <w:lvl w:ilvl="0">
       <w:numFmt w:val="bullet"/>
-      <w:lvlText w:val="•"/>
+      <w:lvlText w:val=""/>
       <w:lvlJc w:val="left"/>
       <w:pPr>
-        <w:ind w:left="720" w:hanging="480"/>
-      </w:pPr>
+        <w:ind w:left="720" w:hanging="360"/>
+      </w:pPr>
+      <w:rPr>
+        <w:rFonts w:ascii="Symbol" w:hAnsi="Symbol" w:cs="Symbol" w:hint="default"/>
+      </w:rPr>
     </w:lvl>
     <w:lvl w:ilvl="1">
       <w:numFmt w:val="bullet"/>
-      <w:lvlText w:val="–"/>
+      <w:lvlText w:val="o"/>
       <w:lvlJc w:val="left"/>
       <w:pPr>
-        <w:ind w:left="1440" w:hanging="480"/>
-      </w:pPr>
+        <w:ind w:left="1440" w:hanging="360"/>
+      </w:pPr>
+      <w:rPr>
+        <w:rFonts w:ascii="Courier New" w:hAnsi="Courier New" w:cs="Courier New" w:hint="default"/>
+      </w:rPr>
     </w:lvl>
     <w:lvl w:ilvl="2">
       <w:numFmt w:val="bullet"/>
-      <w:lvlText w:val="•"/>
+      <w:lvlText w:val=""/>
       <w:lvlJc w:val="left"/>
       <w:pPr>
-        <w:ind w:left="2160" w:hanging="480"/>
-      </w:pPr>
+        <w:ind w:left="2160" w:hanging="360"/>
+      </w:pPr>
+      <w:rPr>
+        <w:rFonts w:ascii="Wingdings" w:hAnsi="Wingdings" w:cs="Wingdings" w:hint="default"/>
+      </w:rPr>
     </w:lvl>
     <w:lvl w:ilvl="3">
       <w:numFmt w:val="bullet"/>
-      <w:lvlText w:val="–"/>
+      <w:lvlText w:val=""/>
       <w:lvlJc w:val="left"/>
       <w:pPr>
-        <w:ind w:left="2880" w:hanging="480"/>
-      </w:pPr>
+        <w:ind w:left="2880" w:hanging="360"/>
+      </w:pPr>
+      <w:rPr>
+        <w:rFonts w:ascii="Symbol" w:hAnsi="Symbol" w:cs="Symbol" w:hint="default"/>
+      </w:rPr>
     </w:lvl>
     <w:lvl w:ilvl="4">
       <w:numFmt w:val="bullet"/>
-      <w:lvlText w:val="•"/>
+      <w:lvlText w:val="o"/>
       <w:lvlJc w:val="left"/>
       <w:pPr>
-        <w:ind w:left="3600" w:hanging="480"/>
-      </w:pPr>
+        <w:ind w:left="3600" w:hanging="360"/>
+      </w:pPr>
+      <w:rPr>
+        <w:rFonts w:ascii="Courier New" w:hAnsi="Courier New" w:cs="Courier New" w:hint="default"/>
+      </w:rPr>
     </w:lvl>
     <w:lvl w:ilvl="5">
       <w:numFmt w:val="bullet"/>
-      <w:lvlText w:val="–"/>
+      <w:lvlText w:val=""/>
       <w:lvlJc w:val="left"/>
       <w:pPr>
-        <w:ind w:left="4320" w:hanging="480"/>
-      </w:pPr>
+        <w:ind w:left="4320" w:hanging="360"/>
+      </w:pPr>
+      <w:rPr>
+        <w:rFonts w:ascii="Wingdings" w:hAnsi="Wingdings" w:cs="Wingdings" w:hint="default"/>
+      </w:rPr>
     </w:lvl>
     <w:lvl w:ilvl="6">
       <w:numFmt w:val="bullet"/>
-      <w:lvlText w:val="•"/>
+      <w:lvlText w:val=""/>
       <w:lvlJc w:val="left"/>
       <w:pPr>
-        <w:ind w:left="5040" w:hanging="480"/>
-      </w:pPr>
+        <w:ind w:left="5040" w:hanging="360"/>
+      </w:pPr>
+      <w:rPr>
+        <w:rFonts w:ascii="Symbol" w:hAnsi="Symbol" w:cs="Symbol" w:hint="default"/>
+      </w:rPr>
     </w:lvl>
     <w:lvl w:ilvl="7">
       <w:numFmt w:val="bullet"/>
-      <w:lvlText w:val="–"/>
+      <w:lvlText w:val="o"/>
       <w:lvlJc w:val="left"/>
       <w:pPr>
-        <w:ind w:left="5760" w:hanging="480"/>
-      </w:pPr>
+        <w:ind w:left="5760" w:hanging="360"/>
+      </w:pPr>
+      <w:rPr>
+        <w:rFonts w:ascii="Courier New" w:hAnsi="Courier New" w:cs="Courier New" w:hint="default"/>
+      </w:rPr>
     </w:lvl>
     <w:lvl w:ilvl="8">
       <w:numFmt w:val="bullet"/>
-      <w:lvlText w:val="•"/>
+      <w:lvlText w:val=""/>
       <w:lvlJc w:val="left"/>
       <w:pPr>
-        <w:ind w:left="6480" w:hanging="480"/>
-      </w:pPr>
+        <w:ind w:left="6480" w:hanging="360"/>
+      </w:pPr>
+      <w:rPr>
+        <w:rFonts w:ascii="Wingdings" w:hAnsi="Wingdings" w:cs="Wingdings" w:hint="default"/>
+      </w:rPr>
     </w:lvl>
   </w:abstractNum>
   <w:num w:numId="1000">
@@ -1491,10 +1530,10 @@
     <w:name w:val="Body Text"/>
     <w:basedOn w:val="Normal"/>
     <w:link w:val="BodyTextChar"/>
+    <w:qFormat/>
     <w:pPr>
       <w:spacing w:after="180" w:before="180"/>
     </w:pPr>
-    <w:qFormat/>
   </w:style>
   <w:style w:customStyle="1" w:styleId="FirstParagraph" w:type="paragraph">
     <w:name w:val="First Paragraph"/>
@@ -1514,36 +1553,69 @@
     <w:name w:val="Title"/>
     <w:basedOn w:val="Normal"/>
     <w:next w:val="BodyText"/>
+    <w:link w:val="TitleChar"/>
+    <w:uiPriority w:val="10"/>
     <w:qFormat/>
+    <w:rsid w:val="00A10FD9"/>
     <w:pPr>
-      <w:keepNext/>
-      <w:keepLines/>
-      <w:spacing w:after="240" w:before="480"/>
+      <w:spacing w:after="80" w:line="240" w:lineRule="auto"/>
+      <w:contextualSpacing/>
       <w:jc w:val="center"/>
     </w:pPr>
     <w:rPr>
       <w:rFonts w:asciiTheme="majorHAnsi" w:cstheme="majorBidi" w:eastAsiaTheme="majorEastAsia" w:hAnsiTheme="majorHAnsi"/>
-      <w:b/>
-      <w:bCs/>
-      <w:color w:themeColor="accent1" w:themeShade="B5" w:val="345A8A"/>
-      <w:sz w:val="36"/>
-      <w:szCs w:val="36"/>
+      <w:spacing w:val="-10"/>
+      <w:kern w:val="28"/>
+      <w:sz w:val="56"/>
+      <w:szCs w:val="56"/>
+    </w:rPr>
+  </w:style>
+  <w:style w:customStyle="1" w:styleId="TitleChar" w:type="character">
+    <w:name w:val="Title Char"/>
+    <w:basedOn w:val="DefaultParagraphFont"/>
+    <w:link w:val="Title"/>
+    <w:uiPriority w:val="10"/>
+    <w:rsid w:val="00A10FD9"/>
+    <w:rPr>
+      <w:rFonts w:asciiTheme="majorHAnsi" w:cstheme="majorBidi" w:eastAsiaTheme="majorEastAsia" w:hAnsiTheme="majorHAnsi"/>
+      <w:spacing w:val="-10"/>
+      <w:kern w:val="28"/>
+      <w:sz w:val="56"/>
+      <w:szCs w:val="56"/>
     </w:rPr>
   </w:style>
   <w:style w:styleId="Subtitle" w:type="paragraph">
     <w:name w:val="Subtitle"/>
     <w:basedOn w:val="Title"/>
     <w:next w:val="BodyText"/>
+    <w:link w:val="SubtitleChar"/>
+    <w:uiPriority w:val="11"/>
     <w:qFormat/>
+    <w:rsid w:val="00A10FD9"/>
     <w:pPr>
-      <w:keepNext/>
-      <w:keepLines/>
-      <w:spacing w:after="240" w:before="240"/>
-      <w:jc w:val="center"/>
+      <w:numPr>
+        <w:ilvl w:val="1"/>
+      </w:numPr>
     </w:pPr>
     <w:rPr>
-      <w:sz w:val="30"/>
-      <w:szCs w:val="30"/>
+      <w:rFonts w:cstheme="majorBidi" w:eastAsiaTheme="majorEastAsia"/>
+      <w:spacing w:val="15"/>
+      <w:sz w:val="28"/>
+      <w:szCs w:val="28"/>
+    </w:rPr>
+  </w:style>
+  <w:style w:customStyle="1" w:styleId="SubtitleChar" w:type="character">
+    <w:name w:val="Subtitle Char"/>
+    <w:basedOn w:val="DefaultParagraphFont"/>
+    <w:link w:val="Subtitle"/>
+    <w:uiPriority w:val="11"/>
+    <w:rsid w:val="00A10FD9"/>
+    <w:rPr>
+      <w:rFonts w:cstheme="majorBidi" w:eastAsiaTheme="majorEastAsia"/>
+      <w:color w:themeColor="text1" w:themeTint="A6" w:val="595959"/>
+      <w:spacing w:val="15"/>
+      <w:sz w:val="28"/>
+      <w:szCs w:val="28"/>
     </w:rPr>
   </w:style>
   <w:style w:customStyle="1" w:styleId="Author" w:type="paragraph">
@@ -1574,15 +1646,13 @@
     <w:pPr>
       <w:keepNext/>
       <w:keepLines/>
+      <w:spacing w:after="0" w:before="300"/>
       <w:jc w:val="center"/>
-      <w:spacing w:after="0" w:before="300"/>
     </w:pPr>
     <w:rPr>
+      <w:b/>
       <w:sz w:val="20"/>
       <w:szCs w:val="20"/>
-      <w:b/>
-      <w:color w:val="345A8A"/>
-      &gt;
     </w:rPr>
   </w:style>
   <w:style w:customStyle="1" w:styleId="Abstract" w:type="paragraph">
@@ -1609,191 +1679,321 @@
     <w:rPr/>
   </w:style>
   <w:style w:styleId="Heading1" w:type="paragraph">
-    <w:name w:val="Heading 1"/>
+    <w:name w:val="heading 1"/>
     <w:basedOn w:val="Normal"/>
     <w:next w:val="BodyText"/>
+    <w:link w:val="Heading1Char"/>
     <w:uiPriority w:val="9"/>
     <w:qFormat/>
+    <w:rsid w:val="00A10FD9"/>
     <w:pPr>
       <w:keepNext/>
       <w:keepLines/>
-      <w:spacing w:after="0" w:before="480"/>
+      <w:spacing w:after="80" w:before="360"/>
       <w:outlineLvl w:val="0"/>
     </w:pPr>
     <w:rPr>
       <w:rFonts w:asciiTheme="majorHAnsi" w:cstheme="majorBidi" w:eastAsiaTheme="majorEastAsia" w:hAnsiTheme="majorHAnsi"/>
-      <w:b/>
-      <w:bCs/>
-      <w:color w:themeColor="accent1" w:val="4F81BD"/>
-      <w:sz w:val="32"/>
-      <w:szCs w:val="32"/>
+      <w:color w:themeColor="accent1" w:themeShade="BF" w:val="0F4761"/>
+      <w:sz w:val="40"/>
+      <w:szCs w:val="40"/>
     </w:rPr>
   </w:style>
   <w:style w:styleId="Heading2" w:type="paragraph">
-    <w:name w:val="Heading 2"/>
+    <w:name w:val="heading 2"/>
     <w:basedOn w:val="Normal"/>
     <w:next w:val="BodyText"/>
+    <w:link w:val="Heading2Char"/>
     <w:uiPriority w:val="9"/>
+    <w:semiHidden/>
     <w:unhideWhenUsed/>
     <w:qFormat/>
+    <w:rsid w:val="00A10FD9"/>
     <w:pPr>
       <w:keepNext/>
       <w:keepLines/>
-      <w:spacing w:after="0" w:before="200"/>
+      <w:spacing w:after="80" w:before="160"/>
       <w:outlineLvl w:val="1"/>
     </w:pPr>
     <w:rPr>
       <w:rFonts w:asciiTheme="majorHAnsi" w:cstheme="majorBidi" w:eastAsiaTheme="majorEastAsia" w:hAnsiTheme="majorHAnsi"/>
-      <w:b/>
-      <w:bCs/>
-      <w:color w:themeColor="accent1" w:val="4F81BD"/>
-      <w:sz w:val="28"/>
-      <w:szCs w:val="28"/>
+      <w:color w:themeColor="accent1" w:themeShade="BF" w:val="0F4761"/>
+      <w:sz w:val="32"/>
+      <w:szCs w:val="32"/>
     </w:rPr>
   </w:style>
   <w:style w:styleId="Heading3" w:type="paragraph">
-    <w:name w:val="Heading 3"/>
+    <w:name w:val="heading 3"/>
     <w:basedOn w:val="Normal"/>
     <w:next w:val="BodyText"/>
+    <w:link w:val="Heading3Char"/>
     <w:uiPriority w:val="9"/>
+    <w:semiHidden/>
     <w:unhideWhenUsed/>
     <w:qFormat/>
+    <w:rsid w:val="00A10FD9"/>
     <w:pPr>
       <w:keepNext/>
       <w:keepLines/>
-      <w:spacing w:after="0" w:before="200"/>
+      <w:spacing w:after="80" w:before="160"/>
       <w:outlineLvl w:val="2"/>
     </w:pPr>
     <w:rPr>
-      <w:rFonts w:asciiTheme="majorHAnsi" w:cstheme="majorBidi" w:eastAsiaTheme="majorEastAsia" w:hAnsiTheme="majorHAnsi"/>
-      <w:b/>
-      <w:bCs/>
-      <w:color w:themeColor="accent1" w:val="4F81BD"/>
-      <w:sz w:val="24"/>
-      <w:szCs w:val="24"/>
+      <w:rFonts w:cstheme="majorBidi" w:eastAsiaTheme="majorEastAsia"/>
+      <w:color w:themeColor="accent1" w:themeShade="BF" w:val="0F4761"/>
+      <w:sz w:val="28"/>
+      <w:szCs w:val="28"/>
     </w:rPr>
   </w:style>
   <w:style w:styleId="Heading4" w:type="paragraph">
-    <w:name w:val="Heading 4"/>
+    <w:name w:val="heading 4"/>
     <w:basedOn w:val="Normal"/>
     <w:next w:val="BodyText"/>
+    <w:link w:val="Heading4Char"/>
     <w:uiPriority w:val="9"/>
+    <w:semiHidden/>
     <w:unhideWhenUsed/>
     <w:qFormat/>
+    <w:rsid w:val="00A10FD9"/>
     <w:pPr>
       <w:keepNext/>
       <w:keepLines/>
-      <w:spacing w:after="0" w:before="200"/>
+      <w:spacing w:after="40" w:before="80"/>
       <w:outlineLvl w:val="3"/>
     </w:pPr>
     <w:rPr>
-      <w:rFonts w:asciiTheme="majorHAnsi" w:cstheme="majorBidi" w:eastAsiaTheme="majorEastAsia" w:hAnsiTheme="majorHAnsi"/>
+      <w:rFonts w:cstheme="majorBidi" w:eastAsiaTheme="majorEastAsia"/>
       <w:i/>
-      <w:bCs/>
-      <w:color w:themeColor="accent1" w:val="4F81BD"/>
-      <w:sz w:val="24"/>
-      <w:szCs w:val="24"/>
+      <w:iCs/>
+      <w:color w:themeColor="accent1" w:themeShade="BF" w:val="0F4761"/>
     </w:rPr>
   </w:style>
   <w:style w:styleId="Heading5" w:type="paragraph">
-    <w:name w:val="Heading 5"/>
+    <w:name w:val="heading 5"/>
     <w:basedOn w:val="Normal"/>
     <w:next w:val="BodyText"/>
+    <w:link w:val="Heading5Char"/>
     <w:uiPriority w:val="9"/>
+    <w:semiHidden/>
     <w:unhideWhenUsed/>
     <w:qFormat/>
+    <w:rsid w:val="00A10FD9"/>
     <w:pPr>
       <w:keepNext/>
       <w:keepLines/>
-      <w:spacing w:after="0" w:before="200"/>
+      <w:spacing w:after="40" w:before="80"/>
       <w:outlineLvl w:val="4"/>
     </w:pPr>
     <w:rPr>
-      <w:rFonts w:asciiTheme="majorHAnsi" w:cstheme="majorBidi" w:eastAsiaTheme="majorEastAsia" w:hAnsiTheme="majorHAnsi"/>
-      <w:iCs/>
-      <w:color w:themeColor="accent1" w:val="4F81BD"/>
-      <w:sz w:val="24"/>
-      <w:szCs w:val="24"/>
+      <w:rFonts w:cstheme="majorBidi" w:eastAsiaTheme="majorEastAsia"/>
+      <w:color w:themeColor="accent1" w:themeShade="BF" w:val="0F4761"/>
     </w:rPr>
   </w:style>
   <w:style w:styleId="Heading6" w:type="paragraph">
-    <w:name w:val="Heading 6"/>
+    <w:name w:val="heading 6"/>
     <w:basedOn w:val="Normal"/>
     <w:next w:val="BodyText"/>
+    <w:link w:val="Heading6Char"/>
     <w:uiPriority w:val="9"/>
+    <w:semiHidden/>
     <w:unhideWhenUsed/>
     <w:qFormat/>
+    <w:rsid w:val="00A10FD9"/>
     <w:pPr>
       <w:keepNext/>
       <w:keepLines/>
-      <w:spacing w:after="0" w:before="200"/>
+      <w:spacing w:after="0" w:before="40"/>
       <w:outlineLvl w:val="5"/>
     </w:pPr>
     <w:rPr>
-      <w:rFonts w:asciiTheme="majorHAnsi" w:cstheme="majorBidi" w:eastAsiaTheme="majorEastAsia" w:hAnsiTheme="majorHAnsi"/>
-      <w:color w:themeColor="accent1" w:val="4F81BD"/>
-      <w:sz w:val="24"/>
-      <w:szCs w:val="24"/>
+      <w:rFonts w:cstheme="majorBidi" w:eastAsiaTheme="majorEastAsia"/>
+      <w:i/>
+      <w:iCs/>
+      <w:color w:themeColor="text1" w:themeTint="A6" w:val="595959"/>
     </w:rPr>
   </w:style>
   <w:style w:styleId="Heading7" w:type="paragraph">
-    <w:name w:val="Heading 7"/>
+    <w:name w:val="heading 7"/>
     <w:basedOn w:val="Normal"/>
     <w:next w:val="BodyText"/>
+    <w:link w:val="Heading7Char"/>
     <w:uiPriority w:val="9"/>
+    <w:semiHidden/>
     <w:unhideWhenUsed/>
     <w:qFormat/>
+    <w:rsid w:val="00A10FD9"/>
     <w:pPr>
       <w:keepNext/>
       <w:keepLines/>
-      <w:spacing w:after="0" w:before="200"/>
+      <w:spacing w:after="0" w:before="40"/>
       <w:outlineLvl w:val="6"/>
     </w:pPr>
     <w:rPr>
-      <w:rFonts w:asciiTheme="majorHAnsi" w:cstheme="majorBidi" w:eastAsiaTheme="majorEastAsia" w:hAnsiTheme="majorHAnsi"/>
-      <w:color w:themeColor="accent1" w:val="4F81BD"/>
-      <w:sz w:val="24"/>
-      <w:szCs w:val="24"/>
+      <w:rFonts w:cstheme="majorBidi" w:eastAsiaTheme="majorEastAsia"/>
+      <w:color w:themeColor="text1" w:themeTint="A6" w:val="595959"/>
     </w:rPr>
   </w:style>
   <w:style w:styleId="Heading8" w:type="paragraph">
-    <w:name w:val="Heading 8"/>
+    <w:name w:val="heading 8"/>
     <w:basedOn w:val="Normal"/>
     <w:next w:val="BodyText"/>
+    <w:link w:val="Heading8Char"/>
     <w:uiPriority w:val="9"/>
+    <w:semiHidden/>
     <w:unhideWhenUsed/>
     <w:qFormat/>
+    <w:rsid w:val="00A10FD9"/>
     <w:pPr>
       <w:keepNext/>
       <w:keepLines/>
-      <w:spacing w:after="0" w:before="200"/>
+      <w:spacing w:after="0"/>
       <w:outlineLvl w:val="7"/>
     </w:pPr>
     <w:rPr>
-      <w:rFonts w:asciiTheme="majorHAnsi" w:cstheme="majorBidi" w:eastAsiaTheme="majorEastAsia" w:hAnsiTheme="majorHAnsi"/>
-      <w:color w:themeColor="accent1" w:val="4F81BD"/>
-      <w:sz w:val="24"/>
-      <w:szCs w:val="24"/>
+      <w:rFonts w:cstheme="majorBidi" w:eastAsiaTheme="majorEastAsia"/>
+      <w:i/>
+      <w:iCs/>
+      <w:color w:themeColor="text1" w:themeTint="D8" w:val="272727"/>
     </w:rPr>
   </w:style>
   <w:style w:styleId="Heading9" w:type="paragraph">
-    <w:name w:val="Heading 9"/>
+    <w:name w:val="heading 9"/>
     <w:basedOn w:val="Normal"/>
     <w:next w:val="BodyText"/>
+    <w:link w:val="Heading9Char"/>
     <w:uiPriority w:val="9"/>
+    <w:semiHidden/>
     <w:unhideWhenUsed/>
     <w:qFormat/>
+    <w:rsid w:val="00A10FD9"/>
     <w:pPr>
       <w:keepNext/>
       <w:keepLines/>
-      <w:spacing w:after="0" w:before="200"/>
+      <w:spacing w:after="0"/>
       <w:outlineLvl w:val="8"/>
     </w:pPr>
     <w:rPr>
+      <w:rFonts w:cstheme="majorBidi" w:eastAsiaTheme="majorEastAsia"/>
+      <w:color w:themeColor="text1" w:themeTint="D8" w:val="272727"/>
+    </w:rPr>
+  </w:style>
+  <w:style w:customStyle="1" w:styleId="Heading1Char" w:type="character">
+    <w:name w:val="Heading 1 Char"/>
+    <w:basedOn w:val="DefaultParagraphFont"/>
+    <w:link w:val="Heading1"/>
+    <w:uiPriority w:val="9"/>
+    <w:rsid w:val="00A10FD9"/>
+    <w:rPr>
       <w:rFonts w:asciiTheme="majorHAnsi" w:cstheme="majorBidi" w:eastAsiaTheme="majorEastAsia" w:hAnsiTheme="majorHAnsi"/>
-      <w:color w:themeColor="accent1" w:val="4F81BD"/>
-      <w:sz w:val="24"/>
-      <w:szCs w:val="24"/>
+      <w:color w:themeColor="accent1" w:themeShade="BF" w:val="0F4761"/>
+      <w:sz w:val="40"/>
+      <w:szCs w:val="40"/>
+    </w:rPr>
+  </w:style>
+  <w:style w:customStyle="1" w:styleId="Heading2Char" w:type="character">
+    <w:name w:val="Heading 2 Char"/>
+    <w:basedOn w:val="DefaultParagraphFont"/>
+    <w:link w:val="Heading2"/>
+    <w:uiPriority w:val="9"/>
+    <w:semiHidden/>
+    <w:rsid w:val="00A10FD9"/>
+    <w:rPr>
+      <w:rFonts w:asciiTheme="majorHAnsi" w:cstheme="majorBidi" w:eastAsiaTheme="majorEastAsia" w:hAnsiTheme="majorHAnsi"/>
+      <w:color w:themeColor="accent1" w:themeShade="BF" w:val="0F4761"/>
+      <w:sz w:val="32"/>
+      <w:szCs w:val="32"/>
+    </w:rPr>
+  </w:style>
+  <w:style w:customStyle="1" w:styleId="Heading3Char" w:type="character">
+    <w:name w:val="Heading 3 Char"/>
+    <w:basedOn w:val="DefaultParagraphFont"/>
+    <w:link w:val="Heading3"/>
+    <w:uiPriority w:val="9"/>
+    <w:semiHidden/>
+    <w:rsid w:val="00A10FD9"/>
+    <w:rPr>
+      <w:rFonts w:cstheme="majorBidi" w:eastAsiaTheme="majorEastAsia"/>
+      <w:color w:themeColor="accent1" w:themeShade="BF" w:val="0F4761"/>
+      <w:sz w:val="28"/>
+      <w:szCs w:val="28"/>
+    </w:rPr>
+  </w:style>
+  <w:style w:customStyle="1" w:styleId="Heading4Char" w:type="character">
+    <w:name w:val="Heading 4 Char"/>
+    <w:basedOn w:val="DefaultParagraphFont"/>
+    <w:link w:val="Heading4"/>
+    <w:uiPriority w:val="9"/>
+    <w:semiHidden/>
+    <w:rsid w:val="00A10FD9"/>
+    <w:rPr>
+      <w:rFonts w:cstheme="majorBidi" w:eastAsiaTheme="majorEastAsia"/>
+      <w:i/>
+      <w:iCs/>
+      <w:color w:themeColor="accent1" w:themeShade="BF" w:val="0F4761"/>
+    </w:rPr>
+  </w:style>
+  <w:style w:customStyle="1" w:styleId="Heading5Char" w:type="character">
+    <w:name w:val="Heading 5 Char"/>
+    <w:basedOn w:val="DefaultParagraphFont"/>
+    <w:link w:val="Heading5"/>
+    <w:uiPriority w:val="9"/>
+    <w:semiHidden/>
+    <w:rsid w:val="00A10FD9"/>
+    <w:rPr>
+      <w:rFonts w:cstheme="majorBidi" w:eastAsiaTheme="majorEastAsia"/>
+      <w:color w:themeColor="accent1" w:themeShade="BF" w:val="0F4761"/>
+    </w:rPr>
+  </w:style>
+  <w:style w:customStyle="1" w:styleId="Heading6Char" w:type="character">
+    <w:name w:val="Heading 6 Char"/>
+    <w:basedOn w:val="DefaultParagraphFont"/>
+    <w:link w:val="Heading6"/>
+    <w:uiPriority w:val="9"/>
+    <w:semiHidden/>
+    <w:rsid w:val="00A10FD9"/>
+    <w:rPr>
+      <w:rFonts w:cstheme="majorBidi" w:eastAsiaTheme="majorEastAsia"/>
+      <w:i/>
+      <w:iCs/>
+      <w:color w:themeColor="text1" w:themeTint="A6" w:val="595959"/>
+    </w:rPr>
+  </w:style>
+  <w:style w:customStyle="1" w:styleId="Heading7Char" w:type="character">
+    <w:name w:val="Heading 7 Char"/>
+    <w:basedOn w:val="DefaultParagraphFont"/>
+    <w:link w:val="Heading7"/>
+    <w:uiPriority w:val="9"/>
+    <w:semiHidden/>
+    <w:rsid w:val="00A10FD9"/>
+    <w:rPr>
+      <w:rFonts w:cstheme="majorBidi" w:eastAsiaTheme="majorEastAsia"/>
+      <w:color w:themeColor="text1" w:themeTint="A6" w:val="595959"/>
+    </w:rPr>
+  </w:style>
+  <w:style w:customStyle="1" w:styleId="Heading8Char" w:type="character">
+    <w:name w:val="Heading 8 Char"/>
+    <w:basedOn w:val="DefaultParagraphFont"/>
+    <w:link w:val="Heading8"/>
+    <w:uiPriority w:val="9"/>
+    <w:semiHidden/>
+    <w:rsid w:val="00A10FD9"/>
+    <w:rPr>
+      <w:rFonts w:cstheme="majorBidi" w:eastAsiaTheme="majorEastAsia"/>
+      <w:i/>
+      <w:iCs/>
+      <w:color w:themeColor="text1" w:themeTint="D8" w:val="272727"/>
+    </w:rPr>
+  </w:style>
+  <w:style w:customStyle="1" w:styleId="Heading9Char" w:type="character">
+    <w:name w:val="Heading 9 Char"/>
+    <w:basedOn w:val="DefaultParagraphFont"/>
+    <w:link w:val="Heading9"/>
+    <w:uiPriority w:val="9"/>
+    <w:semiHidden/>
+    <w:rsid w:val="00A10FD9"/>
+    <w:rPr>
+      <w:rFonts w:cstheme="majorBidi" w:eastAsiaTheme="majorEastAsia"/>
+      <w:color w:themeColor="text1" w:themeTint="D8" w:val="272727"/>
     </w:rPr>
   </w:style>
   <w:style w:styleId="BlockText" w:type="paragraph">
@@ -1815,6 +2015,18 @@
     <w:uiPriority w:val="9"/>
     <w:unhideWhenUsed/>
     <w:qFormat/>
+  </w:style>
+  <w:style w:styleId="FootnoteBlockText" w:type="paragraph">
+    <w:name w:val="Footnote Block Text"/>
+    <w:basedOn w:val="FootnoteText"/>
+    <w:next w:val="FootnoteText"/>
+    <w:uiPriority w:val="9"/>
+    <w:unhideWhenUsed/>
+    <w:qFormat/>
+    <w:pPr>
+      <w:spacing w:after="100" w:before="100"/>
+      <w:ind w:firstLine="0" w:left="480" w:right="480"/>
+    </w:pPr>
   </w:style>
   <w:style w:default="1" w:styleId="DefaultParagraphFont" w:type="character">
     <w:name w:val="Default Paragraph Font"/>
@@ -1845,10 +2057,10 @@
         <w:jc w:val="left"/>
       </w:trPr>
       <w:tcPr>
-        <w:vAlign w:val="bottom"/>
         <w:tcBorders>
           <w:bottom w:val="single"/>
         </w:tcBorders>
+        <w:vAlign w:val="bottom"/>
       </w:tcPr>
     </w:tblStylePr>
   </w:style>
@@ -1963,8 +2175,8 @@
     <w:name w:val="KeywordTok"/>
     <w:basedOn w:val="VerbatimChar"/>
     <w:rPr>
+      <w:b/>
       <w:color w:val="007020"/>
-      <w:b/>
     </w:rPr>
   </w:style>
   <w:style w:type="character" w:customStyle="1" w:styleId="DataTypeTok">
@@ -2041,42 +2253,42 @@
     <w:name w:val="ImportTok"/>
     <w:basedOn w:val="VerbatimChar"/>
     <w:rPr>
+      <w:b/>
       <w:color w:val="008000"/>
-      <w:b/>
     </w:rPr>
   </w:style>
   <w:style w:type="character" w:customStyle="1" w:styleId="CommentTok">
     <w:name w:val="CommentTok"/>
     <w:basedOn w:val="VerbatimChar"/>
     <w:rPr>
+      <w:i/>
       <w:color w:val="60a0b0"/>
-      <w:i/>
     </w:rPr>
   </w:style>
   <w:style w:type="character" w:customStyle="1" w:styleId="DocumentationTok">
     <w:name w:val="DocumentationTok"/>
     <w:basedOn w:val="VerbatimChar"/>
     <w:rPr>
+      <w:i/>
       <w:color w:val="ba2121"/>
-      <w:i/>
     </w:rPr>
   </w:style>
   <w:style w:type="character" w:customStyle="1" w:styleId="AnnotationTok">
     <w:name w:val="AnnotationTok"/>
     <w:basedOn w:val="VerbatimChar"/>
     <w:rPr>
-      <w:color w:val="60a0b0"/>
       <w:b/>
       <w:i/>
+      <w:color w:val="60a0b0"/>
     </w:rPr>
   </w:style>
   <w:style w:type="character" w:customStyle="1" w:styleId="CommentVarTok">
     <w:name w:val="CommentVarTok"/>
     <w:basedOn w:val="VerbatimChar"/>
     <w:rPr>
-      <w:color w:val="60a0b0"/>
       <w:b/>
       <w:i/>
+      <w:color w:val="60a0b0"/>
     </w:rPr>
   </w:style>
   <w:style w:type="character" w:customStyle="1" w:styleId="OtherTok">
@@ -2104,8 +2316,8 @@
     <w:name w:val="ControlFlowTok"/>
     <w:basedOn w:val="VerbatimChar"/>
     <w:rPr>
+      <w:b/>
       <w:color w:val="007020"/>
-      <w:b/>
     </w:rPr>
   </w:style>
   <w:style w:type="character" w:customStyle="1" w:styleId="OperatorTok">
@@ -2150,34 +2362,34 @@
     <w:name w:val="InformationTok"/>
     <w:basedOn w:val="VerbatimChar"/>
     <w:rPr>
-      <w:color w:val="60a0b0"/>
       <w:b/>
       <w:i/>
+      <w:color w:val="60a0b0"/>
     </w:rPr>
   </w:style>
   <w:style w:type="character" w:customStyle="1" w:styleId="WarningTok">
     <w:name w:val="WarningTok"/>
     <w:basedOn w:val="VerbatimChar"/>
     <w:rPr>
-      <w:color w:val="60a0b0"/>
       <w:b/>
       <w:i/>
+      <w:color w:val="60a0b0"/>
     </w:rPr>
   </w:style>
   <w:style w:type="character" w:customStyle="1" w:styleId="AlertTok">
     <w:name w:val="AlertTok"/>
     <w:basedOn w:val="VerbatimChar"/>
     <w:rPr>
+      <w:b/>
       <w:color w:val="ff0000"/>
-      <w:b/>
     </w:rPr>
   </w:style>
   <w:style w:type="character" w:customStyle="1" w:styleId="ErrorTok">
     <w:name w:val="ErrorTok"/>
     <w:basedOn w:val="VerbatimChar"/>
     <w:rPr>
+      <w:b/>
       <w:color w:val="ff0000"/>
-      <w:b/>
     </w:rPr>
   </w:style>
   <w:style w:type="character" w:customStyle="1" w:styleId="NormalTok">
@@ -2199,44 +2411,44 @@
         <a:sysClr val="window" lastClr="FFFFFF"/>
       </a:lt1>
       <a:dk2>
-        <a:srgbClr val="1F497D"/>
+        <a:srgbClr val="0E2841"/>
       </a:dk2>
       <a:lt2>
-        <a:srgbClr val="EEECE1"/>
+        <a:srgbClr val="E8E8E8"/>
       </a:lt2>
       <a:accent1>
-        <a:srgbClr val="4F81BD"/>
+        <a:srgbClr val="156082"/>
       </a:accent1>
       <a:accent2>
-        <a:srgbClr val="C0504D"/>
+        <a:srgbClr val="E97132"/>
       </a:accent2>
       <a:accent3>
-        <a:srgbClr val="9BBB59"/>
+        <a:srgbClr val="196B24"/>
       </a:accent3>
       <a:accent4>
-        <a:srgbClr val="8064A2"/>
+        <a:srgbClr val="0F9ED5"/>
       </a:accent4>
       <a:accent5>
-        <a:srgbClr val="4BACC6"/>
+        <a:srgbClr val="A02B93"/>
       </a:accent5>
       <a:accent6>
-        <a:srgbClr val="F79646"/>
+        <a:srgbClr val="4EA72E"/>
       </a:accent6>
       <a:hlink>
-        <a:srgbClr val="0000FF"/>
+        <a:srgbClr val="467886"/>
       </a:hlink>
       <a:folHlink>
-        <a:srgbClr val="800080"/>
+        <a:srgbClr val="96607D"/>
       </a:folHlink>
     </a:clrScheme>
     <a:fontScheme name="Office">
       <a:majorFont>
-        <a:latin typeface="Calibri"/>
+        <a:latin typeface="Aptos Display" panose="02110004020202020204"/>
         <a:ea typeface=""/>
         <a:cs typeface=""/>
-        <a:font script="Jpan" typeface="ＭＳ ゴシック"/>
+        <a:font script="Jpan" typeface="游ゴシック Light"/>
         <a:font script="Hang" typeface="맑은 고딕"/>
-        <a:font script="Hans" typeface="宋体"/>
+        <a:font script="Hans" typeface="等线 Light"/>
         <a:font script="Hant" typeface="新細明體"/>
         <a:font script="Arab" typeface="Times New Roman"/>
         <a:font script="Hebr" typeface="Times New Roman"/>
@@ -2263,14 +2475,32 @@
         <a:font script="Mong" typeface="Mongolian Baiti"/>
         <a:font script="Viet" typeface="Times New Roman"/>
         <a:font script="Uigh" typeface="Microsoft Uighur"/>
+        <a:font script="Geor" typeface="Sylfaen"/>
+        <a:font script="Armn" typeface="Arial"/>
+        <a:font script="Bugi" typeface="Leelawadee UI"/>
+        <a:font script="Bopo" typeface="Microsoft JhengHei"/>
+        <a:font script="Java" typeface="Javanese Text"/>
+        <a:font script="Lisu" typeface="Segoe UI"/>
+        <a:font script="Mymr" typeface="Myanmar Text"/>
+        <a:font script="Nkoo" typeface="Ebrima"/>
+        <a:font script="Olck" typeface="Nirmala UI"/>
+        <a:font script="Osma" typeface="Ebrima"/>
+        <a:font script="Phag" typeface="Phagspa"/>
+        <a:font script="Syrn" typeface="Estrangelo Edessa"/>
+        <a:font script="Syrj" typeface="Estrangelo Edessa"/>
+        <a:font script="Syre" typeface="Estrangelo Edessa"/>
+        <a:font script="Sora" typeface="Nirmala UI"/>
+        <a:font script="Tale" typeface="Microsoft Tai Le"/>
+        <a:font script="Talu" typeface="Microsoft New Tai Lue"/>
+        <a:font script="Tfng" typeface="Ebrima"/>
       </a:majorFont>
       <a:minorFont>
-        <a:latin typeface="Cambria"/>
+        <a:latin typeface="Aptos" panose="02110004020202020204"/>
         <a:ea typeface=""/>
         <a:cs typeface=""/>
-        <a:font script="Jpan" typeface="ＭＳ 明朝"/>
+        <a:font script="Jpan" typeface="游明朝"/>
         <a:font script="Hang" typeface="맑은 고딕"/>
-        <a:font script="Hans" typeface="宋体"/>
+        <a:font script="Hans" typeface="等线"/>
         <a:font script="Hant" typeface="新細明體"/>
         <a:font script="Arab" typeface="Arial"/>
         <a:font script="Hebr" typeface="Arial"/>
@@ -2297,6 +2527,24 @@
         <a:font script="Mong" typeface="Mongolian Baiti"/>
         <a:font script="Viet" typeface="Arial"/>
         <a:font script="Uigh" typeface="Microsoft Uighur"/>
+        <a:font script="Geor" typeface="Sylfaen"/>
+        <a:font script="Armn" typeface="Arial"/>
+        <a:font script="Bugi" typeface="Leelawadee UI"/>
+        <a:font script="Bopo" typeface="Microsoft JhengHei"/>
+        <a:font script="Java" typeface="Javanese Text"/>
+        <a:font script="Lisu" typeface="Segoe UI"/>
+        <a:font script="Mymr" typeface="Myanmar Text"/>
+        <a:font script="Nkoo" typeface="Ebrima"/>
+        <a:font script="Olck" typeface="Nirmala UI"/>
+        <a:font script="Osma" typeface="Ebrima"/>
+        <a:font script="Phag" typeface="Phagspa"/>
+        <a:font script="Syrn" typeface="Estrangelo Edessa"/>
+        <a:font script="Syrj" typeface="Estrangelo Edessa"/>
+        <a:font script="Syre" typeface="Estrangelo Edessa"/>
+        <a:font script="Sora" typeface="Nirmala UI"/>
+        <a:font script="Tale" typeface="Microsoft Tai Le"/>
+        <a:font script="Talu" typeface="Microsoft New Tai Lue"/>
+        <a:font script="Tfng" typeface="Ebrima"/>
       </a:minorFont>
     </a:fontScheme>
     <a:fmtScheme name="Office">
@@ -2308,200 +2556,141 @@
           <a:gsLst>
             <a:gs pos="0">
               <a:schemeClr val="phClr">
-                <a:tint val="50000"/>
-                <a:satMod val="300000"/>
+                <a:lumMod val="110000"/>
+                <a:satMod val="105000"/>
+                <a:tint val="67000"/>
               </a:schemeClr>
             </a:gs>
-            <a:gs pos="35000">
+            <a:gs pos="50000">
               <a:schemeClr val="phClr">
-                <a:tint val="37000"/>
-                <a:satMod val="300000"/>
+                <a:lumMod val="105000"/>
+                <a:satMod val="103000"/>
+                <a:tint val="73000"/>
               </a:schemeClr>
             </a:gs>
             <a:gs pos="100000">
               <a:schemeClr val="phClr">
-                <a:tint val="15000"/>
-                <a:satMod val="350000"/>
+                <a:lumMod val="105000"/>
+                <a:satMod val="109000"/>
+                <a:tint val="81000"/>
               </a:schemeClr>
             </a:gs>
           </a:gsLst>
-          <a:lin ang="16200000" scaled="1"/>
+          <a:lin ang="5400000" scaled="0"/>
         </a:gradFill>
         <a:gradFill rotWithShape="1">
           <a:gsLst>
             <a:gs pos="0">
               <a:schemeClr val="phClr">
-                <a:tint val="100000"/>
+                <a:satMod val="103000"/>
+                <a:lumMod val="102000"/>
+                <a:tint val="94000"/>
+              </a:schemeClr>
+            </a:gs>
+            <a:gs pos="50000">
+              <a:schemeClr val="phClr">
+                <a:satMod val="110000"/>
+                <a:lumMod val="100000"/>
                 <a:shade val="100000"/>
-                <a:satMod val="130000"/>
               </a:schemeClr>
             </a:gs>
             <a:gs pos="100000">
               <a:schemeClr val="phClr">
-                <a:tint val="50000"/>
-                <a:shade val="100000"/>
-                <a:satMod val="350000"/>
+                <a:lumMod val="99000"/>
+                <a:satMod val="120000"/>
+                <a:shade val="78000"/>
               </a:schemeClr>
             </a:gs>
           </a:gsLst>
-          <a:lin ang="16200000" scaled="0"/>
+          <a:lin ang="5400000" scaled="0"/>
         </a:gradFill>
       </a:fillStyleLst>
       <a:lnStyleLst>
-        <a:ln w="9525" cap="flat" cmpd="sng" algn="ctr">
-          <a:solidFill>
-            <a:schemeClr val="phClr">
-              <a:shade val="95000"/>
-              <a:satMod val="105000"/>
-            </a:schemeClr>
-          </a:solidFill>
-          <a:prstDash val="solid"/>
-        </a:ln>
-        <a:ln w="25400" cap="flat" cmpd="sng" algn="ctr">
+        <a:ln w="6350" cap="flat" cmpd="sng" algn="ctr">
           <a:solidFill>
             <a:schemeClr val="phClr"/>
           </a:solidFill>
           <a:prstDash val="solid"/>
+          <a:miter lim="800000"/>
         </a:ln>
-        <a:ln w="38100" cap="flat" cmpd="sng" algn="ctr">
+        <a:ln w="12700" cap="flat" cmpd="sng" algn="ctr">
           <a:solidFill>
             <a:schemeClr val="phClr"/>
           </a:solidFill>
           <a:prstDash val="solid"/>
+          <a:miter lim="800000"/>
+        </a:ln>
+        <a:ln w="19050" cap="flat" cmpd="sng" algn="ctr">
+          <a:solidFill>
+            <a:schemeClr val="phClr"/>
+          </a:solidFill>
+          <a:prstDash val="solid"/>
+          <a:miter lim="800000"/>
         </a:ln>
       </a:lnStyleLst>
       <a:effectStyleLst>
         <a:effectStyle>
+          <a:effectLst/>
+        </a:effectStyle>
+        <a:effectStyle>
+          <a:effectLst/>
+        </a:effectStyle>
+        <a:effectStyle>
           <a:effectLst>
-            <a:outerShdw blurRad="40000" dist="20000" dir="5400000" rotWithShape="0">
+            <a:outerShdw blurRad="57150" dist="19050" dir="5400000" algn="ctr" rotWithShape="0">
               <a:srgbClr val="000000">
-                <a:alpha val="38000"/>
+                <a:alpha val="63000"/>
               </a:srgbClr>
             </a:outerShdw>
           </a:effectLst>
-        </a:effectStyle>
-        <a:effectStyle>
-          <a:effectLst>
-            <a:outerShdw blurRad="40000" dist="23000" dir="5400000" rotWithShape="0">
-              <a:srgbClr val="000000">
-                <a:alpha val="35000"/>
-              </a:srgbClr>
-            </a:outerShdw>
-          </a:effectLst>
-        </a:effectStyle>
-        <a:effectStyle>
-          <a:effectLst>
-            <a:outerShdw blurRad="40000" dist="23000" dir="5400000" rotWithShape="0">
-              <a:srgbClr val="000000">
-                <a:alpha val="35000"/>
-              </a:srgbClr>
-            </a:outerShdw>
-          </a:effectLst>
-          <a:scene3d>
-            <a:camera prst="orthographicFront">
-              <a:rot lat="0" lon="0" rev="0"/>
-            </a:camera>
-            <a:lightRig rig="threePt" dir="t">
-              <a:rot lat="0" lon="0" rev="1200000"/>
-            </a:lightRig>
-          </a:scene3d>
-          <a:sp3d>
-            <a:bevelT w="63500" h="25400"/>
-          </a:sp3d>
         </a:effectStyle>
       </a:effectStyleLst>
       <a:bgFillStyleLst>
         <a:solidFill>
           <a:schemeClr val="phClr"/>
         </a:solidFill>
+        <a:solidFill>
+          <a:schemeClr val="phClr">
+            <a:tint val="95000"/>
+            <a:satMod val="170000"/>
+          </a:schemeClr>
+        </a:solidFill>
         <a:gradFill rotWithShape="1">
           <a:gsLst>
             <a:gs pos="0">
               <a:schemeClr val="phClr">
-                <a:tint val="40000"/>
-                <a:satMod val="350000"/>
+                <a:tint val="93000"/>
+                <a:satMod val="150000"/>
+                <a:shade val="98000"/>
+                <a:lumMod val="102000"/>
               </a:schemeClr>
             </a:gs>
-            <a:gs pos="40000">
+            <a:gs pos="50000">
               <a:schemeClr val="phClr">
-                <a:tint val="45000"/>
-                <a:shade val="99000"/>
-                <a:satMod val="350000"/>
+                <a:tint val="98000"/>
+                <a:satMod val="130000"/>
+                <a:shade val="90000"/>
+                <a:lumMod val="103000"/>
               </a:schemeClr>
             </a:gs>
             <a:gs pos="100000">
               <a:schemeClr val="phClr">
-                <a:shade val="20000"/>
-                <a:satMod val="255000"/>
+                <a:shade val="63000"/>
+                <a:satMod val="120000"/>
               </a:schemeClr>
             </a:gs>
           </a:gsLst>
-          <a:path path="circle">
-            <a:fillToRect l="50000" t="-80000" r="50000" b="180000"/>
-          </a:path>
-        </a:gradFill>
-        <a:gradFill rotWithShape="1">
-          <a:gsLst>
-            <a:gs pos="0">
-              <a:schemeClr val="phClr">
-                <a:tint val="80000"/>
-                <a:satMod val="300000"/>
-              </a:schemeClr>
-            </a:gs>
-            <a:gs pos="100000">
-              <a:schemeClr val="phClr">
-                <a:shade val="30000"/>
-                <a:satMod val="200000"/>
-              </a:schemeClr>
-            </a:gs>
-          </a:gsLst>
-          <a:path path="circle">
-            <a:fillToRect l="50000" t="50000" r="50000" b="50000"/>
-          </a:path>
+          <a:lin ang="5400000" scaled="0"/>
         </a:gradFill>
       </a:bgFillStyleLst>
     </a:fmtScheme>
   </a:themeElements>
-  <a:objectDefaults>
-    <a:spDef>
-      <a:spPr/>
-      <a:bodyPr/>
-      <a:lstStyle/>
-      <a:style>
-        <a:lnRef idx="1">
-          <a:schemeClr val="accent1"/>
-        </a:lnRef>
-        <a:fillRef idx="3">
-          <a:schemeClr val="accent1"/>
-        </a:fillRef>
-        <a:effectRef idx="2">
-          <a:schemeClr val="accent1"/>
-        </a:effectRef>
-        <a:fontRef idx="minor">
-          <a:schemeClr val="lt1"/>
-        </a:fontRef>
-      </a:style>
-    </a:spDef>
-    <a:lnDef>
-      <a:spPr/>
-      <a:bodyPr/>
-      <a:lstStyle/>
-      <a:style>
-        <a:lnRef idx="2">
-          <a:schemeClr val="accent1"/>
-        </a:lnRef>
-        <a:fillRef idx="0">
-          <a:schemeClr val="accent1"/>
-        </a:fillRef>
-        <a:effectRef idx="1">
-          <a:schemeClr val="accent1"/>
-        </a:effectRef>
-        <a:fontRef idx="minor">
-          <a:schemeClr val="tx1"/>
-        </a:fontRef>
-      </a:style>
-    </a:lnDef>
-  </a:objectDefaults>
+  <a:objectDefaults/>
   <a:extraClrSchemeLst/>
+  <a:extLst>
+    <a:ext uri="{05A4C25C-085E-4340-85A3-A5531E510DB2}">
+      <thm15:themeFamily xmlns:thm15="http://schemas.microsoft.com/office/thememl/2012/main" name="Office Theme" id="{2E142A2C-CD16-42D6-873A-C26D2A0506FA}" vid="{1BDDFF52-6CD6-40A5-AB3C-68EB2F1E4D0A}"/>
+    </a:ext>
+  </a:extLst>
 </a:theme>
 </file>
</xml_diff>

<commit_message>
update node to lts stable, update deps, add dock build workflow (#21)
workflow changes

Use pandoc/core

here's hoping it doesn't loop!

Using artifact storage

Man I'm dumb.

help...

attribute the commit to the last committer

The hard way

Not sure...

Need to pull

Forgot what an amend commit does...

Automatic Word resume update

Don't run if update not needed.

wat

Oh.  It's because I'm stupid.

*sigh*

don't need bc

Test change to resume

what's going on?

Got it.  I think.

Automatic Word resume update

Removed self from branches.

Update workflow name
</commit_message>
<xml_diff>
--- a/docs/res/Bryan_Elliott.docx
+++ b/docs/res/Bryan_Elliott.docx
@@ -49,11 +49,11 @@
     </w:p>
     <w:p>
       <w:pPr>
+        <w:pStyle w:val="Compact"/>
         <w:numPr>
           <w:ilvl w:val="0"/>
           <w:numId w:val="1001"/>
         </w:numPr>
-        <w:pStyle w:val="Compact"/>
       </w:pPr>
       <w:r>
         <w:t xml:space="preserve">Web and Java development, user experience design, project architecture</w:t>
@@ -61,11 +61,11 @@
     </w:p>
     <w:p>
       <w:pPr>
+        <w:pStyle w:val="Compact"/>
         <w:numPr>
           <w:ilvl w:val="0"/>
           <w:numId w:val="1001"/>
         </w:numPr>
-        <w:pStyle w:val="Compact"/>
       </w:pPr>
       <w:r>
         <w:t xml:space="preserve">Years of Experience: 11</w:t>
@@ -92,11 +92,11 @@
     </w:p>
     <w:p>
       <w:pPr>
+        <w:pStyle w:val="Compact"/>
         <w:numPr>
           <w:ilvl w:val="0"/>
           <w:numId w:val="1002"/>
         </w:numPr>
-        <w:pStyle w:val="Compact"/>
       </w:pPr>
       <w:r>
         <w:t xml:space="preserve">Front-end web development</w:t>
@@ -104,11 +104,11 @@
     </w:p>
     <w:p>
       <w:pPr>
+        <w:pStyle w:val="Compact"/>
         <w:numPr>
           <w:ilvl w:val="0"/>
           <w:numId w:val="1002"/>
         </w:numPr>
-        <w:pStyle w:val="Compact"/>
       </w:pPr>
       <w:r>
         <w:t xml:space="preserve">Server-side / Java development</w:t>
@@ -116,11 +116,11 @@
     </w:p>
     <w:p>
       <w:pPr>
+        <w:pStyle w:val="Compact"/>
         <w:numPr>
           <w:ilvl w:val="0"/>
           <w:numId w:val="1002"/>
         </w:numPr>
-        <w:pStyle w:val="Compact"/>
       </w:pPr>
       <w:r>
         <w:t xml:space="preserve">User interacton and experience</w:t>
@@ -128,11 +128,11 @@
     </w:p>
     <w:p>
       <w:pPr>
+        <w:pStyle w:val="Compact"/>
         <w:numPr>
           <w:ilvl w:val="0"/>
           <w:numId w:val="1002"/>
         </w:numPr>
-        <w:pStyle w:val="Compact"/>
       </w:pPr>
       <w:r>
         <w:t xml:space="preserve">Informaton architecture</w:t>
@@ -140,11 +140,11 @@
     </w:p>
     <w:p>
       <w:pPr>
+        <w:pStyle w:val="Compact"/>
         <w:numPr>
           <w:ilvl w:val="0"/>
           <w:numId w:val="1002"/>
         </w:numPr>
-        <w:pStyle w:val="Compact"/>
       </w:pPr>
       <w:r>
         <w:t xml:space="preserve">Sofware and systems development</w:t>
@@ -152,14 +152,26 @@
     </w:p>
     <w:p>
       <w:pPr>
+        <w:pStyle w:val="Compact"/>
         <w:numPr>
           <w:ilvl w:val="0"/>
           <w:numId w:val="1002"/>
         </w:numPr>
-        <w:pStyle w:val="Compact"/>
       </w:pPr>
       <w:r>
         <w:t xml:space="preserve">Content management system development</w:t>
+      </w:r>
+    </w:p>
+    <w:p>
+      <w:pPr>
+        <w:pStyle w:val="Compact"/>
+        <w:numPr>
+          <w:ilvl w:val="0"/>
+          <w:numId w:val="1002"/>
+        </w:numPr>
+      </w:pPr>
+      <w:r>
+        <w:t xml:space="preserve">Continuous integration</w:t>
       </w:r>
     </w:p>
     <w:bookmarkEnd w:id="22"/>
@@ -183,11 +195,11 @@
     </w:p>
     <w:p>
       <w:pPr>
+        <w:pStyle w:val="Compact"/>
         <w:numPr>
           <w:ilvl w:val="0"/>
           <w:numId w:val="1003"/>
         </w:numPr>
-        <w:pStyle w:val="Compact"/>
       </w:pPr>
       <w:r>
         <w:t xml:space="preserve">JavaScript</w:t>
@@ -195,11 +207,11 @@
     </w:p>
     <w:p>
       <w:pPr>
+        <w:pStyle w:val="Compact"/>
         <w:numPr>
           <w:ilvl w:val="0"/>
           <w:numId w:val="1003"/>
         </w:numPr>
-        <w:pStyle w:val="Compact"/>
       </w:pPr>
       <w:r>
         <w:t xml:space="preserve">Java</w:t>
@@ -207,11 +219,11 @@
     </w:p>
     <w:p>
       <w:pPr>
+        <w:pStyle w:val="Compact"/>
         <w:numPr>
           <w:ilvl w:val="0"/>
           <w:numId w:val="1003"/>
         </w:numPr>
-        <w:pStyle w:val="Compact"/>
       </w:pPr>
       <w:r>
         <w:t xml:space="preserve">HTML5</w:t>
@@ -219,11 +231,11 @@
     </w:p>
     <w:p>
       <w:pPr>
+        <w:pStyle w:val="Compact"/>
         <w:numPr>
           <w:ilvl w:val="0"/>
           <w:numId w:val="1003"/>
         </w:numPr>
-        <w:pStyle w:val="Compact"/>
       </w:pPr>
       <w:r>
         <w:t xml:space="preserve">XML</w:t>
@@ -231,11 +243,11 @@
     </w:p>
     <w:p>
       <w:pPr>
+        <w:pStyle w:val="Compact"/>
         <w:numPr>
           <w:ilvl w:val="0"/>
           <w:numId w:val="1003"/>
         </w:numPr>
-        <w:pStyle w:val="Compact"/>
       </w:pPr>
       <w:r>
         <w:t xml:space="preserve">Handlebars</w:t>
@@ -243,11 +255,11 @@
     </w:p>
     <w:p>
       <w:pPr>
+        <w:pStyle w:val="Compact"/>
         <w:numPr>
           <w:ilvl w:val="0"/>
           <w:numId w:val="1003"/>
         </w:numPr>
-        <w:pStyle w:val="Compact"/>
       </w:pPr>
       <w:r>
         <w:t xml:space="preserve">CSS</w:t>
@@ -255,11 +267,11 @@
     </w:p>
     <w:p>
       <w:pPr>
+        <w:pStyle w:val="Compact"/>
         <w:numPr>
           <w:ilvl w:val="0"/>
           <w:numId w:val="1003"/>
         </w:numPr>
-        <w:pStyle w:val="Compact"/>
       </w:pPr>
       <w:r>
         <w:t xml:space="preserve">LESS</w:t>
@@ -267,11 +279,11 @@
     </w:p>
     <w:p>
       <w:pPr>
+        <w:pStyle w:val="Compact"/>
         <w:numPr>
           <w:ilvl w:val="0"/>
           <w:numId w:val="1003"/>
         </w:numPr>
-        <w:pStyle w:val="Compact"/>
       </w:pPr>
       <w:r>
         <w:t xml:space="preserve">Objective C</w:t>
@@ -279,11 +291,11 @@
     </w:p>
     <w:p>
       <w:pPr>
+        <w:pStyle w:val="Compact"/>
         <w:numPr>
           <w:ilvl w:val="0"/>
           <w:numId w:val="1003"/>
         </w:numPr>
-        <w:pStyle w:val="Compact"/>
       </w:pPr>
       <w:r>
         <w:t xml:space="preserve">ANTLR</w:t>
@@ -291,11 +303,11 @@
     </w:p>
     <w:p>
       <w:pPr>
+        <w:pStyle w:val="Compact"/>
         <w:numPr>
           <w:ilvl w:val="0"/>
           <w:numId w:val="1003"/>
         </w:numPr>
-        <w:pStyle w:val="Compact"/>
       </w:pPr>
       <w:r>
         <w:t xml:space="preserve">PEG</w:t>
@@ -303,11 +315,11 @@
     </w:p>
     <w:p>
       <w:pPr>
+        <w:pStyle w:val="Compact"/>
         <w:numPr>
           <w:ilvl w:val="0"/>
           <w:numId w:val="1003"/>
         </w:numPr>
-        <w:pStyle w:val="Compact"/>
       </w:pPr>
       <w:r>
         <w:t xml:space="preserve">Groovy</w:t>
@@ -315,11 +327,11 @@
     </w:p>
     <w:p>
       <w:pPr>
+        <w:pStyle w:val="Compact"/>
         <w:numPr>
           <w:ilvl w:val="0"/>
           <w:numId w:val="1003"/>
         </w:numPr>
-        <w:pStyle w:val="Compact"/>
       </w:pPr>
       <w:r>
         <w:t xml:space="preserve">Ruby</w:t>
@@ -327,11 +339,11 @@
     </w:p>
     <w:p>
       <w:pPr>
+        <w:pStyle w:val="Compact"/>
         <w:numPr>
           <w:ilvl w:val="0"/>
           <w:numId w:val="1003"/>
         </w:numPr>
-        <w:pStyle w:val="Compact"/>
       </w:pPr>
       <w:r>
         <w:t xml:space="preserve">SASS</w:t>
@@ -339,11 +351,11 @@
     </w:p>
     <w:p>
       <w:pPr>
+        <w:pStyle w:val="Compact"/>
         <w:numPr>
           <w:ilvl w:val="0"/>
           <w:numId w:val="1003"/>
         </w:numPr>
-        <w:pStyle w:val="Compact"/>
       </w:pPr>
       <w:r>
         <w:t xml:space="preserve">SCSS</w:t>
@@ -351,11 +363,11 @@
     </w:p>
     <w:p>
       <w:pPr>
+        <w:pStyle w:val="Compact"/>
         <w:numPr>
           <w:ilvl w:val="0"/>
           <w:numId w:val="1003"/>
         </w:numPr>
-        <w:pStyle w:val="Compact"/>
       </w:pPr>
       <w:r>
         <w:t xml:space="preserve">ECMAScript 6</w:t>
@@ -373,11 +385,11 @@
     </w:p>
     <w:p>
       <w:pPr>
+        <w:pStyle w:val="Compact"/>
         <w:numPr>
           <w:ilvl w:val="0"/>
           <w:numId w:val="1004"/>
         </w:numPr>
-        <w:pStyle w:val="Compact"/>
       </w:pPr>
       <w:r>
         <w:t xml:space="preserve">C#</w:t>
@@ -385,11 +397,11 @@
     </w:p>
     <w:p>
       <w:pPr>
+        <w:pStyle w:val="Compact"/>
         <w:numPr>
           <w:ilvl w:val="0"/>
           <w:numId w:val="1004"/>
         </w:numPr>
-        <w:pStyle w:val="Compact"/>
       </w:pPr>
       <w:r>
         <w:t xml:space="preserve">C++</w:t>
@@ -397,11 +409,11 @@
     </w:p>
     <w:p>
       <w:pPr>
+        <w:pStyle w:val="Compact"/>
         <w:numPr>
           <w:ilvl w:val="0"/>
           <w:numId w:val="1004"/>
         </w:numPr>
-        <w:pStyle w:val="Compact"/>
       </w:pPr>
       <w:r>
         <w:t xml:space="preserve">C</w:t>
@@ -409,11 +421,11 @@
     </w:p>
     <w:p>
       <w:pPr>
+        <w:pStyle w:val="Compact"/>
         <w:numPr>
           <w:ilvl w:val="0"/>
           <w:numId w:val="1004"/>
         </w:numPr>
-        <w:pStyle w:val="Compact"/>
       </w:pPr>
       <w:r>
         <w:t xml:space="preserve">Arduino</w:t>
@@ -421,11 +433,11 @@
     </w:p>
     <w:p>
       <w:pPr>
+        <w:pStyle w:val="Compact"/>
         <w:numPr>
           <w:ilvl w:val="0"/>
           <w:numId w:val="1004"/>
         </w:numPr>
-        <w:pStyle w:val="Compact"/>
       </w:pPr>
       <w:r>
         <w:t xml:space="preserve">TypeScript</w:t>
@@ -433,11 +445,11 @@
     </w:p>
     <w:p>
       <w:pPr>
+        <w:pStyle w:val="Compact"/>
         <w:numPr>
           <w:ilvl w:val="0"/>
           <w:numId w:val="1004"/>
         </w:numPr>
-        <w:pStyle w:val="Compact"/>
       </w:pPr>
       <w:r>
         <w:t xml:space="preserve">Lua</w:t>
@@ -445,11 +457,11 @@
     </w:p>
     <w:p>
       <w:pPr>
+        <w:pStyle w:val="Compact"/>
         <w:numPr>
           <w:ilvl w:val="0"/>
           <w:numId w:val="1004"/>
         </w:numPr>
-        <w:pStyle w:val="Compact"/>
       </w:pPr>
       <w:r>
         <w:t xml:space="preserve">Waxeye</w:t>
@@ -457,11 +469,11 @@
     </w:p>
     <w:p>
       <w:pPr>
+        <w:pStyle w:val="Compact"/>
         <w:numPr>
           <w:ilvl w:val="0"/>
           <w:numId w:val="1004"/>
         </w:numPr>
-        <w:pStyle w:val="Compact"/>
       </w:pPr>
       <w:r>
         <w:t xml:space="preserve">Python</w:t>
@@ -469,11 +481,11 @@
     </w:p>
     <w:p>
       <w:pPr>
+        <w:pStyle w:val="Compact"/>
         <w:numPr>
           <w:ilvl w:val="0"/>
           <w:numId w:val="1004"/>
         </w:numPr>
-        <w:pStyle w:val="Compact"/>
       </w:pPr>
       <w:r>
         <w:t xml:space="preserve">Go</w:t>
@@ -481,11 +493,11 @@
     </w:p>
     <w:p>
       <w:pPr>
+        <w:pStyle w:val="Compact"/>
         <w:numPr>
           <w:ilvl w:val="0"/>
           <w:numId w:val="1004"/>
         </w:numPr>
-        <w:pStyle w:val="Compact"/>
       </w:pPr>
       <w:r>
         <w:t xml:space="preserve">Haxe</w:t>
@@ -493,11 +505,11 @@
     </w:p>
     <w:p>
       <w:pPr>
+        <w:pStyle w:val="Compact"/>
         <w:numPr>
           <w:ilvl w:val="0"/>
           <w:numId w:val="1004"/>
         </w:numPr>
-        <w:pStyle w:val="Compact"/>
       </w:pPr>
       <w:r>
         <w:t xml:space="preserve">GDScript</w:t>
@@ -516,11 +528,11 @@
     </w:p>
     <w:p>
       <w:pPr>
+        <w:pStyle w:val="Compact"/>
         <w:numPr>
           <w:ilvl w:val="0"/>
           <w:numId w:val="1005"/>
         </w:numPr>
-        <w:pStyle w:val="Compact"/>
       </w:pPr>
       <w:r>
         <w:t xml:space="preserve">SVN</w:t>
@@ -528,11 +540,11 @@
     </w:p>
     <w:p>
       <w:pPr>
+        <w:pStyle w:val="Compact"/>
         <w:numPr>
           <w:ilvl w:val="0"/>
           <w:numId w:val="1005"/>
         </w:numPr>
-        <w:pStyle w:val="Compact"/>
       </w:pPr>
       <w:r>
         <w:t xml:space="preserve">Git</w:t>
@@ -540,11 +552,11 @@
     </w:p>
     <w:p>
       <w:pPr>
+        <w:pStyle w:val="Compact"/>
         <w:numPr>
           <w:ilvl w:val="0"/>
           <w:numId w:val="1005"/>
         </w:numPr>
-        <w:pStyle w:val="Compact"/>
       </w:pPr>
       <w:r>
         <w:t xml:space="preserve">CVS</w:t>
@@ -552,11 +564,11 @@
     </w:p>
     <w:p>
       <w:pPr>
+        <w:pStyle w:val="Compact"/>
         <w:numPr>
           <w:ilvl w:val="0"/>
           <w:numId w:val="1005"/>
         </w:numPr>
-        <w:pStyle w:val="Compact"/>
       </w:pPr>
       <w:r>
         <w:t xml:space="preserve">Hg</w:t>
@@ -564,11 +576,11 @@
     </w:p>
     <w:p>
       <w:pPr>
+        <w:pStyle w:val="Compact"/>
         <w:numPr>
           <w:ilvl w:val="0"/>
           <w:numId w:val="1005"/>
         </w:numPr>
-        <w:pStyle w:val="Compact"/>
       </w:pPr>
       <w:r>
         <w:t xml:space="preserve">Bazaar</w:t>
@@ -607,11 +619,11 @@
     </w:p>
     <w:p>
       <w:pPr>
+        <w:pStyle w:val="Compact"/>
         <w:numPr>
           <w:ilvl w:val="0"/>
           <w:numId w:val="1006"/>
         </w:numPr>
-        <w:pStyle w:val="Compact"/>
       </w:pPr>
       <w:r>
         <w:t xml:space="preserve">Part of the Cesium Infrastructure squad</w:t>
@@ -619,11 +631,11 @@
     </w:p>
     <w:p>
       <w:pPr>
+        <w:pStyle w:val="Compact"/>
         <w:numPr>
           <w:ilvl w:val="0"/>
           <w:numId w:val="1006"/>
         </w:numPr>
-        <w:pStyle w:val="Compact"/>
       </w:pPr>
       <w:r>
         <w:t xml:space="preserve">Continuous Integration</w:t>
@@ -631,11 +643,11 @@
     </w:p>
     <w:p>
       <w:pPr>
+        <w:pStyle w:val="Compact"/>
         <w:numPr>
           <w:ilvl w:val="0"/>
           <w:numId w:val="1006"/>
         </w:numPr>
-        <w:pStyle w:val="Compact"/>
       </w:pPr>
       <w:r>
         <w:t xml:space="preserve">Github Actions</w:t>
@@ -643,11 +655,11 @@
     </w:p>
     <w:p>
       <w:pPr>
+        <w:pStyle w:val="Compact"/>
         <w:numPr>
           <w:ilvl w:val="0"/>
           <w:numId w:val="1006"/>
         </w:numPr>
-        <w:pStyle w:val="Compact"/>
       </w:pPr>
       <w:r>
         <w:t xml:space="preserve">Security scanning and static analysis</w:t>
@@ -655,11 +667,11 @@
     </w:p>
     <w:p>
       <w:pPr>
+        <w:pStyle w:val="Compact"/>
         <w:numPr>
           <w:ilvl w:val="0"/>
           <w:numId w:val="1006"/>
         </w:numPr>
-        <w:pStyle w:val="Compact"/>
       </w:pPr>
       <w:r>
         <w:t xml:space="preserve">Deployment automation</w:t>
@@ -697,11 +709,11 @@
     </w:p>
     <w:p>
       <w:pPr>
+        <w:pStyle w:val="Compact"/>
         <w:numPr>
           <w:ilvl w:val="0"/>
           <w:numId w:val="1007"/>
         </w:numPr>
-        <w:pStyle w:val="Compact"/>
       </w:pPr>
       <w:r>
         <w:t xml:space="preserve">Part of the Smart Construction squad at Cesium, working in coordination with EARTHBRAIN and Komatsu</w:t>
@@ -709,11 +721,11 @@
     </w:p>
     <w:p>
       <w:pPr>
+        <w:pStyle w:val="Compact"/>
         <w:numPr>
           <w:ilvl w:val="0"/>
           <w:numId w:val="1007"/>
         </w:numPr>
-        <w:pStyle w:val="Compact"/>
       </w:pPr>
       <w:r>
         <w:t xml:space="preserve">Worked with 3D geospatial data, transforms, formats, and experiences</w:t>
@@ -721,11 +733,11 @@
     </w:p>
     <w:p>
       <w:pPr>
+        <w:pStyle w:val="Compact"/>
         <w:numPr>
           <w:ilvl w:val="0"/>
           <w:numId w:val="1007"/>
         </w:numPr>
-        <w:pStyle w:val="Compact"/>
       </w:pPr>
       <w:r>
         <w:t xml:space="preserve">Primary work in Javascript - client and server-side</w:t>
@@ -733,11 +745,11 @@
     </w:p>
     <w:p>
       <w:pPr>
+        <w:pStyle w:val="Compact"/>
         <w:numPr>
           <w:ilvl w:val="0"/>
           <w:numId w:val="1007"/>
         </w:numPr>
-        <w:pStyle w:val="Compact"/>
       </w:pPr>
       <w:r>
         <w:t xml:space="preserve">Occasional secondary work in Unity / C++ for Smart Construction VR</w:t>
@@ -745,11 +757,11 @@
     </w:p>
     <w:p>
       <w:pPr>
+        <w:pStyle w:val="Compact"/>
         <w:numPr>
           <w:ilvl w:val="0"/>
           <w:numId w:val="1007"/>
         </w:numPr>
-        <w:pStyle w:val="Compact"/>
       </w:pPr>
       <w:r>
         <w:t xml:space="preserve">Proud to finally be part of an open-source company</w:t>
@@ -777,11 +789,11 @@
     </w:p>
     <w:p>
       <w:pPr>
+        <w:pStyle w:val="Compact"/>
         <w:numPr>
           <w:ilvl w:val="0"/>
           <w:numId w:val="1008"/>
         </w:numPr>
-        <w:pStyle w:val="Compact"/>
       </w:pPr>
       <w:r>
         <w:t xml:space="preserve">Responsible for maintaining existing Angular 1.x MyAccount application</w:t>
@@ -789,11 +801,11 @@
     </w:p>
     <w:p>
       <w:pPr>
+        <w:pStyle w:val="Compact"/>
         <w:numPr>
           <w:ilvl w:val="0"/>
           <w:numId w:val="1008"/>
         </w:numPr>
-        <w:pStyle w:val="Compact"/>
       </w:pPr>
       <w:r>
         <w:t xml:space="preserve">Disassembled MyAccount into micro-apps, porting functionality from</w:t>
@@ -807,11 +819,11 @@
     </w:p>
     <w:p>
       <w:pPr>
+        <w:pStyle w:val="Compact"/>
         <w:numPr>
           <w:ilvl w:val="0"/>
           <w:numId w:val="1008"/>
         </w:numPr>
-        <w:pStyle w:val="Compact"/>
       </w:pPr>
       <w:r>
         <w:t xml:space="preserve">Implemented OAuth2 client SSO for various user flows</w:t>
@@ -819,11 +831,11 @@
     </w:p>
     <w:p>
       <w:pPr>
+        <w:pStyle w:val="Compact"/>
         <w:numPr>
           <w:ilvl w:val="0"/>
           <w:numId w:val="1008"/>
         </w:numPr>
-        <w:pStyle w:val="Compact"/>
       </w:pPr>
       <w:r>
         <w:t xml:space="preserve">Implemented client-side payment encryption</w:t>
@@ -831,11 +843,11 @@
     </w:p>
     <w:p>
       <w:pPr>
+        <w:pStyle w:val="Compact"/>
         <w:numPr>
           <w:ilvl w:val="0"/>
           <w:numId w:val="1008"/>
         </w:numPr>
-        <w:pStyle w:val="Compact"/>
       </w:pPr>
       <w:r>
         <w:t xml:space="preserve">Implemented build/deploy logic atop existing gulp and CRA2 scripts</w:t>
@@ -863,11 +875,11 @@
     </w:p>
     <w:p>
       <w:pPr>
+        <w:pStyle w:val="Compact"/>
         <w:numPr>
           <w:ilvl w:val="0"/>
           <w:numId w:val="1009"/>
         </w:numPr>
-        <w:pStyle w:val="Compact"/>
       </w:pPr>
       <w:r>
         <w:t xml:space="preserve">Responsible for development of the user interface of RSuite 5 and RSuite 4,</w:t>
@@ -881,11 +893,11 @@
     </w:p>
     <w:p>
       <w:pPr>
+        <w:pStyle w:val="Compact"/>
         <w:numPr>
           <w:ilvl w:val="0"/>
           <w:numId w:val="1009"/>
         </w:numPr>
-        <w:pStyle w:val="Compact"/>
       </w:pPr>
       <w:r>
         <w:t xml:space="preserve">Rebuilt RSuite from scratch using Ember.js, Handlebars, and LESS</w:t>
@@ -893,11 +905,11 @@
     </w:p>
     <w:p>
       <w:pPr>
+        <w:pStyle w:val="Compact"/>
         <w:numPr>
           <w:ilvl w:val="0"/>
           <w:numId w:val="1009"/>
         </w:numPr>
-        <w:pStyle w:val="Compact"/>
       </w:pPr>
       <w:r>
         <w:t xml:space="preserve">Built Java-based minification/concatenation for Javascript and LESS/CSS resources</w:t>
@@ -905,11 +917,11 @@
     </w:p>
     <w:p>
       <w:pPr>
+        <w:pStyle w:val="Compact"/>
         <w:numPr>
           <w:ilvl w:val="0"/>
           <w:numId w:val="1009"/>
         </w:numPr>
-        <w:pStyle w:val="Compact"/>
       </w:pPr>
       <w:r>
         <w:t xml:space="preserve">Refactored RSuite 3.6 to RSuite 3.7 to solve a large number of performance and usability issues.</w:t>
@@ -917,11 +929,11 @@
     </w:p>
     <w:p>
       <w:pPr>
+        <w:pStyle w:val="Compact"/>
         <w:numPr>
           <w:ilvl w:val="0"/>
           <w:numId w:val="1009"/>
         </w:numPr>
-        <w:pStyle w:val="Compact"/>
       </w:pPr>
       <w:r>
         <w:t xml:space="preserve">Developed client-side plugin framework and implemented many plugins for RSuite</w:t>
@@ -929,11 +941,11 @@
     </w:p>
     <w:p>
       <w:pPr>
+        <w:pStyle w:val="Compact"/>
         <w:numPr>
           <w:ilvl w:val="0"/>
           <w:numId w:val="1009"/>
         </w:numPr>
-        <w:pStyle w:val="Compact"/>
       </w:pPr>
       <w:r>
         <w:t xml:space="preserve">Extended preexisting server-side plugin framework using Java annotations and reflection</w:t>
@@ -961,11 +973,11 @@
     </w:p>
     <w:p>
       <w:pPr>
+        <w:pStyle w:val="Compact"/>
         <w:numPr>
           <w:ilvl w:val="0"/>
           <w:numId w:val="1010"/>
         </w:numPr>
-        <w:pStyle w:val="Compact"/>
       </w:pPr>
       <w:r>
         <w:t xml:space="preserve">Collaborated on large, tight-deadline e-commerce projects</w:t>
@@ -973,11 +985,11 @@
     </w:p>
     <w:p>
       <w:pPr>
+        <w:pStyle w:val="Compact"/>
         <w:numPr>
           <w:ilvl w:val="0"/>
           <w:numId w:val="1010"/>
         </w:numPr>
-        <w:pStyle w:val="Compact"/>
       </w:pPr>
       <w:r>
         <w:t xml:space="preserve">Learned Java, SVN, Git, and formal sofware architecture</w:t>
@@ -985,11 +997,11 @@
     </w:p>
     <w:p>
       <w:pPr>
+        <w:pStyle w:val="Compact"/>
         <w:numPr>
           <w:ilvl w:val="0"/>
           <w:numId w:val="1010"/>
         </w:numPr>
-        <w:pStyle w:val="Compact"/>
       </w:pPr>
       <w:r>
         <w:t xml:space="preserve">Worked with jQuery, Prototype, Spring, Maven</w:t>
@@ -1017,11 +1029,11 @@
     </w:p>
     <w:p>
       <w:pPr>
+        <w:pStyle w:val="Compact"/>
         <w:numPr>
           <w:ilvl w:val="0"/>
           <w:numId w:val="1011"/>
         </w:numPr>
-        <w:pStyle w:val="Compact"/>
       </w:pPr>
       <w:r>
         <w:t xml:space="preserve">Interacted with clients</w:t>
@@ -1029,11 +1041,11 @@
     </w:p>
     <w:p>
       <w:pPr>
+        <w:pStyle w:val="Compact"/>
         <w:numPr>
           <w:ilvl w:val="0"/>
           <w:numId w:val="1011"/>
         </w:numPr>
-        <w:pStyle w:val="Compact"/>
       </w:pPr>
       <w:r>
         <w:t xml:space="preserve">Estmated projects</w:t>
@@ -1041,11 +1053,11 @@
     </w:p>
     <w:p>
       <w:pPr>
+        <w:pStyle w:val="Compact"/>
         <w:numPr>
           <w:ilvl w:val="0"/>
           <w:numId w:val="1011"/>
         </w:numPr>
-        <w:pStyle w:val="Compact"/>
       </w:pPr>
       <w:r>
         <w:t xml:space="preserve">Mobile web development</w:t>
@@ -1053,11 +1065,11 @@
     </w:p>
     <w:p>
       <w:pPr>
+        <w:pStyle w:val="Compact"/>
         <w:numPr>
           <w:ilvl w:val="0"/>
           <w:numId w:val="1011"/>
         </w:numPr>
-        <w:pStyle w:val="Compact"/>
       </w:pPr>
       <w:r>
         <w:t xml:space="preserve">MVC architecture (via CakePHP)</w:t>
@@ -1065,11 +1077,11 @@
     </w:p>
     <w:p>
       <w:pPr>
+        <w:pStyle w:val="Compact"/>
         <w:numPr>
           <w:ilvl w:val="0"/>
           <w:numId w:val="1011"/>
         </w:numPr>
-        <w:pStyle w:val="Compact"/>
       </w:pPr>
       <w:r>
         <w:t xml:space="preserve">XHTML 1.0 / CSS2</w:t>
@@ -1097,11 +1109,11 @@
     </w:p>
     <w:p>
       <w:pPr>
+        <w:pStyle w:val="Compact"/>
         <w:numPr>
           <w:ilvl w:val="0"/>
           <w:numId w:val="1012"/>
         </w:numPr>
-        <w:pStyle w:val="Compact"/>
       </w:pPr>
       <w:r>
         <w:t xml:space="preserve">Developed advert sing sites for a number of clients using PHP (v5, OOP), Drupal, Flash</w:t>
@@ -1109,11 +1121,11 @@
     </w:p>
     <w:p>
       <w:pPr>
+        <w:pStyle w:val="Compact"/>
         <w:numPr>
           <w:ilvl w:val="0"/>
           <w:numId w:val="1012"/>
         </w:numPr>
-        <w:pStyle w:val="Compact"/>
       </w:pPr>
       <w:r>
         <w:t xml:space="preserve">Developed the iGorilla app in Objective C</w:t>
@@ -1121,11 +1133,11 @@
     </w:p>
     <w:p>
       <w:pPr>
+        <w:pStyle w:val="Compact"/>
         <w:numPr>
           <w:ilvl w:val="0"/>
           <w:numId w:val="1012"/>
         </w:numPr>
-        <w:pStyle w:val="Compact"/>
       </w:pPr>
       <w:r>
         <w:t xml:space="preserve">Learned Google Maps API, Linux server admin, Apache config, jQuery</w:t>
@@ -1153,11 +1165,11 @@
     </w:p>
     <w:p>
       <w:pPr>
+        <w:pStyle w:val="Compact"/>
         <w:numPr>
           <w:ilvl w:val="0"/>
           <w:numId w:val="1013"/>
         </w:numPr>
-        <w:pStyle w:val="Compact"/>
       </w:pPr>
       <w:r>
         <w:t xml:space="preserve">Developed websites and shops to clients’ specifcatons and partner’s design</w:t>
@@ -1165,11 +1177,11 @@
     </w:p>
     <w:p>
       <w:pPr>
+        <w:pStyle w:val="Compact"/>
         <w:numPr>
           <w:ilvl w:val="0"/>
           <w:numId w:val="1013"/>
         </w:numPr>
-        <w:pStyle w:val="Compact"/>
       </w:pPr>
       <w:r>
         <w:t xml:space="preserve">Learned Javascript, Prototype, PHP (v4, functional), Paypal API,</w:t>
@@ -1209,11 +1221,11 @@
     </w:p>
     <w:p>
       <w:pPr>
+        <w:pStyle w:val="Compact"/>
         <w:numPr>
           <w:ilvl w:val="0"/>
           <w:numId w:val="1014"/>
         </w:numPr>
-        <w:pStyle w:val="Compact"/>
       </w:pPr>
       <w:r>
         <w:t xml:space="preserve">Reallocated from my job as Administratve Assistant to build the Wharton Alumni Affairs website</w:t>
@@ -1221,11 +1233,11 @@
     </w:p>
     <w:p>
       <w:pPr>
+        <w:pStyle w:val="Compact"/>
         <w:numPr>
           <w:ilvl w:val="0"/>
           <w:numId w:val="1014"/>
         </w:numPr>
-        <w:pStyle w:val="Compact"/>
       </w:pPr>
       <w:r>
         <w:t xml:space="preserve">Leaned HTML 4.01 and CSS, as well as basic JavaScript, ColdFusion, and other early web technologies</w:t>
@@ -1266,14 +1278,14 @@
 <file path=word/numbering.xml><?xml version="1.0" encoding="utf-8"?>
 <w:numbering xmlns:w="http://schemas.openxmlformats.org/wordprocessingml/2006/main">
   <w:abstractNum w:abstractNumId="990">
-    <w:nsid w:val="A990"/>
+    <w:nsid w:val="0000A990"/>
     <w:multiLevelType w:val="multilevel"/>
     <w:lvl w:ilvl="0">
       <w:numFmt w:val="bullet"/>
       <w:lvlText w:val=" "/>
       <w:lvlJc w:val="left"/>
       <w:pPr>
-        <w:ind w:left="720" w:hanging="480"/>
+        <w:ind w:left="720" w:hanging="360"/>
       </w:pPr>
     </w:lvl>
     <w:lvl w:ilvl="1">
@@ -1281,7 +1293,7 @@
       <w:lvlText w:val=" "/>
       <w:lvlJc w:val="left"/>
       <w:pPr>
-        <w:ind w:left="1440" w:hanging="480"/>
+        <w:ind w:left="1440" w:hanging="360"/>
       </w:pPr>
     </w:lvl>
     <w:lvl w:ilvl="2">
@@ -1289,7 +1301,7 @@
       <w:lvlText w:val=" "/>
       <w:lvlJc w:val="left"/>
       <w:pPr>
-        <w:ind w:left="2160" w:hanging="480"/>
+        <w:ind w:left="2160" w:hanging="360"/>
       </w:pPr>
     </w:lvl>
     <w:lvl w:ilvl="3">
@@ -1297,7 +1309,7 @@
       <w:lvlText w:val=" "/>
       <w:lvlJc w:val="left"/>
       <w:pPr>
-        <w:ind w:left="2880" w:hanging="480"/>
+        <w:ind w:left="2880" w:hanging="360"/>
       </w:pPr>
     </w:lvl>
     <w:lvl w:ilvl="4">
@@ -1305,7 +1317,7 @@
       <w:lvlText w:val=" "/>
       <w:lvlJc w:val="left"/>
       <w:pPr>
-        <w:ind w:left="3600" w:hanging="480"/>
+        <w:ind w:left="3600" w:hanging="360"/>
       </w:pPr>
     </w:lvl>
     <w:lvl w:ilvl="5">
@@ -1313,7 +1325,7 @@
       <w:lvlText w:val=" "/>
       <w:lvlJc w:val="left"/>
       <w:pPr>
-        <w:ind w:left="4320" w:hanging="480"/>
+        <w:ind w:left="4320" w:hanging="360"/>
       </w:pPr>
     </w:lvl>
     <w:lvl w:ilvl="6">
@@ -1321,7 +1333,7 @@
       <w:lvlText w:val=" "/>
       <w:lvlJc w:val="left"/>
       <w:pPr>
-        <w:ind w:left="5040" w:hanging="480"/>
+        <w:ind w:left="5040" w:hanging="360"/>
       </w:pPr>
     </w:lvl>
     <w:lvl w:ilvl="7">
@@ -1329,7 +1341,7 @@
       <w:lvlText w:val=" "/>
       <w:lvlJc w:val="left"/>
       <w:pPr>
-        <w:ind w:left="5760" w:hanging="480"/>
+        <w:ind w:left="5760" w:hanging="360"/>
       </w:pPr>
     </w:lvl>
     <w:lvl w:ilvl="8">
@@ -1337,84 +1349,111 @@
       <w:lvlText w:val=" "/>
       <w:lvlJc w:val="left"/>
       <w:pPr>
-        <w:ind w:left="6480" w:hanging="480"/>
+        <w:ind w:left="6480" w:hanging="360"/>
       </w:pPr>
     </w:lvl>
   </w:abstractNum>
   <w:abstractNum w:abstractNumId="991">
-    <w:nsid w:val="A991"/>
+    <w:nsid w:val="0000A991"/>
     <w:multiLevelType w:val="multilevel"/>
     <w:lvl w:ilvl="0">
       <w:numFmt w:val="bullet"/>
-      <w:lvlText w:val="•"/>
+      <w:lvlText w:val=""/>
       <w:lvlJc w:val="left"/>
       <w:pPr>
-        <w:ind w:left="720" w:hanging="480"/>
-      </w:pPr>
+        <w:ind w:left="720" w:hanging="360"/>
+      </w:pPr>
+      <w:rPr>
+        <w:rFonts w:ascii="Symbol" w:hAnsi="Symbol" w:cs="Symbol" w:hint="default"/>
+      </w:rPr>
     </w:lvl>
     <w:lvl w:ilvl="1">
       <w:numFmt w:val="bullet"/>
-      <w:lvlText w:val="–"/>
+      <w:lvlText w:val="o"/>
       <w:lvlJc w:val="left"/>
       <w:pPr>
-        <w:ind w:left="1440" w:hanging="480"/>
-      </w:pPr>
+        <w:ind w:left="1440" w:hanging="360"/>
+      </w:pPr>
+      <w:rPr>
+        <w:rFonts w:ascii="Courier New" w:hAnsi="Courier New" w:cs="Courier New" w:hint="default"/>
+      </w:rPr>
     </w:lvl>
     <w:lvl w:ilvl="2">
       <w:numFmt w:val="bullet"/>
-      <w:lvlText w:val="•"/>
+      <w:lvlText w:val=""/>
       <w:lvlJc w:val="left"/>
       <w:pPr>
-        <w:ind w:left="2160" w:hanging="480"/>
-      </w:pPr>
+        <w:ind w:left="2160" w:hanging="360"/>
+      </w:pPr>
+      <w:rPr>
+        <w:rFonts w:ascii="Wingdings" w:hAnsi="Wingdings" w:cs="Wingdings" w:hint="default"/>
+      </w:rPr>
     </w:lvl>
     <w:lvl w:ilvl="3">
       <w:numFmt w:val="bullet"/>
-      <w:lvlText w:val="–"/>
+      <w:lvlText w:val=""/>
       <w:lvlJc w:val="left"/>
       <w:pPr>
-        <w:ind w:left="2880" w:hanging="480"/>
-      </w:pPr>
+        <w:ind w:left="2880" w:hanging="360"/>
+      </w:pPr>
+      <w:rPr>
+        <w:rFonts w:ascii="Symbol" w:hAnsi="Symbol" w:cs="Symbol" w:hint="default"/>
+      </w:rPr>
     </w:lvl>
     <w:lvl w:ilvl="4">
       <w:numFmt w:val="bullet"/>
-      <w:lvlText w:val="•"/>
+      <w:lvlText w:val="o"/>
       <w:lvlJc w:val="left"/>
       <w:pPr>
-        <w:ind w:left="3600" w:hanging="480"/>
-      </w:pPr>
+        <w:ind w:left="3600" w:hanging="360"/>
+      </w:pPr>
+      <w:rPr>
+        <w:rFonts w:ascii="Courier New" w:hAnsi="Courier New" w:cs="Courier New" w:hint="default"/>
+      </w:rPr>
     </w:lvl>
     <w:lvl w:ilvl="5">
       <w:numFmt w:val="bullet"/>
-      <w:lvlText w:val="–"/>
+      <w:lvlText w:val=""/>
       <w:lvlJc w:val="left"/>
       <w:pPr>
-        <w:ind w:left="4320" w:hanging="480"/>
-      </w:pPr>
+        <w:ind w:left="4320" w:hanging="360"/>
+      </w:pPr>
+      <w:rPr>
+        <w:rFonts w:ascii="Wingdings" w:hAnsi="Wingdings" w:cs="Wingdings" w:hint="default"/>
+      </w:rPr>
     </w:lvl>
     <w:lvl w:ilvl="6">
       <w:numFmt w:val="bullet"/>
-      <w:lvlText w:val="•"/>
+      <w:lvlText w:val=""/>
       <w:lvlJc w:val="left"/>
       <w:pPr>
-        <w:ind w:left="5040" w:hanging="480"/>
-      </w:pPr>
+        <w:ind w:left="5040" w:hanging="360"/>
+      </w:pPr>
+      <w:rPr>
+        <w:rFonts w:ascii="Symbol" w:hAnsi="Symbol" w:cs="Symbol" w:hint="default"/>
+      </w:rPr>
     </w:lvl>
     <w:lvl w:ilvl="7">
       <w:numFmt w:val="bullet"/>
-      <w:lvlText w:val="–"/>
+      <w:lvlText w:val="o"/>
       <w:lvlJc w:val="left"/>
       <w:pPr>
-        <w:ind w:left="5760" w:hanging="480"/>
-      </w:pPr>
+        <w:ind w:left="5760" w:hanging="360"/>
+      </w:pPr>
+      <w:rPr>
+        <w:rFonts w:ascii="Courier New" w:hAnsi="Courier New" w:cs="Courier New" w:hint="default"/>
+      </w:rPr>
     </w:lvl>
     <w:lvl w:ilvl="8">
       <w:numFmt w:val="bullet"/>
-      <w:lvlText w:val="•"/>
+      <w:lvlText w:val=""/>
       <w:lvlJc w:val="left"/>
       <w:pPr>
-        <w:ind w:left="6480" w:hanging="480"/>
-      </w:pPr>
+        <w:ind w:left="6480" w:hanging="360"/>
+      </w:pPr>
+      <w:rPr>
+        <w:rFonts w:ascii="Wingdings" w:hAnsi="Wingdings" w:cs="Wingdings" w:hint="default"/>
+      </w:rPr>
     </w:lvl>
   </w:abstractNum>
   <w:num w:numId="1000">
@@ -1491,10 +1530,10 @@
     <w:name w:val="Body Text"/>
     <w:basedOn w:val="Normal"/>
     <w:link w:val="BodyTextChar"/>
+    <w:qFormat/>
     <w:pPr>
       <w:spacing w:after="180" w:before="180"/>
     </w:pPr>
-    <w:qFormat/>
   </w:style>
   <w:style w:customStyle="1" w:styleId="FirstParagraph" w:type="paragraph">
     <w:name w:val="First Paragraph"/>
@@ -1514,36 +1553,69 @@
     <w:name w:val="Title"/>
     <w:basedOn w:val="Normal"/>
     <w:next w:val="BodyText"/>
+    <w:link w:val="TitleChar"/>
+    <w:uiPriority w:val="10"/>
     <w:qFormat/>
+    <w:rsid w:val="00A10FD9"/>
     <w:pPr>
-      <w:keepNext/>
-      <w:keepLines/>
-      <w:spacing w:after="240" w:before="480"/>
+      <w:spacing w:after="80" w:line="240" w:lineRule="auto"/>
+      <w:contextualSpacing/>
       <w:jc w:val="center"/>
     </w:pPr>
     <w:rPr>
       <w:rFonts w:asciiTheme="majorHAnsi" w:cstheme="majorBidi" w:eastAsiaTheme="majorEastAsia" w:hAnsiTheme="majorHAnsi"/>
-      <w:b/>
-      <w:bCs/>
-      <w:color w:themeColor="accent1" w:themeShade="B5" w:val="345A8A"/>
-      <w:sz w:val="36"/>
-      <w:szCs w:val="36"/>
+      <w:spacing w:val="-10"/>
+      <w:kern w:val="28"/>
+      <w:sz w:val="56"/>
+      <w:szCs w:val="56"/>
+    </w:rPr>
+  </w:style>
+  <w:style w:customStyle="1" w:styleId="TitleChar" w:type="character">
+    <w:name w:val="Title Char"/>
+    <w:basedOn w:val="DefaultParagraphFont"/>
+    <w:link w:val="Title"/>
+    <w:uiPriority w:val="10"/>
+    <w:rsid w:val="00A10FD9"/>
+    <w:rPr>
+      <w:rFonts w:asciiTheme="majorHAnsi" w:cstheme="majorBidi" w:eastAsiaTheme="majorEastAsia" w:hAnsiTheme="majorHAnsi"/>
+      <w:spacing w:val="-10"/>
+      <w:kern w:val="28"/>
+      <w:sz w:val="56"/>
+      <w:szCs w:val="56"/>
     </w:rPr>
   </w:style>
   <w:style w:styleId="Subtitle" w:type="paragraph">
     <w:name w:val="Subtitle"/>
     <w:basedOn w:val="Title"/>
     <w:next w:val="BodyText"/>
+    <w:link w:val="SubtitleChar"/>
+    <w:uiPriority w:val="11"/>
     <w:qFormat/>
+    <w:rsid w:val="00A10FD9"/>
     <w:pPr>
-      <w:keepNext/>
-      <w:keepLines/>
-      <w:spacing w:after="240" w:before="240"/>
-      <w:jc w:val="center"/>
+      <w:numPr>
+        <w:ilvl w:val="1"/>
+      </w:numPr>
     </w:pPr>
     <w:rPr>
-      <w:sz w:val="30"/>
-      <w:szCs w:val="30"/>
+      <w:rFonts w:cstheme="majorBidi" w:eastAsiaTheme="majorEastAsia"/>
+      <w:spacing w:val="15"/>
+      <w:sz w:val="28"/>
+      <w:szCs w:val="28"/>
+    </w:rPr>
+  </w:style>
+  <w:style w:customStyle="1" w:styleId="SubtitleChar" w:type="character">
+    <w:name w:val="Subtitle Char"/>
+    <w:basedOn w:val="DefaultParagraphFont"/>
+    <w:link w:val="Subtitle"/>
+    <w:uiPriority w:val="11"/>
+    <w:rsid w:val="00A10FD9"/>
+    <w:rPr>
+      <w:rFonts w:cstheme="majorBidi" w:eastAsiaTheme="majorEastAsia"/>
+      <w:color w:themeColor="text1" w:themeTint="A6" w:val="595959"/>
+      <w:spacing w:val="15"/>
+      <w:sz w:val="28"/>
+      <w:szCs w:val="28"/>
     </w:rPr>
   </w:style>
   <w:style w:customStyle="1" w:styleId="Author" w:type="paragraph">
@@ -1574,15 +1646,13 @@
     <w:pPr>
       <w:keepNext/>
       <w:keepLines/>
+      <w:spacing w:after="0" w:before="300"/>
       <w:jc w:val="center"/>
-      <w:spacing w:after="0" w:before="300"/>
     </w:pPr>
     <w:rPr>
+      <w:b/>
       <w:sz w:val="20"/>
       <w:szCs w:val="20"/>
-      <w:b/>
-      <w:color w:val="345A8A"/>
-      &gt;
     </w:rPr>
   </w:style>
   <w:style w:customStyle="1" w:styleId="Abstract" w:type="paragraph">
@@ -1609,191 +1679,321 @@
     <w:rPr/>
   </w:style>
   <w:style w:styleId="Heading1" w:type="paragraph">
-    <w:name w:val="Heading 1"/>
+    <w:name w:val="heading 1"/>
     <w:basedOn w:val="Normal"/>
     <w:next w:val="BodyText"/>
+    <w:link w:val="Heading1Char"/>
     <w:uiPriority w:val="9"/>
     <w:qFormat/>
+    <w:rsid w:val="00A10FD9"/>
     <w:pPr>
       <w:keepNext/>
       <w:keepLines/>
-      <w:spacing w:after="0" w:before="480"/>
+      <w:spacing w:after="80" w:before="360"/>
       <w:outlineLvl w:val="0"/>
     </w:pPr>
     <w:rPr>
       <w:rFonts w:asciiTheme="majorHAnsi" w:cstheme="majorBidi" w:eastAsiaTheme="majorEastAsia" w:hAnsiTheme="majorHAnsi"/>
-      <w:b/>
-      <w:bCs/>
-      <w:color w:themeColor="accent1" w:val="4F81BD"/>
-      <w:sz w:val="32"/>
-      <w:szCs w:val="32"/>
+      <w:color w:themeColor="accent1" w:themeShade="BF" w:val="0F4761"/>
+      <w:sz w:val="40"/>
+      <w:szCs w:val="40"/>
     </w:rPr>
   </w:style>
   <w:style w:styleId="Heading2" w:type="paragraph">
-    <w:name w:val="Heading 2"/>
+    <w:name w:val="heading 2"/>
     <w:basedOn w:val="Normal"/>
     <w:next w:val="BodyText"/>
+    <w:link w:val="Heading2Char"/>
     <w:uiPriority w:val="9"/>
+    <w:semiHidden/>
     <w:unhideWhenUsed/>
     <w:qFormat/>
+    <w:rsid w:val="00A10FD9"/>
     <w:pPr>
       <w:keepNext/>
       <w:keepLines/>
-      <w:spacing w:after="0" w:before="200"/>
+      <w:spacing w:after="80" w:before="160"/>
       <w:outlineLvl w:val="1"/>
     </w:pPr>
     <w:rPr>
       <w:rFonts w:asciiTheme="majorHAnsi" w:cstheme="majorBidi" w:eastAsiaTheme="majorEastAsia" w:hAnsiTheme="majorHAnsi"/>
-      <w:b/>
-      <w:bCs/>
-      <w:color w:themeColor="accent1" w:val="4F81BD"/>
-      <w:sz w:val="28"/>
-      <w:szCs w:val="28"/>
+      <w:color w:themeColor="accent1" w:themeShade="BF" w:val="0F4761"/>
+      <w:sz w:val="32"/>
+      <w:szCs w:val="32"/>
     </w:rPr>
   </w:style>
   <w:style w:styleId="Heading3" w:type="paragraph">
-    <w:name w:val="Heading 3"/>
+    <w:name w:val="heading 3"/>
     <w:basedOn w:val="Normal"/>
     <w:next w:val="BodyText"/>
+    <w:link w:val="Heading3Char"/>
     <w:uiPriority w:val="9"/>
+    <w:semiHidden/>
     <w:unhideWhenUsed/>
     <w:qFormat/>
+    <w:rsid w:val="00A10FD9"/>
     <w:pPr>
       <w:keepNext/>
       <w:keepLines/>
-      <w:spacing w:after="0" w:before="200"/>
+      <w:spacing w:after="80" w:before="160"/>
       <w:outlineLvl w:val="2"/>
     </w:pPr>
     <w:rPr>
-      <w:rFonts w:asciiTheme="majorHAnsi" w:cstheme="majorBidi" w:eastAsiaTheme="majorEastAsia" w:hAnsiTheme="majorHAnsi"/>
-      <w:b/>
-      <w:bCs/>
-      <w:color w:themeColor="accent1" w:val="4F81BD"/>
-      <w:sz w:val="24"/>
-      <w:szCs w:val="24"/>
+      <w:rFonts w:cstheme="majorBidi" w:eastAsiaTheme="majorEastAsia"/>
+      <w:color w:themeColor="accent1" w:themeShade="BF" w:val="0F4761"/>
+      <w:sz w:val="28"/>
+      <w:szCs w:val="28"/>
     </w:rPr>
   </w:style>
   <w:style w:styleId="Heading4" w:type="paragraph">
-    <w:name w:val="Heading 4"/>
+    <w:name w:val="heading 4"/>
     <w:basedOn w:val="Normal"/>
     <w:next w:val="BodyText"/>
+    <w:link w:val="Heading4Char"/>
     <w:uiPriority w:val="9"/>
+    <w:semiHidden/>
     <w:unhideWhenUsed/>
     <w:qFormat/>
+    <w:rsid w:val="00A10FD9"/>
     <w:pPr>
       <w:keepNext/>
       <w:keepLines/>
-      <w:spacing w:after="0" w:before="200"/>
+      <w:spacing w:after="40" w:before="80"/>
       <w:outlineLvl w:val="3"/>
     </w:pPr>
     <w:rPr>
-      <w:rFonts w:asciiTheme="majorHAnsi" w:cstheme="majorBidi" w:eastAsiaTheme="majorEastAsia" w:hAnsiTheme="majorHAnsi"/>
+      <w:rFonts w:cstheme="majorBidi" w:eastAsiaTheme="majorEastAsia"/>
       <w:i/>
-      <w:bCs/>
-      <w:color w:themeColor="accent1" w:val="4F81BD"/>
-      <w:sz w:val="24"/>
-      <w:szCs w:val="24"/>
+      <w:iCs/>
+      <w:color w:themeColor="accent1" w:themeShade="BF" w:val="0F4761"/>
     </w:rPr>
   </w:style>
   <w:style w:styleId="Heading5" w:type="paragraph">
-    <w:name w:val="Heading 5"/>
+    <w:name w:val="heading 5"/>
     <w:basedOn w:val="Normal"/>
     <w:next w:val="BodyText"/>
+    <w:link w:val="Heading5Char"/>
     <w:uiPriority w:val="9"/>
+    <w:semiHidden/>
     <w:unhideWhenUsed/>
     <w:qFormat/>
+    <w:rsid w:val="00A10FD9"/>
     <w:pPr>
       <w:keepNext/>
       <w:keepLines/>
-      <w:spacing w:after="0" w:before="200"/>
+      <w:spacing w:after="40" w:before="80"/>
       <w:outlineLvl w:val="4"/>
     </w:pPr>
     <w:rPr>
-      <w:rFonts w:asciiTheme="majorHAnsi" w:cstheme="majorBidi" w:eastAsiaTheme="majorEastAsia" w:hAnsiTheme="majorHAnsi"/>
-      <w:iCs/>
-      <w:color w:themeColor="accent1" w:val="4F81BD"/>
-      <w:sz w:val="24"/>
-      <w:szCs w:val="24"/>
+      <w:rFonts w:cstheme="majorBidi" w:eastAsiaTheme="majorEastAsia"/>
+      <w:color w:themeColor="accent1" w:themeShade="BF" w:val="0F4761"/>
     </w:rPr>
   </w:style>
   <w:style w:styleId="Heading6" w:type="paragraph">
-    <w:name w:val="Heading 6"/>
+    <w:name w:val="heading 6"/>
     <w:basedOn w:val="Normal"/>
     <w:next w:val="BodyText"/>
+    <w:link w:val="Heading6Char"/>
     <w:uiPriority w:val="9"/>
+    <w:semiHidden/>
     <w:unhideWhenUsed/>
     <w:qFormat/>
+    <w:rsid w:val="00A10FD9"/>
     <w:pPr>
       <w:keepNext/>
       <w:keepLines/>
-      <w:spacing w:after="0" w:before="200"/>
+      <w:spacing w:after="0" w:before="40"/>
       <w:outlineLvl w:val="5"/>
     </w:pPr>
     <w:rPr>
-      <w:rFonts w:asciiTheme="majorHAnsi" w:cstheme="majorBidi" w:eastAsiaTheme="majorEastAsia" w:hAnsiTheme="majorHAnsi"/>
-      <w:color w:themeColor="accent1" w:val="4F81BD"/>
-      <w:sz w:val="24"/>
-      <w:szCs w:val="24"/>
+      <w:rFonts w:cstheme="majorBidi" w:eastAsiaTheme="majorEastAsia"/>
+      <w:i/>
+      <w:iCs/>
+      <w:color w:themeColor="text1" w:themeTint="A6" w:val="595959"/>
     </w:rPr>
   </w:style>
   <w:style w:styleId="Heading7" w:type="paragraph">
-    <w:name w:val="Heading 7"/>
+    <w:name w:val="heading 7"/>
     <w:basedOn w:val="Normal"/>
     <w:next w:val="BodyText"/>
+    <w:link w:val="Heading7Char"/>
     <w:uiPriority w:val="9"/>
+    <w:semiHidden/>
     <w:unhideWhenUsed/>
     <w:qFormat/>
+    <w:rsid w:val="00A10FD9"/>
     <w:pPr>
       <w:keepNext/>
       <w:keepLines/>
-      <w:spacing w:after="0" w:before="200"/>
+      <w:spacing w:after="0" w:before="40"/>
       <w:outlineLvl w:val="6"/>
     </w:pPr>
     <w:rPr>
-      <w:rFonts w:asciiTheme="majorHAnsi" w:cstheme="majorBidi" w:eastAsiaTheme="majorEastAsia" w:hAnsiTheme="majorHAnsi"/>
-      <w:color w:themeColor="accent1" w:val="4F81BD"/>
-      <w:sz w:val="24"/>
-      <w:szCs w:val="24"/>
+      <w:rFonts w:cstheme="majorBidi" w:eastAsiaTheme="majorEastAsia"/>
+      <w:color w:themeColor="text1" w:themeTint="A6" w:val="595959"/>
     </w:rPr>
   </w:style>
   <w:style w:styleId="Heading8" w:type="paragraph">
-    <w:name w:val="Heading 8"/>
+    <w:name w:val="heading 8"/>
     <w:basedOn w:val="Normal"/>
     <w:next w:val="BodyText"/>
+    <w:link w:val="Heading8Char"/>
     <w:uiPriority w:val="9"/>
+    <w:semiHidden/>
     <w:unhideWhenUsed/>
     <w:qFormat/>
+    <w:rsid w:val="00A10FD9"/>
     <w:pPr>
       <w:keepNext/>
       <w:keepLines/>
-      <w:spacing w:after="0" w:before="200"/>
+      <w:spacing w:after="0"/>
       <w:outlineLvl w:val="7"/>
     </w:pPr>
     <w:rPr>
-      <w:rFonts w:asciiTheme="majorHAnsi" w:cstheme="majorBidi" w:eastAsiaTheme="majorEastAsia" w:hAnsiTheme="majorHAnsi"/>
-      <w:color w:themeColor="accent1" w:val="4F81BD"/>
-      <w:sz w:val="24"/>
-      <w:szCs w:val="24"/>
+      <w:rFonts w:cstheme="majorBidi" w:eastAsiaTheme="majorEastAsia"/>
+      <w:i/>
+      <w:iCs/>
+      <w:color w:themeColor="text1" w:themeTint="D8" w:val="272727"/>
     </w:rPr>
   </w:style>
   <w:style w:styleId="Heading9" w:type="paragraph">
-    <w:name w:val="Heading 9"/>
+    <w:name w:val="heading 9"/>
     <w:basedOn w:val="Normal"/>
     <w:next w:val="BodyText"/>
+    <w:link w:val="Heading9Char"/>
     <w:uiPriority w:val="9"/>
+    <w:semiHidden/>
     <w:unhideWhenUsed/>
     <w:qFormat/>
+    <w:rsid w:val="00A10FD9"/>
     <w:pPr>
       <w:keepNext/>
       <w:keepLines/>
-      <w:spacing w:after="0" w:before="200"/>
+      <w:spacing w:after="0"/>
       <w:outlineLvl w:val="8"/>
     </w:pPr>
     <w:rPr>
+      <w:rFonts w:cstheme="majorBidi" w:eastAsiaTheme="majorEastAsia"/>
+      <w:color w:themeColor="text1" w:themeTint="D8" w:val="272727"/>
+    </w:rPr>
+  </w:style>
+  <w:style w:customStyle="1" w:styleId="Heading1Char" w:type="character">
+    <w:name w:val="Heading 1 Char"/>
+    <w:basedOn w:val="DefaultParagraphFont"/>
+    <w:link w:val="Heading1"/>
+    <w:uiPriority w:val="9"/>
+    <w:rsid w:val="00A10FD9"/>
+    <w:rPr>
       <w:rFonts w:asciiTheme="majorHAnsi" w:cstheme="majorBidi" w:eastAsiaTheme="majorEastAsia" w:hAnsiTheme="majorHAnsi"/>
-      <w:color w:themeColor="accent1" w:val="4F81BD"/>
-      <w:sz w:val="24"/>
-      <w:szCs w:val="24"/>
+      <w:color w:themeColor="accent1" w:themeShade="BF" w:val="0F4761"/>
+      <w:sz w:val="40"/>
+      <w:szCs w:val="40"/>
+    </w:rPr>
+  </w:style>
+  <w:style w:customStyle="1" w:styleId="Heading2Char" w:type="character">
+    <w:name w:val="Heading 2 Char"/>
+    <w:basedOn w:val="DefaultParagraphFont"/>
+    <w:link w:val="Heading2"/>
+    <w:uiPriority w:val="9"/>
+    <w:semiHidden/>
+    <w:rsid w:val="00A10FD9"/>
+    <w:rPr>
+      <w:rFonts w:asciiTheme="majorHAnsi" w:cstheme="majorBidi" w:eastAsiaTheme="majorEastAsia" w:hAnsiTheme="majorHAnsi"/>
+      <w:color w:themeColor="accent1" w:themeShade="BF" w:val="0F4761"/>
+      <w:sz w:val="32"/>
+      <w:szCs w:val="32"/>
+    </w:rPr>
+  </w:style>
+  <w:style w:customStyle="1" w:styleId="Heading3Char" w:type="character">
+    <w:name w:val="Heading 3 Char"/>
+    <w:basedOn w:val="DefaultParagraphFont"/>
+    <w:link w:val="Heading3"/>
+    <w:uiPriority w:val="9"/>
+    <w:semiHidden/>
+    <w:rsid w:val="00A10FD9"/>
+    <w:rPr>
+      <w:rFonts w:cstheme="majorBidi" w:eastAsiaTheme="majorEastAsia"/>
+      <w:color w:themeColor="accent1" w:themeShade="BF" w:val="0F4761"/>
+      <w:sz w:val="28"/>
+      <w:szCs w:val="28"/>
+    </w:rPr>
+  </w:style>
+  <w:style w:customStyle="1" w:styleId="Heading4Char" w:type="character">
+    <w:name w:val="Heading 4 Char"/>
+    <w:basedOn w:val="DefaultParagraphFont"/>
+    <w:link w:val="Heading4"/>
+    <w:uiPriority w:val="9"/>
+    <w:semiHidden/>
+    <w:rsid w:val="00A10FD9"/>
+    <w:rPr>
+      <w:rFonts w:cstheme="majorBidi" w:eastAsiaTheme="majorEastAsia"/>
+      <w:i/>
+      <w:iCs/>
+      <w:color w:themeColor="accent1" w:themeShade="BF" w:val="0F4761"/>
+    </w:rPr>
+  </w:style>
+  <w:style w:customStyle="1" w:styleId="Heading5Char" w:type="character">
+    <w:name w:val="Heading 5 Char"/>
+    <w:basedOn w:val="DefaultParagraphFont"/>
+    <w:link w:val="Heading5"/>
+    <w:uiPriority w:val="9"/>
+    <w:semiHidden/>
+    <w:rsid w:val="00A10FD9"/>
+    <w:rPr>
+      <w:rFonts w:cstheme="majorBidi" w:eastAsiaTheme="majorEastAsia"/>
+      <w:color w:themeColor="accent1" w:themeShade="BF" w:val="0F4761"/>
+    </w:rPr>
+  </w:style>
+  <w:style w:customStyle="1" w:styleId="Heading6Char" w:type="character">
+    <w:name w:val="Heading 6 Char"/>
+    <w:basedOn w:val="DefaultParagraphFont"/>
+    <w:link w:val="Heading6"/>
+    <w:uiPriority w:val="9"/>
+    <w:semiHidden/>
+    <w:rsid w:val="00A10FD9"/>
+    <w:rPr>
+      <w:rFonts w:cstheme="majorBidi" w:eastAsiaTheme="majorEastAsia"/>
+      <w:i/>
+      <w:iCs/>
+      <w:color w:themeColor="text1" w:themeTint="A6" w:val="595959"/>
+    </w:rPr>
+  </w:style>
+  <w:style w:customStyle="1" w:styleId="Heading7Char" w:type="character">
+    <w:name w:val="Heading 7 Char"/>
+    <w:basedOn w:val="DefaultParagraphFont"/>
+    <w:link w:val="Heading7"/>
+    <w:uiPriority w:val="9"/>
+    <w:semiHidden/>
+    <w:rsid w:val="00A10FD9"/>
+    <w:rPr>
+      <w:rFonts w:cstheme="majorBidi" w:eastAsiaTheme="majorEastAsia"/>
+      <w:color w:themeColor="text1" w:themeTint="A6" w:val="595959"/>
+    </w:rPr>
+  </w:style>
+  <w:style w:customStyle="1" w:styleId="Heading8Char" w:type="character">
+    <w:name w:val="Heading 8 Char"/>
+    <w:basedOn w:val="DefaultParagraphFont"/>
+    <w:link w:val="Heading8"/>
+    <w:uiPriority w:val="9"/>
+    <w:semiHidden/>
+    <w:rsid w:val="00A10FD9"/>
+    <w:rPr>
+      <w:rFonts w:cstheme="majorBidi" w:eastAsiaTheme="majorEastAsia"/>
+      <w:i/>
+      <w:iCs/>
+      <w:color w:themeColor="text1" w:themeTint="D8" w:val="272727"/>
+    </w:rPr>
+  </w:style>
+  <w:style w:customStyle="1" w:styleId="Heading9Char" w:type="character">
+    <w:name w:val="Heading 9 Char"/>
+    <w:basedOn w:val="DefaultParagraphFont"/>
+    <w:link w:val="Heading9"/>
+    <w:uiPriority w:val="9"/>
+    <w:semiHidden/>
+    <w:rsid w:val="00A10FD9"/>
+    <w:rPr>
+      <w:rFonts w:cstheme="majorBidi" w:eastAsiaTheme="majorEastAsia"/>
+      <w:color w:themeColor="text1" w:themeTint="D8" w:val="272727"/>
     </w:rPr>
   </w:style>
   <w:style w:styleId="BlockText" w:type="paragraph">
@@ -1815,6 +2015,18 @@
     <w:uiPriority w:val="9"/>
     <w:unhideWhenUsed/>
     <w:qFormat/>
+  </w:style>
+  <w:style w:styleId="FootnoteBlockText" w:type="paragraph">
+    <w:name w:val="Footnote Block Text"/>
+    <w:basedOn w:val="FootnoteText"/>
+    <w:next w:val="FootnoteText"/>
+    <w:uiPriority w:val="9"/>
+    <w:unhideWhenUsed/>
+    <w:qFormat/>
+    <w:pPr>
+      <w:spacing w:after="100" w:before="100"/>
+      <w:ind w:firstLine="0" w:left="480" w:right="480"/>
+    </w:pPr>
   </w:style>
   <w:style w:default="1" w:styleId="DefaultParagraphFont" w:type="character">
     <w:name w:val="Default Paragraph Font"/>
@@ -1845,10 +2057,10 @@
         <w:jc w:val="left"/>
       </w:trPr>
       <w:tcPr>
-        <w:vAlign w:val="bottom"/>
         <w:tcBorders>
           <w:bottom w:val="single"/>
         </w:tcBorders>
+        <w:vAlign w:val="bottom"/>
       </w:tcPr>
     </w:tblStylePr>
   </w:style>
@@ -1963,8 +2175,8 @@
     <w:name w:val="KeywordTok"/>
     <w:basedOn w:val="VerbatimChar"/>
     <w:rPr>
+      <w:b/>
       <w:color w:val="007020"/>
-      <w:b/>
     </w:rPr>
   </w:style>
   <w:style w:type="character" w:customStyle="1" w:styleId="DataTypeTok">
@@ -2041,42 +2253,42 @@
     <w:name w:val="ImportTok"/>
     <w:basedOn w:val="VerbatimChar"/>
     <w:rPr>
+      <w:b/>
       <w:color w:val="008000"/>
-      <w:b/>
     </w:rPr>
   </w:style>
   <w:style w:type="character" w:customStyle="1" w:styleId="CommentTok">
     <w:name w:val="CommentTok"/>
     <w:basedOn w:val="VerbatimChar"/>
     <w:rPr>
+      <w:i/>
       <w:color w:val="60a0b0"/>
-      <w:i/>
     </w:rPr>
   </w:style>
   <w:style w:type="character" w:customStyle="1" w:styleId="DocumentationTok">
     <w:name w:val="DocumentationTok"/>
     <w:basedOn w:val="VerbatimChar"/>
     <w:rPr>
+      <w:i/>
       <w:color w:val="ba2121"/>
-      <w:i/>
     </w:rPr>
   </w:style>
   <w:style w:type="character" w:customStyle="1" w:styleId="AnnotationTok">
     <w:name w:val="AnnotationTok"/>
     <w:basedOn w:val="VerbatimChar"/>
     <w:rPr>
-      <w:color w:val="60a0b0"/>
       <w:b/>
       <w:i/>
+      <w:color w:val="60a0b0"/>
     </w:rPr>
   </w:style>
   <w:style w:type="character" w:customStyle="1" w:styleId="CommentVarTok">
     <w:name w:val="CommentVarTok"/>
     <w:basedOn w:val="VerbatimChar"/>
     <w:rPr>
-      <w:color w:val="60a0b0"/>
       <w:b/>
       <w:i/>
+      <w:color w:val="60a0b0"/>
     </w:rPr>
   </w:style>
   <w:style w:type="character" w:customStyle="1" w:styleId="OtherTok">
@@ -2104,8 +2316,8 @@
     <w:name w:val="ControlFlowTok"/>
     <w:basedOn w:val="VerbatimChar"/>
     <w:rPr>
+      <w:b/>
       <w:color w:val="007020"/>
-      <w:b/>
     </w:rPr>
   </w:style>
   <w:style w:type="character" w:customStyle="1" w:styleId="OperatorTok">
@@ -2150,34 +2362,34 @@
     <w:name w:val="InformationTok"/>
     <w:basedOn w:val="VerbatimChar"/>
     <w:rPr>
-      <w:color w:val="60a0b0"/>
       <w:b/>
       <w:i/>
+      <w:color w:val="60a0b0"/>
     </w:rPr>
   </w:style>
   <w:style w:type="character" w:customStyle="1" w:styleId="WarningTok">
     <w:name w:val="WarningTok"/>
     <w:basedOn w:val="VerbatimChar"/>
     <w:rPr>
-      <w:color w:val="60a0b0"/>
       <w:b/>
       <w:i/>
+      <w:color w:val="60a0b0"/>
     </w:rPr>
   </w:style>
   <w:style w:type="character" w:customStyle="1" w:styleId="AlertTok">
     <w:name w:val="AlertTok"/>
     <w:basedOn w:val="VerbatimChar"/>
     <w:rPr>
+      <w:b/>
       <w:color w:val="ff0000"/>
-      <w:b/>
     </w:rPr>
   </w:style>
   <w:style w:type="character" w:customStyle="1" w:styleId="ErrorTok">
     <w:name w:val="ErrorTok"/>
     <w:basedOn w:val="VerbatimChar"/>
     <w:rPr>
+      <w:b/>
       <w:color w:val="ff0000"/>
-      <w:b/>
     </w:rPr>
   </w:style>
   <w:style w:type="character" w:customStyle="1" w:styleId="NormalTok">
@@ -2199,44 +2411,44 @@
         <a:sysClr val="window" lastClr="FFFFFF"/>
       </a:lt1>
       <a:dk2>
-        <a:srgbClr val="1F497D"/>
+        <a:srgbClr val="0E2841"/>
       </a:dk2>
       <a:lt2>
-        <a:srgbClr val="EEECE1"/>
+        <a:srgbClr val="E8E8E8"/>
       </a:lt2>
       <a:accent1>
-        <a:srgbClr val="4F81BD"/>
+        <a:srgbClr val="156082"/>
       </a:accent1>
       <a:accent2>
-        <a:srgbClr val="C0504D"/>
+        <a:srgbClr val="E97132"/>
       </a:accent2>
       <a:accent3>
-        <a:srgbClr val="9BBB59"/>
+        <a:srgbClr val="196B24"/>
       </a:accent3>
       <a:accent4>
-        <a:srgbClr val="8064A2"/>
+        <a:srgbClr val="0F9ED5"/>
       </a:accent4>
       <a:accent5>
-        <a:srgbClr val="4BACC6"/>
+        <a:srgbClr val="A02B93"/>
       </a:accent5>
       <a:accent6>
-        <a:srgbClr val="F79646"/>
+        <a:srgbClr val="4EA72E"/>
       </a:accent6>
       <a:hlink>
-        <a:srgbClr val="0000FF"/>
+        <a:srgbClr val="467886"/>
       </a:hlink>
       <a:folHlink>
-        <a:srgbClr val="800080"/>
+        <a:srgbClr val="96607D"/>
       </a:folHlink>
     </a:clrScheme>
     <a:fontScheme name="Office">
       <a:majorFont>
-        <a:latin typeface="Calibri"/>
+        <a:latin typeface="Aptos Display" panose="02110004020202020204"/>
         <a:ea typeface=""/>
         <a:cs typeface=""/>
-        <a:font script="Jpan" typeface="ＭＳ ゴシック"/>
+        <a:font script="Jpan" typeface="游ゴシック Light"/>
         <a:font script="Hang" typeface="맑은 고딕"/>
-        <a:font script="Hans" typeface="宋体"/>
+        <a:font script="Hans" typeface="等线 Light"/>
         <a:font script="Hant" typeface="新細明體"/>
         <a:font script="Arab" typeface="Times New Roman"/>
         <a:font script="Hebr" typeface="Times New Roman"/>
@@ -2263,14 +2475,32 @@
         <a:font script="Mong" typeface="Mongolian Baiti"/>
         <a:font script="Viet" typeface="Times New Roman"/>
         <a:font script="Uigh" typeface="Microsoft Uighur"/>
+        <a:font script="Geor" typeface="Sylfaen"/>
+        <a:font script="Armn" typeface="Arial"/>
+        <a:font script="Bugi" typeface="Leelawadee UI"/>
+        <a:font script="Bopo" typeface="Microsoft JhengHei"/>
+        <a:font script="Java" typeface="Javanese Text"/>
+        <a:font script="Lisu" typeface="Segoe UI"/>
+        <a:font script="Mymr" typeface="Myanmar Text"/>
+        <a:font script="Nkoo" typeface="Ebrima"/>
+        <a:font script="Olck" typeface="Nirmala UI"/>
+        <a:font script="Osma" typeface="Ebrima"/>
+        <a:font script="Phag" typeface="Phagspa"/>
+        <a:font script="Syrn" typeface="Estrangelo Edessa"/>
+        <a:font script="Syrj" typeface="Estrangelo Edessa"/>
+        <a:font script="Syre" typeface="Estrangelo Edessa"/>
+        <a:font script="Sora" typeface="Nirmala UI"/>
+        <a:font script="Tale" typeface="Microsoft Tai Le"/>
+        <a:font script="Talu" typeface="Microsoft New Tai Lue"/>
+        <a:font script="Tfng" typeface="Ebrima"/>
       </a:majorFont>
       <a:minorFont>
-        <a:latin typeface="Cambria"/>
+        <a:latin typeface="Aptos" panose="02110004020202020204"/>
         <a:ea typeface=""/>
         <a:cs typeface=""/>
-        <a:font script="Jpan" typeface="ＭＳ 明朝"/>
+        <a:font script="Jpan" typeface="游明朝"/>
         <a:font script="Hang" typeface="맑은 고딕"/>
-        <a:font script="Hans" typeface="宋体"/>
+        <a:font script="Hans" typeface="等线"/>
         <a:font script="Hant" typeface="新細明體"/>
         <a:font script="Arab" typeface="Arial"/>
         <a:font script="Hebr" typeface="Arial"/>
@@ -2297,6 +2527,24 @@
         <a:font script="Mong" typeface="Mongolian Baiti"/>
         <a:font script="Viet" typeface="Arial"/>
         <a:font script="Uigh" typeface="Microsoft Uighur"/>
+        <a:font script="Geor" typeface="Sylfaen"/>
+        <a:font script="Armn" typeface="Arial"/>
+        <a:font script="Bugi" typeface="Leelawadee UI"/>
+        <a:font script="Bopo" typeface="Microsoft JhengHei"/>
+        <a:font script="Java" typeface="Javanese Text"/>
+        <a:font script="Lisu" typeface="Segoe UI"/>
+        <a:font script="Mymr" typeface="Myanmar Text"/>
+        <a:font script="Nkoo" typeface="Ebrima"/>
+        <a:font script="Olck" typeface="Nirmala UI"/>
+        <a:font script="Osma" typeface="Ebrima"/>
+        <a:font script="Phag" typeface="Phagspa"/>
+        <a:font script="Syrn" typeface="Estrangelo Edessa"/>
+        <a:font script="Syrj" typeface="Estrangelo Edessa"/>
+        <a:font script="Syre" typeface="Estrangelo Edessa"/>
+        <a:font script="Sora" typeface="Nirmala UI"/>
+        <a:font script="Tale" typeface="Microsoft Tai Le"/>
+        <a:font script="Talu" typeface="Microsoft New Tai Lue"/>
+        <a:font script="Tfng" typeface="Ebrima"/>
       </a:minorFont>
     </a:fontScheme>
     <a:fmtScheme name="Office">
@@ -2308,200 +2556,141 @@
           <a:gsLst>
             <a:gs pos="0">
               <a:schemeClr val="phClr">
-                <a:tint val="50000"/>
-                <a:satMod val="300000"/>
+                <a:lumMod val="110000"/>
+                <a:satMod val="105000"/>
+                <a:tint val="67000"/>
               </a:schemeClr>
             </a:gs>
-            <a:gs pos="35000">
+            <a:gs pos="50000">
               <a:schemeClr val="phClr">
-                <a:tint val="37000"/>
-                <a:satMod val="300000"/>
+                <a:lumMod val="105000"/>
+                <a:satMod val="103000"/>
+                <a:tint val="73000"/>
               </a:schemeClr>
             </a:gs>
             <a:gs pos="100000">
               <a:schemeClr val="phClr">
-                <a:tint val="15000"/>
-                <a:satMod val="350000"/>
+                <a:lumMod val="105000"/>
+                <a:satMod val="109000"/>
+                <a:tint val="81000"/>
               </a:schemeClr>
             </a:gs>
           </a:gsLst>
-          <a:lin ang="16200000" scaled="1"/>
+          <a:lin ang="5400000" scaled="0"/>
         </a:gradFill>
         <a:gradFill rotWithShape="1">
           <a:gsLst>
             <a:gs pos="0">
               <a:schemeClr val="phClr">
-                <a:tint val="100000"/>
+                <a:satMod val="103000"/>
+                <a:lumMod val="102000"/>
+                <a:tint val="94000"/>
+              </a:schemeClr>
+            </a:gs>
+            <a:gs pos="50000">
+              <a:schemeClr val="phClr">
+                <a:satMod val="110000"/>
+                <a:lumMod val="100000"/>
                 <a:shade val="100000"/>
-                <a:satMod val="130000"/>
               </a:schemeClr>
             </a:gs>
             <a:gs pos="100000">
               <a:schemeClr val="phClr">
-                <a:tint val="50000"/>
-                <a:shade val="100000"/>
-                <a:satMod val="350000"/>
+                <a:lumMod val="99000"/>
+                <a:satMod val="120000"/>
+                <a:shade val="78000"/>
               </a:schemeClr>
             </a:gs>
           </a:gsLst>
-          <a:lin ang="16200000" scaled="0"/>
+          <a:lin ang="5400000" scaled="0"/>
         </a:gradFill>
       </a:fillStyleLst>
       <a:lnStyleLst>
-        <a:ln w="9525" cap="flat" cmpd="sng" algn="ctr">
-          <a:solidFill>
-            <a:schemeClr val="phClr">
-              <a:shade val="95000"/>
-              <a:satMod val="105000"/>
-            </a:schemeClr>
-          </a:solidFill>
-          <a:prstDash val="solid"/>
-        </a:ln>
-        <a:ln w="25400" cap="flat" cmpd="sng" algn="ctr">
+        <a:ln w="6350" cap="flat" cmpd="sng" algn="ctr">
           <a:solidFill>
             <a:schemeClr val="phClr"/>
           </a:solidFill>
           <a:prstDash val="solid"/>
+          <a:miter lim="800000"/>
         </a:ln>
-        <a:ln w="38100" cap="flat" cmpd="sng" algn="ctr">
+        <a:ln w="12700" cap="flat" cmpd="sng" algn="ctr">
           <a:solidFill>
             <a:schemeClr val="phClr"/>
           </a:solidFill>
           <a:prstDash val="solid"/>
+          <a:miter lim="800000"/>
+        </a:ln>
+        <a:ln w="19050" cap="flat" cmpd="sng" algn="ctr">
+          <a:solidFill>
+            <a:schemeClr val="phClr"/>
+          </a:solidFill>
+          <a:prstDash val="solid"/>
+          <a:miter lim="800000"/>
         </a:ln>
       </a:lnStyleLst>
       <a:effectStyleLst>
         <a:effectStyle>
+          <a:effectLst/>
+        </a:effectStyle>
+        <a:effectStyle>
+          <a:effectLst/>
+        </a:effectStyle>
+        <a:effectStyle>
           <a:effectLst>
-            <a:outerShdw blurRad="40000" dist="20000" dir="5400000" rotWithShape="0">
+            <a:outerShdw blurRad="57150" dist="19050" dir="5400000" algn="ctr" rotWithShape="0">
               <a:srgbClr val="000000">
-                <a:alpha val="38000"/>
+                <a:alpha val="63000"/>
               </a:srgbClr>
             </a:outerShdw>
           </a:effectLst>
-        </a:effectStyle>
-        <a:effectStyle>
-          <a:effectLst>
-            <a:outerShdw blurRad="40000" dist="23000" dir="5400000" rotWithShape="0">
-              <a:srgbClr val="000000">
-                <a:alpha val="35000"/>
-              </a:srgbClr>
-            </a:outerShdw>
-          </a:effectLst>
-        </a:effectStyle>
-        <a:effectStyle>
-          <a:effectLst>
-            <a:outerShdw blurRad="40000" dist="23000" dir="5400000" rotWithShape="0">
-              <a:srgbClr val="000000">
-                <a:alpha val="35000"/>
-              </a:srgbClr>
-            </a:outerShdw>
-          </a:effectLst>
-          <a:scene3d>
-            <a:camera prst="orthographicFront">
-              <a:rot lat="0" lon="0" rev="0"/>
-            </a:camera>
-            <a:lightRig rig="threePt" dir="t">
-              <a:rot lat="0" lon="0" rev="1200000"/>
-            </a:lightRig>
-          </a:scene3d>
-          <a:sp3d>
-            <a:bevelT w="63500" h="25400"/>
-          </a:sp3d>
         </a:effectStyle>
       </a:effectStyleLst>
       <a:bgFillStyleLst>
         <a:solidFill>
           <a:schemeClr val="phClr"/>
         </a:solidFill>
+        <a:solidFill>
+          <a:schemeClr val="phClr">
+            <a:tint val="95000"/>
+            <a:satMod val="170000"/>
+          </a:schemeClr>
+        </a:solidFill>
         <a:gradFill rotWithShape="1">
           <a:gsLst>
             <a:gs pos="0">
               <a:schemeClr val="phClr">
-                <a:tint val="40000"/>
-                <a:satMod val="350000"/>
+                <a:tint val="93000"/>
+                <a:satMod val="150000"/>
+                <a:shade val="98000"/>
+                <a:lumMod val="102000"/>
               </a:schemeClr>
             </a:gs>
-            <a:gs pos="40000">
+            <a:gs pos="50000">
               <a:schemeClr val="phClr">
-                <a:tint val="45000"/>
-                <a:shade val="99000"/>
-                <a:satMod val="350000"/>
+                <a:tint val="98000"/>
+                <a:satMod val="130000"/>
+                <a:shade val="90000"/>
+                <a:lumMod val="103000"/>
               </a:schemeClr>
             </a:gs>
             <a:gs pos="100000">
               <a:schemeClr val="phClr">
-                <a:shade val="20000"/>
-                <a:satMod val="255000"/>
+                <a:shade val="63000"/>
+                <a:satMod val="120000"/>
               </a:schemeClr>
             </a:gs>
           </a:gsLst>
-          <a:path path="circle">
-            <a:fillToRect l="50000" t="-80000" r="50000" b="180000"/>
-          </a:path>
-        </a:gradFill>
-        <a:gradFill rotWithShape="1">
-          <a:gsLst>
-            <a:gs pos="0">
-              <a:schemeClr val="phClr">
-                <a:tint val="80000"/>
-                <a:satMod val="300000"/>
-              </a:schemeClr>
-            </a:gs>
-            <a:gs pos="100000">
-              <a:schemeClr val="phClr">
-                <a:shade val="30000"/>
-                <a:satMod val="200000"/>
-              </a:schemeClr>
-            </a:gs>
-          </a:gsLst>
-          <a:path path="circle">
-            <a:fillToRect l="50000" t="50000" r="50000" b="50000"/>
-          </a:path>
+          <a:lin ang="5400000" scaled="0"/>
         </a:gradFill>
       </a:bgFillStyleLst>
     </a:fmtScheme>
   </a:themeElements>
-  <a:objectDefaults>
-    <a:spDef>
-      <a:spPr/>
-      <a:bodyPr/>
-      <a:lstStyle/>
-      <a:style>
-        <a:lnRef idx="1">
-          <a:schemeClr val="accent1"/>
-        </a:lnRef>
-        <a:fillRef idx="3">
-          <a:schemeClr val="accent1"/>
-        </a:fillRef>
-        <a:effectRef idx="2">
-          <a:schemeClr val="accent1"/>
-        </a:effectRef>
-        <a:fontRef idx="minor">
-          <a:schemeClr val="lt1"/>
-        </a:fontRef>
-      </a:style>
-    </a:spDef>
-    <a:lnDef>
-      <a:spPr/>
-      <a:bodyPr/>
-      <a:lstStyle/>
-      <a:style>
-        <a:lnRef idx="2">
-          <a:schemeClr val="accent1"/>
-        </a:lnRef>
-        <a:fillRef idx="0">
-          <a:schemeClr val="accent1"/>
-        </a:fillRef>
-        <a:effectRef idx="1">
-          <a:schemeClr val="accent1"/>
-        </a:effectRef>
-        <a:fontRef idx="minor">
-          <a:schemeClr val="tx1"/>
-        </a:fontRef>
-      </a:style>
-    </a:lnDef>
-  </a:objectDefaults>
+  <a:objectDefaults/>
   <a:extraClrSchemeLst/>
+  <a:extLst>
+    <a:ext uri="{05A4C25C-085E-4340-85A3-A5531E510DB2}">
+      <thm15:themeFamily xmlns:thm15="http://schemas.microsoft.com/office/thememl/2012/main" name="Office Theme" id="{2E142A2C-CD16-42D6-873A-C26D2A0506FA}" vid="{1BDDFF52-6CD6-40A5-AB3C-68EB2F1E4D0A}"/>
+    </a:ext>
+  </a:extLst>
 </a:theme>
 </file>
</xml_diff>

<commit_message>
Automatic Word resume update
</commit_message>
<xml_diff>
--- a/docs/res/Bryan_Elliott.docx
+++ b/docs/res/Bryan_Elliott.docx
@@ -172,6 +172,18 @@
       </w:pPr>
       <w:r>
         <w:t xml:space="preserve">Continuous integration</w:t>
+      </w:r>
+    </w:p>
+    <w:p>
+      <w:pPr>
+        <w:pStyle w:val="Compact"/>
+        <w:numPr>
+          <w:ilvl w:val="0"/>
+          <w:numId w:val="1002"/>
+        </w:numPr>
+      </w:pPr>
+      <w:r>
+        <w:t xml:space="preserve">Docker / Rancher container management</w:t>
       </w:r>
     </w:p>
     <w:bookmarkEnd w:id="22"/>

</xml_diff>

<commit_message>
Automatic Word resume update (#33)
Co-authored-by: noreply@github.com <GitHub>
</commit_message>
<xml_diff>
--- a/docs/res/Bryan_Elliott.docx
+++ b/docs/res/Bryan_Elliott.docx
@@ -172,6 +172,18 @@
       </w:pPr>
       <w:r>
         <w:t xml:space="preserve">Continuous integration</w:t>
+      </w:r>
+    </w:p>
+    <w:p>
+      <w:pPr>
+        <w:pStyle w:val="Compact"/>
+        <w:numPr>
+          <w:ilvl w:val="0"/>
+          <w:numId w:val="1002"/>
+        </w:numPr>
+      </w:pPr>
+      <w:r>
+        <w:t xml:space="preserve">Docker / Rancher container management</w:t>
       </w:r>
     </w:p>
     <w:bookmarkEnd w:id="22"/>

</xml_diff>